<commit_message>
add docu beta (TODO: GUI)
</commit_message>
<xml_diff>
--- a/docs/gui-documentation.docx
+++ b/docs/gui-documentation.docx
@@ -11,8 +11,6 @@
           <w:bCs/>
         </w:rPr>
       </w:pPr>
-      <w:bookmarkStart w:id="0" w:name="_GoBack"/>
-      <w:bookmarkEnd w:id="0"/>
       <w:r>
         <w:rPr>
           <w:b/>
@@ -47,7 +45,6 @@
         </w:rPr>
         <w:t xml:space="preserve"> </w:t>
       </w:r>
-      <w:proofErr w:type="spellStart"/>
       <w:r>
         <w:rPr>
           <w:sz w:val="36"/>
@@ -64,7 +61,6 @@
         </w:rPr>
         <w:t>skplan</w:t>
       </w:r>
-      <w:proofErr w:type="spellEnd"/>
     </w:p>
     <w:p>
       <w:pPr>
@@ -261,110 +257,25 @@
         <w:rPr>
           <w:sz w:val="36"/>
           <w:szCs w:val="36"/>
-          <w:lang w:val="fr-CH"/>
-        </w:rPr>
-      </w:pPr>
-      <w:proofErr w:type="spellStart"/>
+        </w:rPr>
+      </w:pPr>
       <w:r>
         <w:rPr>
           <w:sz w:val="36"/>
           <w:szCs w:val="36"/>
-          <w:lang w:val="fr-CH"/>
-        </w:rPr>
-        <w:t>Created</w:t>
-      </w:r>
-      <w:proofErr w:type="spellEnd"/>
+        </w:rPr>
+        <w:t xml:space="preserve">Created by: Mario Forrer, Adrian Cerdeira und </w:t>
+      </w:r>
       <w:r>
         <w:rPr>
           <w:sz w:val="36"/>
           <w:szCs w:val="36"/>
-          <w:lang w:val="fr-CH"/>
-        </w:rPr>
-        <w:t xml:space="preserve"> </w:t>
-      </w:r>
-      <w:proofErr w:type="gramStart"/>
-      <w:r>
-        <w:rPr>
-          <w:sz w:val="36"/>
-          <w:szCs w:val="36"/>
-          <w:lang w:val="fr-CH"/>
-        </w:rPr>
-        <w:t>by:</w:t>
-      </w:r>
-      <w:proofErr w:type="gramEnd"/>
-      <w:r>
-        <w:rPr>
-          <w:sz w:val="36"/>
-          <w:szCs w:val="36"/>
-          <w:lang w:val="fr-CH"/>
-        </w:rPr>
-        <w:t xml:space="preserve"> Mario </w:t>
-      </w:r>
-      <w:proofErr w:type="spellStart"/>
-      <w:r>
-        <w:rPr>
-          <w:sz w:val="36"/>
-          <w:szCs w:val="36"/>
-          <w:lang w:val="fr-CH"/>
-        </w:rPr>
-        <w:t>Forrer</w:t>
-      </w:r>
-      <w:proofErr w:type="spellEnd"/>
-      <w:r>
-        <w:rPr>
-          <w:sz w:val="36"/>
-          <w:szCs w:val="36"/>
-          <w:lang w:val="fr-CH"/>
-        </w:rPr>
-        <w:t xml:space="preserve">, Adrian Cerdeira </w:t>
-      </w:r>
-      <w:proofErr w:type="spellStart"/>
-      <w:r>
-        <w:rPr>
-          <w:sz w:val="36"/>
-          <w:szCs w:val="36"/>
-          <w:lang w:val="fr-CH"/>
-        </w:rPr>
-        <w:t>und</w:t>
-      </w:r>
-      <w:proofErr w:type="spellEnd"/>
-      <w:r>
-        <w:rPr>
-          <w:sz w:val="36"/>
-          <w:szCs w:val="36"/>
-          <w:lang w:val="fr-CH"/>
-        </w:rPr>
-        <w:t xml:space="preserve"> </w:t>
-      </w:r>
-      <w:proofErr w:type="spellStart"/>
-      <w:r>
-        <w:rPr>
-          <w:sz w:val="36"/>
-          <w:szCs w:val="36"/>
-          <w:lang w:val="fr-CH"/>
-        </w:rPr>
-        <w:t>Visco</w:t>
-      </w:r>
-      <w:proofErr w:type="spellEnd"/>
-      <w:r>
-        <w:rPr>
-          <w:sz w:val="36"/>
-          <w:szCs w:val="36"/>
-          <w:lang w:val="fr-CH"/>
-        </w:rPr>
-        <w:t xml:space="preserve"> Raffaele</w:t>
-      </w:r>
-    </w:p>
-    <w:p>
-      <w:pPr>
-        <w:rPr>
-          <w:lang w:val="fr-CH"/>
-        </w:rPr>
-      </w:pPr>
-      <w:r>
-        <w:rPr>
-          <w:lang w:val="fr-CH"/>
-        </w:rPr>
+        </w:rPr>
+        <w:t>Visco Raffaele</w:t>
+      </w:r>
+    </w:p>
+    <w:p>
+      <w:r>
         <w:br w:type="page"/>
       </w:r>
     </w:p>
@@ -410,7 +321,9 @@
               <w:tab w:val="right" w:leader="dot" w:pos="9062"/>
             </w:tabs>
             <w:rPr>
+              <w:rFonts w:eastAsiaTheme="minorEastAsia"/>
               <w:noProof/>
+              <w:lang w:eastAsia="de-CH"/>
             </w:rPr>
           </w:pPr>
           <w:r>
@@ -422,7 +335,7 @@
           <w:r>
             <w:fldChar w:fldCharType="separate"/>
           </w:r>
-          <w:hyperlink w:anchor="_Toc10789552" w:history="1">
+          <w:hyperlink w:anchor="_Toc10794642" w:history="1">
             <w:r>
               <w:rPr>
                 <w:rStyle w:val="Hyperlink"/>
@@ -434,7 +347,9 @@
             </w:r>
             <w:r>
               <w:rPr>
-                <w:noProof/>
+                <w:rFonts w:eastAsiaTheme="minorEastAsia"/>
+                <w:noProof/>
+                <w:lang w:eastAsia="de-CH"/>
               </w:rPr>
               <w:tab/>
             </w:r>
@@ -466,7 +381,7 @@
                 <w:noProof/>
                 <w:webHidden/>
               </w:rPr>
-              <w:instrText xml:space="preserve"> PAGEREF _Toc10789552 \h </w:instrText>
+              <w:instrText xml:space="preserve"> PAGEREF _Toc10794642 \h </w:instrText>
             </w:r>
             <w:r>
               <w:rPr>
@@ -505,10 +420,12 @@
               <w:tab w:val="right" w:leader="dot" w:pos="9062"/>
             </w:tabs>
             <w:rPr>
+              <w:rFonts w:eastAsiaTheme="minorEastAsia"/>
               <w:noProof/>
+              <w:lang w:eastAsia="de-CH"/>
             </w:rPr>
           </w:pPr>
-          <w:hyperlink w:anchor="_Toc10789553" w:history="1">
+          <w:hyperlink w:anchor="_Toc10794643" w:history="1">
             <w:r>
               <w:rPr>
                 <w:rStyle w:val="Hyperlink"/>
@@ -518,7 +435,9 @@
             </w:r>
             <w:r>
               <w:rPr>
-                <w:noProof/>
+                <w:rFonts w:eastAsiaTheme="minorEastAsia"/>
+                <w:noProof/>
+                <w:lang w:eastAsia="de-CH"/>
               </w:rPr>
               <w:tab/>
             </w:r>
@@ -548,7 +467,7 @@
                 <w:noProof/>
                 <w:webHidden/>
               </w:rPr>
-              <w:instrText xml:space="preserve"> PAGEREF _Toc10789553 \h </w:instrText>
+              <w:instrText xml:space="preserve"> PAGEREF _Toc10794643 \h </w:instrText>
             </w:r>
             <w:r>
               <w:rPr>
@@ -587,10 +506,12 @@
               <w:tab w:val="right" w:leader="dot" w:pos="9062"/>
             </w:tabs>
             <w:rPr>
+              <w:rFonts w:eastAsiaTheme="minorEastAsia"/>
               <w:noProof/>
+              <w:lang w:eastAsia="de-CH"/>
             </w:rPr>
           </w:pPr>
-          <w:hyperlink w:anchor="_Toc10789554" w:history="1">
+          <w:hyperlink w:anchor="_Toc10794644" w:history="1">
             <w:r>
               <w:rPr>
                 <w:rStyle w:val="Hyperlink"/>
@@ -602,7 +523,9 @@
             </w:r>
             <w:r>
               <w:rPr>
-                <w:noProof/>
+                <w:rFonts w:eastAsiaTheme="minorEastAsia"/>
+                <w:noProof/>
+                <w:lang w:eastAsia="de-CH"/>
               </w:rPr>
               <w:tab/>
             </w:r>
@@ -634,7 +557,187 @@
                 <w:noProof/>
                 <w:webHidden/>
               </w:rPr>
-              <w:instrText xml:space="preserve"> PAGEREF _Toc10789554 \h </w:instrText>
+              <w:instrText xml:space="preserve"> PAGEREF _Toc10794644 \h </w:instrText>
+            </w:r>
+            <w:r>
+              <w:rPr>
+                <w:noProof/>
+                <w:webHidden/>
+              </w:rPr>
+            </w:r>
+            <w:r>
+              <w:rPr>
+                <w:noProof/>
+                <w:webHidden/>
+              </w:rPr>
+              <w:fldChar w:fldCharType="separate"/>
+            </w:r>
+            <w:r>
+              <w:rPr>
+                <w:noProof/>
+                <w:webHidden/>
+              </w:rPr>
+              <w:t>3</w:t>
+            </w:r>
+            <w:r>
+              <w:rPr>
+                <w:noProof/>
+                <w:webHidden/>
+              </w:rPr>
+              <w:fldChar w:fldCharType="end"/>
+            </w:r>
+          </w:hyperlink>
+        </w:p>
+        <w:p>
+          <w:pPr>
+            <w:pStyle w:val="Verzeichnis2"/>
+            <w:tabs>
+              <w:tab w:val="left" w:pos="880"/>
+              <w:tab w:val="right" w:leader="dot" w:pos="9062"/>
+            </w:tabs>
+            <w:rPr>
+              <w:rFonts w:eastAsiaTheme="minorEastAsia"/>
+              <w:noProof/>
+              <w:lang w:eastAsia="de-CH"/>
+            </w:rPr>
+          </w:pPr>
+          <w:hyperlink w:anchor="_Toc10794645" w:history="1">
+            <w:r>
+              <w:rPr>
+                <w:rStyle w:val="Hyperlink"/>
+                <w:rFonts w:eastAsia="Times New Roman"/>
+                <w:noProof/>
+                <w:lang w:eastAsia="de-CH"/>
+              </w:rPr>
+              <w:t>2.1</w:t>
+            </w:r>
+            <w:r>
+              <w:rPr>
+                <w:rFonts w:eastAsiaTheme="minorEastAsia"/>
+                <w:noProof/>
+                <w:lang w:eastAsia="de-CH"/>
+              </w:rPr>
+              <w:tab/>
+            </w:r>
+            <w:r>
+              <w:rPr>
+                <w:rStyle w:val="Hyperlink"/>
+                <w:rFonts w:eastAsia="Times New Roman"/>
+                <w:noProof/>
+                <w:lang w:eastAsia="de-CH"/>
+              </w:rPr>
+              <w:t>User</w:t>
+            </w:r>
+            <w:r>
+              <w:rPr>
+                <w:noProof/>
+                <w:webHidden/>
+              </w:rPr>
+              <w:tab/>
+            </w:r>
+            <w:r>
+              <w:rPr>
+                <w:noProof/>
+                <w:webHidden/>
+              </w:rPr>
+              <w:fldChar w:fldCharType="begin"/>
+            </w:r>
+            <w:r>
+              <w:rPr>
+                <w:noProof/>
+                <w:webHidden/>
+              </w:rPr>
+              <w:instrText xml:space="preserve"> PAGEREF _Toc10794645 \h </w:instrText>
+            </w:r>
+            <w:r>
+              <w:rPr>
+                <w:noProof/>
+                <w:webHidden/>
+              </w:rPr>
+            </w:r>
+            <w:r>
+              <w:rPr>
+                <w:noProof/>
+                <w:webHidden/>
+              </w:rPr>
+              <w:fldChar w:fldCharType="separate"/>
+            </w:r>
+            <w:r>
+              <w:rPr>
+                <w:noProof/>
+                <w:webHidden/>
+              </w:rPr>
+              <w:t>3</w:t>
+            </w:r>
+            <w:r>
+              <w:rPr>
+                <w:noProof/>
+                <w:webHidden/>
+              </w:rPr>
+              <w:fldChar w:fldCharType="end"/>
+            </w:r>
+          </w:hyperlink>
+        </w:p>
+        <w:p>
+          <w:pPr>
+            <w:pStyle w:val="Verzeichnis2"/>
+            <w:tabs>
+              <w:tab w:val="left" w:pos="880"/>
+              <w:tab w:val="right" w:leader="dot" w:pos="9062"/>
+            </w:tabs>
+            <w:rPr>
+              <w:rFonts w:eastAsiaTheme="minorEastAsia"/>
+              <w:noProof/>
+              <w:lang w:eastAsia="de-CH"/>
+            </w:rPr>
+          </w:pPr>
+          <w:hyperlink w:anchor="_Toc10794646" w:history="1">
+            <w:r>
+              <w:rPr>
+                <w:rStyle w:val="Hyperlink"/>
+                <w:rFonts w:eastAsia="Times New Roman"/>
+                <w:noProof/>
+                <w:lang w:eastAsia="de-CH"/>
+              </w:rPr>
+              <w:t>2.2</w:t>
+            </w:r>
+            <w:r>
+              <w:rPr>
+                <w:rFonts w:eastAsiaTheme="minorEastAsia"/>
+                <w:noProof/>
+                <w:lang w:eastAsia="de-CH"/>
+              </w:rPr>
+              <w:tab/>
+            </w:r>
+            <w:r>
+              <w:rPr>
+                <w:rStyle w:val="Hyperlink"/>
+                <w:rFonts w:eastAsia="Times New Roman"/>
+                <w:noProof/>
+                <w:lang w:eastAsia="de-CH"/>
+              </w:rPr>
+              <w:t>Programm</w:t>
+            </w:r>
+            <w:r>
+              <w:rPr>
+                <w:noProof/>
+                <w:webHidden/>
+              </w:rPr>
+              <w:tab/>
+            </w:r>
+            <w:r>
+              <w:rPr>
+                <w:noProof/>
+                <w:webHidden/>
+              </w:rPr>
+              <w:fldChar w:fldCharType="begin"/>
+            </w:r>
+            <w:r>
+              <w:rPr>
+                <w:noProof/>
+                <w:webHidden/>
+              </w:rPr>
+              <w:instrText xml:space="preserve"> PAGEREF _Toc10794646 \h </w:instrText>
             </w:r>
             <w:r>
               <w:rPr>
@@ -673,10 +776,12 @@
               <w:tab w:val="right" w:leader="dot" w:pos="9062"/>
             </w:tabs>
             <w:rPr>
+              <w:rFonts w:eastAsiaTheme="minorEastAsia"/>
               <w:noProof/>
+              <w:lang w:eastAsia="de-CH"/>
             </w:rPr>
           </w:pPr>
-          <w:hyperlink w:anchor="_Toc10789555" w:history="1">
+          <w:hyperlink w:anchor="_Toc10794647" w:history="1">
             <w:r>
               <w:rPr>
                 <w:rStyle w:val="Hyperlink"/>
@@ -688,7 +793,9 @@
             </w:r>
             <w:r>
               <w:rPr>
-                <w:noProof/>
+                <w:rFonts w:eastAsiaTheme="minorEastAsia"/>
+                <w:noProof/>
+                <w:lang w:eastAsia="de-CH"/>
               </w:rPr>
               <w:tab/>
             </w:r>
@@ -720,7 +827,7 @@
                 <w:noProof/>
                 <w:webHidden/>
               </w:rPr>
-              <w:instrText xml:space="preserve"> PAGEREF _Toc10789555 \h </w:instrText>
+              <w:instrText xml:space="preserve"> PAGEREF _Toc10794647 \h </w:instrText>
             </w:r>
             <w:r>
               <w:rPr>
@@ -741,6 +848,178 @@
                 <w:webHidden/>
               </w:rPr>
               <w:t>3</w:t>
+            </w:r>
+            <w:r>
+              <w:rPr>
+                <w:noProof/>
+                <w:webHidden/>
+              </w:rPr>
+              <w:fldChar w:fldCharType="end"/>
+            </w:r>
+          </w:hyperlink>
+        </w:p>
+        <w:p>
+          <w:pPr>
+            <w:pStyle w:val="Verzeichnis2"/>
+            <w:tabs>
+              <w:tab w:val="left" w:pos="880"/>
+              <w:tab w:val="right" w:leader="dot" w:pos="9062"/>
+            </w:tabs>
+            <w:rPr>
+              <w:rFonts w:eastAsiaTheme="minorEastAsia"/>
+              <w:noProof/>
+              <w:lang w:eastAsia="de-CH"/>
+            </w:rPr>
+          </w:pPr>
+          <w:hyperlink w:anchor="_Toc10794648" w:history="1">
+            <w:r>
+              <w:rPr>
+                <w:rStyle w:val="Hyperlink"/>
+                <w:noProof/>
+              </w:rPr>
+              <w:t>3.1</w:t>
+            </w:r>
+            <w:r>
+              <w:rPr>
+                <w:rFonts w:eastAsiaTheme="minorEastAsia"/>
+                <w:noProof/>
+                <w:lang w:eastAsia="de-CH"/>
+              </w:rPr>
+              <w:tab/>
+            </w:r>
+            <w:r>
+              <w:rPr>
+                <w:rStyle w:val="Hyperlink"/>
+                <w:noProof/>
+              </w:rPr>
+              <w:t>GUI spezifische Pakete</w:t>
+            </w:r>
+            <w:r>
+              <w:rPr>
+                <w:noProof/>
+                <w:webHidden/>
+              </w:rPr>
+              <w:tab/>
+            </w:r>
+            <w:r>
+              <w:rPr>
+                <w:noProof/>
+                <w:webHidden/>
+              </w:rPr>
+              <w:fldChar w:fldCharType="begin"/>
+            </w:r>
+            <w:r>
+              <w:rPr>
+                <w:noProof/>
+                <w:webHidden/>
+              </w:rPr>
+              <w:instrText xml:space="preserve"> PAGEREF _Toc10794648 \h </w:instrText>
+            </w:r>
+            <w:r>
+              <w:rPr>
+                <w:noProof/>
+                <w:webHidden/>
+              </w:rPr>
+            </w:r>
+            <w:r>
+              <w:rPr>
+                <w:noProof/>
+                <w:webHidden/>
+              </w:rPr>
+              <w:fldChar w:fldCharType="separate"/>
+            </w:r>
+            <w:r>
+              <w:rPr>
+                <w:noProof/>
+                <w:webHidden/>
+              </w:rPr>
+              <w:t>3</w:t>
+            </w:r>
+            <w:r>
+              <w:rPr>
+                <w:noProof/>
+                <w:webHidden/>
+              </w:rPr>
+              <w:fldChar w:fldCharType="end"/>
+            </w:r>
+          </w:hyperlink>
+        </w:p>
+        <w:p>
+          <w:pPr>
+            <w:pStyle w:val="Verzeichnis2"/>
+            <w:tabs>
+              <w:tab w:val="left" w:pos="880"/>
+              <w:tab w:val="right" w:leader="dot" w:pos="9062"/>
+            </w:tabs>
+            <w:rPr>
+              <w:rFonts w:eastAsiaTheme="minorEastAsia"/>
+              <w:noProof/>
+              <w:lang w:eastAsia="de-CH"/>
+            </w:rPr>
+          </w:pPr>
+          <w:hyperlink w:anchor="_Toc10794649" w:history="1">
+            <w:r>
+              <w:rPr>
+                <w:rStyle w:val="Hyperlink"/>
+                <w:noProof/>
+              </w:rPr>
+              <w:t>3.2</w:t>
+            </w:r>
+            <w:r>
+              <w:rPr>
+                <w:rFonts w:eastAsiaTheme="minorEastAsia"/>
+                <w:noProof/>
+                <w:lang w:eastAsia="de-CH"/>
+              </w:rPr>
+              <w:tab/>
+            </w:r>
+            <w:r>
+              <w:rPr>
+                <w:rStyle w:val="Hyperlink"/>
+                <w:noProof/>
+              </w:rPr>
+              <w:t>Programmspezifische Pakete</w:t>
+            </w:r>
+            <w:r>
+              <w:rPr>
+                <w:noProof/>
+                <w:webHidden/>
+              </w:rPr>
+              <w:tab/>
+            </w:r>
+            <w:r>
+              <w:rPr>
+                <w:noProof/>
+                <w:webHidden/>
+              </w:rPr>
+              <w:fldChar w:fldCharType="begin"/>
+            </w:r>
+            <w:r>
+              <w:rPr>
+                <w:noProof/>
+                <w:webHidden/>
+              </w:rPr>
+              <w:instrText xml:space="preserve"> PAGEREF _Toc10794649 \h </w:instrText>
+            </w:r>
+            <w:r>
+              <w:rPr>
+                <w:noProof/>
+                <w:webHidden/>
+              </w:rPr>
+            </w:r>
+            <w:r>
+              <w:rPr>
+                <w:noProof/>
+                <w:webHidden/>
+              </w:rPr>
+              <w:fldChar w:fldCharType="separate"/>
+            </w:r>
+            <w:r>
+              <w:rPr>
+                <w:noProof/>
+                <w:webHidden/>
+              </w:rPr>
+              <w:t>4</w:t>
             </w:r>
             <w:r>
               <w:rPr>
@@ -759,10 +1038,12 @@
               <w:tab w:val="right" w:leader="dot" w:pos="9062"/>
             </w:tabs>
             <w:rPr>
+              <w:rFonts w:eastAsiaTheme="minorEastAsia"/>
               <w:noProof/>
+              <w:lang w:eastAsia="de-CH"/>
             </w:rPr>
           </w:pPr>
-          <w:hyperlink w:anchor="_Toc10789556" w:history="1">
+          <w:hyperlink w:anchor="_Toc10794650" w:history="1">
             <w:r>
               <w:rPr>
                 <w:rStyle w:val="Hyperlink"/>
@@ -774,7 +1055,9 @@
             </w:r>
             <w:r>
               <w:rPr>
-                <w:noProof/>
+                <w:rFonts w:eastAsiaTheme="minorEastAsia"/>
+                <w:noProof/>
+                <w:lang w:eastAsia="de-CH"/>
               </w:rPr>
               <w:tab/>
             </w:r>
@@ -806,7 +1089,7 @@
                 <w:noProof/>
                 <w:webHidden/>
               </w:rPr>
-              <w:instrText xml:space="preserve"> PAGEREF _Toc10789556 \h </w:instrText>
+              <w:instrText xml:space="preserve"> PAGEREF _Toc10794650 \h </w:instrText>
             </w:r>
             <w:r>
               <w:rPr>
@@ -826,7 +1109,7 @@
                 <w:noProof/>
                 <w:webHidden/>
               </w:rPr>
-              <w:t>3</w:t>
+              <w:t>4</w:t>
             </w:r>
             <w:r>
               <w:rPr>
@@ -845,10 +1128,12 @@
               <w:tab w:val="right" w:leader="dot" w:pos="9062"/>
             </w:tabs>
             <w:rPr>
+              <w:rFonts w:eastAsiaTheme="minorEastAsia"/>
               <w:noProof/>
+              <w:lang w:eastAsia="de-CH"/>
             </w:rPr>
           </w:pPr>
-          <w:hyperlink w:anchor="_Toc10789557" w:history="1">
+          <w:hyperlink w:anchor="_Toc10794651" w:history="1">
             <w:r>
               <w:rPr>
                 <w:rStyle w:val="Hyperlink"/>
@@ -858,7 +1143,9 @@
             </w:r>
             <w:r>
               <w:rPr>
-                <w:noProof/>
+                <w:rFonts w:eastAsiaTheme="minorEastAsia"/>
+                <w:noProof/>
+                <w:lang w:eastAsia="de-CH"/>
               </w:rPr>
               <w:tab/>
             </w:r>
@@ -888,7 +1175,7 @@
                 <w:noProof/>
                 <w:webHidden/>
               </w:rPr>
-              <w:instrText xml:space="preserve"> PAGEREF _Toc10789557 \h </w:instrText>
+              <w:instrText xml:space="preserve"> PAGEREF _Toc10794651 \h </w:instrText>
             </w:r>
             <w:r>
               <w:rPr>
@@ -908,7 +1195,7 @@
                 <w:noProof/>
                 <w:webHidden/>
               </w:rPr>
-              <w:t>3</w:t>
+              <w:t>4</w:t>
             </w:r>
             <w:r>
               <w:rPr>
@@ -927,10 +1214,12 @@
               <w:tab w:val="right" w:leader="dot" w:pos="9062"/>
             </w:tabs>
             <w:rPr>
+              <w:rFonts w:eastAsiaTheme="minorEastAsia"/>
               <w:noProof/>
+              <w:lang w:eastAsia="de-CH"/>
             </w:rPr>
           </w:pPr>
-          <w:hyperlink w:anchor="_Toc10789558" w:history="1">
+          <w:hyperlink w:anchor="_Toc10794652" w:history="1">
             <w:r>
               <w:rPr>
                 <w:rStyle w:val="Hyperlink"/>
@@ -940,7 +1229,9 @@
             </w:r>
             <w:r>
               <w:rPr>
-                <w:noProof/>
+                <w:rFonts w:eastAsiaTheme="minorEastAsia"/>
+                <w:noProof/>
+                <w:lang w:eastAsia="de-CH"/>
               </w:rPr>
               <w:tab/>
             </w:r>
@@ -970,7 +1261,7 @@
                 <w:noProof/>
                 <w:webHidden/>
               </w:rPr>
-              <w:instrText xml:space="preserve"> PAGEREF _Toc10789558 \h </w:instrText>
+              <w:instrText xml:space="preserve"> PAGEREF _Toc10794652 \h </w:instrText>
             </w:r>
             <w:r>
               <w:rPr>
@@ -990,7 +1281,7 @@
                 <w:noProof/>
                 <w:webHidden/>
               </w:rPr>
-              <w:t>3</w:t>
+              <w:t>4</w:t>
             </w:r>
             <w:r>
               <w:rPr>
@@ -1047,7 +1338,7 @@
           <w:bCs/>
         </w:rPr>
       </w:pPr>
-      <w:bookmarkStart w:id="1" w:name="_Toc10789552"/>
+      <w:bookmarkStart w:id="0" w:name="_Toc10794642"/>
       <w:r>
         <w:rPr>
           <w:b/>
@@ -1056,7 +1347,7 @@
         <w:lastRenderedPageBreak/>
         <w:t>Einleitung</w:t>
       </w:r>
-      <w:bookmarkEnd w:id="1"/>
+      <w:bookmarkEnd w:id="0"/>
     </w:p>
     <w:p>
       <w:pPr>
@@ -1066,12 +1357,32 @@
           <w:numId w:val="2"/>
         </w:numPr>
       </w:pPr>
-      <w:bookmarkStart w:id="2" w:name="_Toc10789553"/>
+      <w:bookmarkStart w:id="1" w:name="_Toc10794643"/>
       <w:r>
         <w:t>Projektbeschrieb</w:t>
       </w:r>
+      <w:bookmarkEnd w:id="1"/>
+    </w:p>
+    <w:p>
+      <w:r>
+        <w:t>Mit Taskplan kann man einzelnen Aufgaben und Unteraufgaben erstellen. Diese können je nach Status (TO DO, IN PROCESS, DONE) zu der jeweiligen Auflistung verschoben. Die Tasks können logischerweise auch gelöscht</w:t>
+      </w:r>
+      <w:r>
+        <w:t xml:space="preserve"> und wiederhergestellt</w:t>
+      </w:r>
+      <w:bookmarkStart w:id="2" w:name="_GoBack"/>
       <w:bookmarkEnd w:id="2"/>
-    </w:p>
+      <w:r>
+        <w:t xml:space="preserve"> werden. Per Push-Mitteilung aufs Mobile-Gerät wird eine Erinnerung für die Erledigung der Aufgabe </w:t>
+      </w:r>
+      <w:r>
+        <w:t>gesendet</w:t>
+      </w:r>
+      <w:r>
+        <w:t>.</w:t>
+      </w:r>
+    </w:p>
+    <w:p/>
     <w:p/>
     <w:p>
       <w:pPr>
@@ -1088,7 +1399,7 @@
           <w:bCs/>
         </w:rPr>
       </w:pPr>
-      <w:bookmarkStart w:id="3" w:name="_Toc10789554"/>
+      <w:bookmarkStart w:id="3" w:name="_Toc10794644"/>
       <w:r>
         <w:rPr>
           <w:b/>
@@ -1100,11 +1411,213 @@
     </w:p>
     <w:p>
       <w:pPr>
-        <w:rPr>
-          <w:rFonts w:asciiTheme="majorHAnsi" w:eastAsiaTheme="majorEastAsia" w:hAnsiTheme="majorHAnsi" w:cstheme="majorBidi"/>
+        <w:pStyle w:val="berschrift2"/>
+        <w:numPr>
+          <w:ilvl w:val="1"/>
+          <w:numId w:val="2"/>
+        </w:numPr>
+        <w:rPr>
+          <w:rFonts w:eastAsia="Times New Roman"/>
+          <w:lang w:eastAsia="de-CH"/>
+        </w:rPr>
+      </w:pPr>
+      <w:bookmarkStart w:id="4" w:name="_Toc10794645"/>
+      <w:r>
+        <w:rPr>
+          <w:rFonts w:eastAsia="Times New Roman"/>
+          <w:lang w:eastAsia="de-CH"/>
+        </w:rPr>
+        <w:t>User</w:t>
+      </w:r>
+      <w:bookmarkEnd w:id="4"/>
+    </w:p>
+    <w:p>
+      <w:pPr>
+        <w:pStyle w:val="Listenabsatz"/>
+        <w:numPr>
+          <w:ilvl w:val="0"/>
+          <w:numId w:val="5"/>
+        </w:numPr>
+        <w:rPr>
+          <w:rFonts w:eastAsia="Times New Roman" w:cstheme="minorHAnsi"/>
+          <w:lang w:eastAsia="de-CH"/>
+        </w:rPr>
+      </w:pPr>
+      <w:r>
+        <w:rPr>
+          <w:rFonts w:eastAsia="Times New Roman" w:cstheme="minorHAnsi"/>
+          <w:lang w:eastAsia="de-CH"/>
+        </w:rPr>
+        <w:t>Als User will ich einen Task erstellen können</w:t>
+      </w:r>
+    </w:p>
+    <w:p>
+      <w:pPr>
+        <w:pStyle w:val="Listenabsatz"/>
+        <w:numPr>
+          <w:ilvl w:val="0"/>
+          <w:numId w:val="5"/>
+        </w:numPr>
+        <w:rPr>
+          <w:rFonts w:eastAsia="Times New Roman" w:cstheme="minorHAnsi"/>
+          <w:lang w:eastAsia="de-CH"/>
+        </w:rPr>
+      </w:pPr>
+      <w:r>
+        <w:rPr>
+          <w:rFonts w:eastAsia="Times New Roman" w:cstheme="minorHAnsi"/>
+          <w:lang w:eastAsia="de-CH"/>
+        </w:rPr>
+        <w:t>Als User will ich einen Task</w:t>
+      </w:r>
+      <w:r>
+        <w:rPr>
+          <w:rFonts w:eastAsia="Times New Roman" w:cstheme="minorHAnsi"/>
+          <w:lang w:eastAsia="de-CH"/>
+        </w:rPr>
+        <w:t xml:space="preserve"> bearbeiten</w:t>
+      </w:r>
+      <w:r>
+        <w:rPr>
+          <w:rFonts w:eastAsia="Times New Roman" w:cstheme="minorHAnsi"/>
+          <w:lang w:eastAsia="de-CH"/>
+        </w:rPr>
+        <w:t xml:space="preserve"> können</w:t>
+      </w:r>
+    </w:p>
+    <w:p>
+      <w:pPr>
+        <w:pStyle w:val="Listenabsatz"/>
+        <w:numPr>
+          <w:ilvl w:val="0"/>
+          <w:numId w:val="5"/>
+        </w:numPr>
+        <w:rPr>
+          <w:rFonts w:eastAsia="Times New Roman" w:cstheme="minorHAnsi"/>
+          <w:lang w:eastAsia="de-CH"/>
+        </w:rPr>
+      </w:pPr>
+      <w:r>
+        <w:rPr>
+          <w:rFonts w:eastAsia="Times New Roman" w:cstheme="minorHAnsi"/>
+          <w:lang w:eastAsia="de-CH"/>
+        </w:rPr>
+        <w:t>Als User will ich den Status des Tasks verändern können</w:t>
+      </w:r>
+    </w:p>
+    <w:p>
+      <w:pPr>
+        <w:pStyle w:val="Listenabsatz"/>
+        <w:numPr>
+          <w:ilvl w:val="0"/>
+          <w:numId w:val="5"/>
+        </w:numPr>
+        <w:rPr>
+          <w:rFonts w:eastAsia="Times New Roman" w:cstheme="minorHAnsi"/>
+          <w:lang w:eastAsia="de-CH"/>
+        </w:rPr>
+      </w:pPr>
+      <w:r>
+        <w:rPr>
+          <w:rFonts w:eastAsia="Times New Roman" w:cstheme="minorHAnsi"/>
+          <w:lang w:eastAsia="de-CH"/>
+        </w:rPr>
+        <w:t>Als User will ich einen Task löschen können</w:t>
+      </w:r>
+    </w:p>
+    <w:p>
+      <w:pPr>
+        <w:pStyle w:val="Listenabsatz"/>
+        <w:numPr>
+          <w:ilvl w:val="0"/>
+          <w:numId w:val="5"/>
+        </w:numPr>
+        <w:rPr>
+          <w:rFonts w:eastAsia="Times New Roman" w:cstheme="minorHAnsi"/>
+          <w:lang w:eastAsia="de-CH"/>
+        </w:rPr>
+      </w:pPr>
+      <w:r>
+        <w:rPr>
+          <w:rFonts w:eastAsia="Times New Roman" w:cstheme="minorHAnsi"/>
+          <w:lang w:eastAsia="de-CH"/>
+        </w:rPr>
+        <w:t>Als User will ich einen Task wiederherstellen können</w:t>
+      </w:r>
+    </w:p>
+    <w:p>
+      <w:pPr>
+        <w:pStyle w:val="Listenabsatz"/>
+        <w:rPr>
+          <w:rFonts w:eastAsia="Times New Roman" w:cstheme="minorHAnsi"/>
+          <w:lang w:eastAsia="de-CH"/>
+        </w:rPr>
+      </w:pPr>
+    </w:p>
+    <w:p>
+      <w:pPr>
+        <w:pStyle w:val="berschrift2"/>
+        <w:numPr>
+          <w:ilvl w:val="1"/>
+          <w:numId w:val="2"/>
+        </w:numPr>
+        <w:rPr>
+          <w:rFonts w:eastAsia="Times New Roman"/>
+          <w:lang w:eastAsia="de-CH"/>
+        </w:rPr>
+      </w:pPr>
+      <w:bookmarkStart w:id="5" w:name="_Toc10794646"/>
+      <w:r>
+        <w:rPr>
+          <w:rFonts w:eastAsia="Times New Roman"/>
+          <w:lang w:eastAsia="de-CH"/>
+        </w:rPr>
+        <w:t>Programm</w:t>
+      </w:r>
+      <w:bookmarkEnd w:id="5"/>
+    </w:p>
+    <w:p>
+      <w:pPr>
+        <w:pStyle w:val="Listenabsatz"/>
+        <w:numPr>
+          <w:ilvl w:val="0"/>
+          <w:numId w:val="5"/>
+        </w:numPr>
+        <w:rPr>
+          <w:rFonts w:eastAsiaTheme="majorEastAsia" w:cstheme="minorHAnsi"/>
           <w:b/>
           <w:bCs/>
-          <w:color w:val="2F5496" w:themeColor="accent1" w:themeShade="BF"/>
+          <w:sz w:val="36"/>
+          <w:szCs w:val="36"/>
+        </w:rPr>
+      </w:pPr>
+      <w:r>
+        <w:rPr>
+          <w:rFonts w:eastAsia="Times New Roman" w:cstheme="minorHAnsi"/>
+          <w:lang w:eastAsia="de-CH"/>
+        </w:rPr>
+        <w:t>Als Programm will ich eine Erinnerung als Push-Mitteilung aufs Mobile-Gerät senden, falls ein Task zu erledigen ist, damit der User informiert ist.</w:t>
+      </w:r>
+    </w:p>
+    <w:p>
+      <w:pPr>
+        <w:ind w:left="360"/>
+        <w:rPr>
+          <w:rFonts w:eastAsiaTheme="majorEastAsia" w:cstheme="minorHAnsi"/>
+          <w:b/>
+          <w:bCs/>
+          <w:sz w:val="32"/>
+          <w:szCs w:val="32"/>
+        </w:rPr>
+      </w:pPr>
+    </w:p>
+    <w:p>
+      <w:pPr>
+        <w:ind w:left="360"/>
+        <w:rPr>
+          <w:rFonts w:eastAsiaTheme="majorEastAsia" w:cstheme="minorHAnsi"/>
+          <w:b/>
+          <w:bCs/>
           <w:sz w:val="32"/>
           <w:szCs w:val="32"/>
         </w:rPr>
@@ -1125,7 +1638,7 @@
           <w:bCs/>
         </w:rPr>
       </w:pPr>
-      <w:bookmarkStart w:id="4" w:name="_Toc10789555"/>
+      <w:bookmarkStart w:id="6" w:name="_Toc10794647"/>
       <w:r>
         <w:rPr>
           <w:b/>
@@ -1133,8 +1646,436 @@
         </w:rPr>
         <w:t>Arbeitspakete</w:t>
       </w:r>
-      <w:bookmarkEnd w:id="4"/>
-    </w:p>
+      <w:bookmarkEnd w:id="6"/>
+    </w:p>
+    <w:p>
+      <w:r>
+        <w:t>Die Aufgaben wurden zusammen besprochen und vergeben. Je nach Zeit können Aufgaben rechtzeitig erledigt werden. Sonst werden diese verschoben oder der Zeitaufwand kann sich verändern.</w:t>
+      </w:r>
+    </w:p>
+    <w:p>
+      <w:pPr>
+        <w:rPr>
+          <w:b/>
+          <w:bCs/>
+        </w:rPr>
+      </w:pPr>
+      <w:r>
+        <w:rPr>
+          <w:b/>
+          <w:bCs/>
+        </w:rPr>
+        <w:t xml:space="preserve">Legende: </w:t>
+      </w:r>
+    </w:p>
+    <w:p>
+      <w:pPr>
+        <w:pStyle w:val="Listenabsatz"/>
+        <w:numPr>
+          <w:ilvl w:val="0"/>
+          <w:numId w:val="11"/>
+        </w:numPr>
+      </w:pPr>
+      <w:r>
+        <w:t>AC: Adrian Cerdeira</w:t>
+      </w:r>
+    </w:p>
+    <w:p>
+      <w:pPr>
+        <w:pStyle w:val="Listenabsatz"/>
+        <w:numPr>
+          <w:ilvl w:val="0"/>
+          <w:numId w:val="11"/>
+        </w:numPr>
+      </w:pPr>
+      <w:r>
+        <w:t>MF: Mario Forrer</w:t>
+      </w:r>
+    </w:p>
+    <w:p>
+      <w:pPr>
+        <w:pStyle w:val="Listenabsatz"/>
+        <w:numPr>
+          <w:ilvl w:val="0"/>
+          <w:numId w:val="11"/>
+        </w:numPr>
+      </w:pPr>
+      <w:r>
+        <w:t xml:space="preserve">RF: </w:t>
+      </w:r>
+      <w:r>
+        <w:t>Raffaele</w:t>
+      </w:r>
+      <w:r>
+        <w:t xml:space="preserve"> </w:t>
+      </w:r>
+      <w:r>
+        <w:t>Visco</w:t>
+      </w:r>
+    </w:p>
+    <w:p>
+      <w:pPr>
+        <w:pStyle w:val="Listenabsatz"/>
+      </w:pPr>
+    </w:p>
+    <w:p>
+      <w:pPr>
+        <w:pStyle w:val="Listenabsatz"/>
+      </w:pPr>
+    </w:p>
+    <w:p>
+      <w:pPr>
+        <w:pStyle w:val="berschrift2"/>
+        <w:numPr>
+          <w:ilvl w:val="1"/>
+          <w:numId w:val="2"/>
+        </w:numPr>
+      </w:pPr>
+      <w:bookmarkStart w:id="7" w:name="_Toc10794648"/>
+      <w:r>
+        <w:t>GUI</w:t>
+      </w:r>
+      <w:r>
+        <w:t xml:space="preserve"> spezifische Pakete</w:t>
+      </w:r>
+      <w:bookmarkEnd w:id="7"/>
+    </w:p>
+    <w:p>
+      <w:pPr>
+        <w:pStyle w:val="Listenabsatz"/>
+        <w:numPr>
+          <w:ilvl w:val="0"/>
+          <w:numId w:val="5"/>
+        </w:numPr>
+      </w:pPr>
+      <w:r>
+        <w:rPr>
+          <w:b/>
+          <w:bCs/>
+        </w:rPr>
+        <w:t>Mockups</w:t>
+      </w:r>
+      <w:r>
+        <w:t xml:space="preserve"> erstelle</w:t>
+      </w:r>
+      <w:r>
+        <w:t>n</w:t>
+      </w:r>
+      <w:r>
+        <w:t xml:space="preserve"> - MF - Zeit: 2 Stunden</w:t>
+      </w:r>
+    </w:p>
+    <w:p>
+      <w:pPr>
+        <w:pStyle w:val="Listenabsatz"/>
+        <w:numPr>
+          <w:ilvl w:val="0"/>
+          <w:numId w:val="5"/>
+        </w:numPr>
+      </w:pPr>
+      <w:r>
+        <w:rPr>
+          <w:b/>
+          <w:bCs/>
+        </w:rPr>
+        <w:t>Klassendiagramm</w:t>
+      </w:r>
+      <w:r>
+        <w:t xml:space="preserve"> erstellen - MF - Zeit: 2 Stunden</w:t>
+      </w:r>
+    </w:p>
+    <w:p>
+      <w:pPr>
+        <w:pStyle w:val="Listenabsatz"/>
+        <w:numPr>
+          <w:ilvl w:val="0"/>
+          <w:numId w:val="5"/>
+        </w:numPr>
+      </w:pPr>
+      <w:r>
+        <w:rPr>
+          <w:b/>
+          <w:bCs/>
+        </w:rPr>
+        <w:t>API</w:t>
+      </w:r>
+      <w:r>
+        <w:t xml:space="preserve"> erstellen - AC - Zeit: 4 Stunden</w:t>
+      </w:r>
+    </w:p>
+    <w:p>
+      <w:pPr>
+        <w:pStyle w:val="Listenabsatz"/>
+        <w:numPr>
+          <w:ilvl w:val="0"/>
+          <w:numId w:val="5"/>
+        </w:numPr>
+      </w:pPr>
+      <w:r>
+        <w:rPr>
+          <w:b/>
+          <w:bCs/>
+        </w:rPr>
+        <w:t>WPF-Frontend</w:t>
+      </w:r>
+      <w:r>
+        <w:rPr>
+          <w:b/>
+          <w:bCs/>
+        </w:rPr>
+        <w:t xml:space="preserve"> </w:t>
+      </w:r>
+      <w:r>
+        <w:t>erstellen - R</w:t>
+      </w:r>
+      <w:r>
+        <w:t>V</w:t>
+      </w:r>
+      <w:r>
+        <w:t xml:space="preserve"> - Zeit: 4 Stunden</w:t>
+      </w:r>
+    </w:p>
+    <w:p>
+      <w:r>
+        <w:br w:type="page"/>
+      </w:r>
+    </w:p>
+    <w:p>
+      <w:pPr>
+        <w:pStyle w:val="berschrift2"/>
+        <w:numPr>
+          <w:ilvl w:val="1"/>
+          <w:numId w:val="2"/>
+        </w:numPr>
+      </w:pPr>
+      <w:bookmarkStart w:id="8" w:name="_Toc10794649"/>
+      <w:r>
+        <w:lastRenderedPageBreak/>
+        <w:t>Programmspezifische Pakete</w:t>
+      </w:r>
+      <w:bookmarkEnd w:id="8"/>
+    </w:p>
+    <w:p>
+      <w:pPr>
+        <w:pStyle w:val="Listenabsatz"/>
+        <w:numPr>
+          <w:ilvl w:val="0"/>
+          <w:numId w:val="17"/>
+        </w:numPr>
+      </w:pPr>
+      <w:r>
+        <w:rPr>
+          <w:b/>
+          <w:bCs/>
+        </w:rPr>
+        <w:t>Task erfassen</w:t>
+      </w:r>
+      <w:r>
+        <w:rPr>
+          <w:b/>
+          <w:bCs/>
+        </w:rPr>
+        <w:t xml:space="preserve"> inkl. bearbeiten</w:t>
+      </w:r>
+      <w:r>
+        <w:t xml:space="preserve"> </w:t>
+      </w:r>
+      <w:r>
+        <w:t>–</w:t>
+      </w:r>
+      <w:r>
+        <w:t xml:space="preserve"> Alle</w:t>
+      </w:r>
+      <w:r>
+        <w:t xml:space="preserve"> – Zeit: 1-2 Tage</w:t>
+      </w:r>
+    </w:p>
+    <w:p>
+      <w:pPr>
+        <w:pStyle w:val="Listenabsatz"/>
+        <w:numPr>
+          <w:ilvl w:val="0"/>
+          <w:numId w:val="17"/>
+        </w:numPr>
+      </w:pPr>
+      <w:r>
+        <w:rPr>
+          <w:b/>
+          <w:bCs/>
+        </w:rPr>
+        <w:t>Task Status ändern</w:t>
+      </w:r>
+      <w:r>
+        <w:t xml:space="preserve"> </w:t>
+      </w:r>
+      <w:r>
+        <w:t>–</w:t>
+      </w:r>
+      <w:r>
+        <w:t xml:space="preserve"> Alle</w:t>
+      </w:r>
+      <w:r>
+        <w:t xml:space="preserve"> – Zeit: 3 Stunden</w:t>
+      </w:r>
+    </w:p>
+    <w:p>
+      <w:pPr>
+        <w:pStyle w:val="Listenabsatz"/>
+        <w:numPr>
+          <w:ilvl w:val="0"/>
+          <w:numId w:val="17"/>
+        </w:numPr>
+      </w:pPr>
+      <w:r>
+        <w:rPr>
+          <w:b/>
+          <w:bCs/>
+        </w:rPr>
+        <w:t>Task</w:t>
+      </w:r>
+      <w:r>
+        <w:rPr>
+          <w:b/>
+          <w:bCs/>
+        </w:rPr>
+        <w:t>/s</w:t>
+      </w:r>
+      <w:r>
+        <w:rPr>
+          <w:b/>
+          <w:bCs/>
+        </w:rPr>
+        <w:t xml:space="preserve"> löschen</w:t>
+      </w:r>
+      <w:r>
+        <w:t xml:space="preserve"> </w:t>
+      </w:r>
+      <w:r>
+        <w:t>–</w:t>
+      </w:r>
+      <w:r>
+        <w:t xml:space="preserve"> Alle</w:t>
+      </w:r>
+      <w:r>
+        <w:t xml:space="preserve"> -</w:t>
+      </w:r>
+      <w:r>
+        <w:t xml:space="preserve"> </w:t>
+      </w:r>
+      <w:r>
+        <w:t xml:space="preserve">Zeit: </w:t>
+      </w:r>
+      <w:r>
+        <w:t>2</w:t>
+      </w:r>
+      <w:r>
+        <w:t xml:space="preserve"> Stunden</w:t>
+      </w:r>
+    </w:p>
+    <w:p>
+      <w:pPr>
+        <w:pStyle w:val="Listenabsatz"/>
+        <w:numPr>
+          <w:ilvl w:val="0"/>
+          <w:numId w:val="17"/>
+        </w:numPr>
+      </w:pPr>
+      <w:r>
+        <w:rPr>
+          <w:b/>
+          <w:bCs/>
+        </w:rPr>
+        <w:t>Task wiederherstellen</w:t>
+      </w:r>
+      <w:r>
+        <w:t xml:space="preserve"> – Alle – Zeit: </w:t>
+      </w:r>
+      <w:r>
+        <w:t>4 Stunden</w:t>
+      </w:r>
+    </w:p>
+    <w:p>
+      <w:pPr>
+        <w:pStyle w:val="Listenabsatz"/>
+        <w:numPr>
+          <w:ilvl w:val="0"/>
+          <w:numId w:val="17"/>
+        </w:numPr>
+      </w:pPr>
+      <w:r>
+        <w:rPr>
+          <w:b/>
+          <w:bCs/>
+        </w:rPr>
+        <w:t xml:space="preserve">Erinnerung Meldung für Task </w:t>
+      </w:r>
+      <w:r>
+        <w:rPr>
+          <w:b/>
+          <w:bCs/>
+        </w:rPr>
+        <w:t>erstellen</w:t>
+      </w:r>
+      <w:r>
+        <w:t xml:space="preserve"> </w:t>
+      </w:r>
+      <w:r>
+        <w:t>- Alle</w:t>
+      </w:r>
+      <w:r>
+        <w:t xml:space="preserve"> </w:t>
+      </w:r>
+      <w:r>
+        <w:t xml:space="preserve">- </w:t>
+      </w:r>
+      <w:r>
+        <w:t xml:space="preserve">Zeit: </w:t>
+      </w:r>
+      <w:r>
+        <w:t>2</w:t>
+      </w:r>
+      <w:r>
+        <w:t xml:space="preserve"> Stunden</w:t>
+      </w:r>
+    </w:p>
+    <w:p>
+      <w:pPr>
+        <w:pStyle w:val="Listenabsatz"/>
+        <w:numPr>
+          <w:ilvl w:val="0"/>
+          <w:numId w:val="17"/>
+        </w:numPr>
+        <w:rPr>
+          <w:b/>
+          <w:bCs/>
+        </w:rPr>
+      </w:pPr>
+      <w:r>
+        <w:rPr>
+          <w:b/>
+          <w:bCs/>
+        </w:rPr>
+        <w:t xml:space="preserve">Push-Mitteilung </w:t>
+      </w:r>
+      <w:r>
+        <w:rPr>
+          <w:b/>
+          <w:bCs/>
+        </w:rPr>
+        <w:t>an Handy senden</w:t>
+      </w:r>
+      <w:r>
+        <w:rPr>
+          <w:b/>
+          <w:bCs/>
+        </w:rPr>
+        <w:t xml:space="preserve"> </w:t>
+      </w:r>
+      <w:r>
+        <w:t>– Alle – Zeit: 1 Tag</w:t>
+      </w:r>
+    </w:p>
+    <w:p/>
     <w:p/>
     <w:p>
       <w:pPr>
@@ -1151,7 +2092,7 @@
           <w:bCs/>
         </w:rPr>
       </w:pPr>
-      <w:bookmarkStart w:id="5" w:name="_Toc10789556"/>
+      <w:bookmarkStart w:id="9" w:name="_Toc10794650"/>
       <w:r>
         <w:rPr>
           <w:b/>
@@ -1159,7 +2100,7 @@
         </w:rPr>
         <w:t>GUI</w:t>
       </w:r>
-      <w:bookmarkEnd w:id="5"/>
+      <w:bookmarkEnd w:id="9"/>
     </w:p>
     <w:p/>
     <w:p>
@@ -1170,11 +2111,11 @@
           <w:numId w:val="2"/>
         </w:numPr>
       </w:pPr>
-      <w:bookmarkStart w:id="6" w:name="_Toc10789557"/>
+      <w:bookmarkStart w:id="10" w:name="_Toc10794651"/>
       <w:r>
         <w:t>Entwürfe</w:t>
       </w:r>
-      <w:bookmarkEnd w:id="6"/>
+      <w:bookmarkEnd w:id="10"/>
     </w:p>
     <w:p>
       <w:pPr>
@@ -1184,13 +2125,11 @@
           <w:numId w:val="2"/>
         </w:numPr>
       </w:pPr>
-      <w:bookmarkStart w:id="7" w:name="_Toc10789558"/>
-      <w:proofErr w:type="spellStart"/>
+      <w:bookmarkStart w:id="11" w:name="_Toc10794652"/>
       <w:r>
         <w:t>Bedienskonzept</w:t>
       </w:r>
-      <w:bookmarkEnd w:id="7"/>
-      <w:proofErr w:type="spellEnd"/>
+      <w:bookmarkEnd w:id="11"/>
     </w:p>
     <w:p/>
     <w:sectPr>
@@ -1278,6 +2217,95 @@
 <file path=word/numbering.xml><?xml version="1.0" encoding="utf-8"?>
 <w:numbering xmlns:wpc="http://schemas.microsoft.com/office/word/2010/wordprocessingCanvas" xmlns:cx="http://schemas.microsoft.com/office/drawing/2014/chartex" xmlns:cx1="http://schemas.microsoft.com/office/drawing/2015/9/8/chartex" xmlns:cx2="http://schemas.microsoft.com/office/drawing/2015/10/21/chartex" xmlns:cx3="http://schemas.microsoft.com/office/drawing/2016/5/9/chartex" xmlns:cx4="http://schemas.microsoft.com/office/drawing/2016/5/10/chartex" xmlns:cx5="http://schemas.microsoft.com/office/drawing/2016/5/11/chartex" xmlns:cx6="http://schemas.microsoft.com/office/drawing/2016/5/12/chartex" xmlns:cx7="http://schemas.microsoft.com/office/drawing/2016/5/13/chartex" xmlns:cx8="http://schemas.microsoft.com/office/drawing/2016/5/14/chartex" xmlns:mc="http://schemas.openxmlformats.org/markup-compatibility/2006" xmlns:aink="http://schemas.microsoft.com/office/drawing/2016/ink" xmlns:am3d="http://schemas.microsoft.com/office/drawing/2017/model3d" xmlns:o="urn:schemas-microsoft-com:office:office" xmlns:r="http://schemas.openxmlformats.org/officeDocument/2006/relationships" xmlns:m="http://schemas.openxmlformats.org/officeDocument/2006/math" xmlns:v="urn:schemas-microsoft-com:vml" xmlns:wp14="http://schemas.microsoft.com/office/word/2010/wordprocessingDrawing" xmlns:wp="http://schemas.openxmlformats.org/drawingml/2006/wordprocessingDrawing" xmlns:w10="urn:schemas-microsoft-com:office:word" xmlns:w="http://schemas.openxmlformats.org/wordprocessingml/2006/main" xmlns:w14="http://schemas.microsoft.com/office/word/2010/wordml" xmlns:w15="http://schemas.microsoft.com/office/word/2012/wordml" xmlns:w16cid="http://schemas.microsoft.com/office/word/2016/wordml/cid" xmlns:w16se="http://schemas.microsoft.com/office/word/2015/wordml/symex" xmlns:wpg="http://schemas.microsoft.com/office/word/2010/wordprocessingGroup" xmlns:wpi="http://schemas.microsoft.com/office/word/2010/wordprocessingInk" xmlns:wne="http://schemas.microsoft.com/office/word/2006/wordml" xmlns:wps="http://schemas.microsoft.com/office/word/2010/wordprocessingShape" mc:Ignorable="w14 w15 w16se w16cid wp14">
   <w:abstractNum w:abstractNumId="0" w15:restartNumberingAfterBreak="0">
+    <w:nsid w:val="050F4603"/>
+    <w:multiLevelType w:val="hybridMultilevel"/>
+    <w:tmpl w:val="55A2B4E8"/>
+    <w:lvl w:ilvl="0" w:tplc="A28C5D50">
+      <w:start w:val="1"/>
+      <w:numFmt w:val="decimal"/>
+      <w:lvlText w:val="%1."/>
+      <w:lvlJc w:val="left"/>
+      <w:pPr>
+        <w:ind w:left="510" w:hanging="360"/>
+      </w:pPr>
+      <w:rPr>
+        <w:rFonts w:hint="default"/>
+      </w:rPr>
+    </w:lvl>
+    <w:lvl w:ilvl="1" w:tplc="08070019" w:tentative="1">
+      <w:start w:val="1"/>
+      <w:numFmt w:val="lowerLetter"/>
+      <w:lvlText w:val="%2."/>
+      <w:lvlJc w:val="left"/>
+      <w:pPr>
+        <w:ind w:left="1230" w:hanging="360"/>
+      </w:pPr>
+    </w:lvl>
+    <w:lvl w:ilvl="2" w:tplc="0807001B" w:tentative="1">
+      <w:start w:val="1"/>
+      <w:numFmt w:val="lowerRoman"/>
+      <w:lvlText w:val="%3."/>
+      <w:lvlJc w:val="right"/>
+      <w:pPr>
+        <w:ind w:left="1950" w:hanging="180"/>
+      </w:pPr>
+    </w:lvl>
+    <w:lvl w:ilvl="3" w:tplc="0807000F" w:tentative="1">
+      <w:start w:val="1"/>
+      <w:numFmt w:val="decimal"/>
+      <w:lvlText w:val="%4."/>
+      <w:lvlJc w:val="left"/>
+      <w:pPr>
+        <w:ind w:left="2670" w:hanging="360"/>
+      </w:pPr>
+    </w:lvl>
+    <w:lvl w:ilvl="4" w:tplc="08070019" w:tentative="1">
+      <w:start w:val="1"/>
+      <w:numFmt w:val="lowerLetter"/>
+      <w:lvlText w:val="%5."/>
+      <w:lvlJc w:val="left"/>
+      <w:pPr>
+        <w:ind w:left="3390" w:hanging="360"/>
+      </w:pPr>
+    </w:lvl>
+    <w:lvl w:ilvl="5" w:tplc="0807001B" w:tentative="1">
+      <w:start w:val="1"/>
+      <w:numFmt w:val="lowerRoman"/>
+      <w:lvlText w:val="%6."/>
+      <w:lvlJc w:val="right"/>
+      <w:pPr>
+        <w:ind w:left="4110" w:hanging="180"/>
+      </w:pPr>
+    </w:lvl>
+    <w:lvl w:ilvl="6" w:tplc="0807000F" w:tentative="1">
+      <w:start w:val="1"/>
+      <w:numFmt w:val="decimal"/>
+      <w:lvlText w:val="%7."/>
+      <w:lvlJc w:val="left"/>
+      <w:pPr>
+        <w:ind w:left="4830" w:hanging="360"/>
+      </w:pPr>
+    </w:lvl>
+    <w:lvl w:ilvl="7" w:tplc="08070019" w:tentative="1">
+      <w:start w:val="1"/>
+      <w:numFmt w:val="lowerLetter"/>
+      <w:lvlText w:val="%8."/>
+      <w:lvlJc w:val="left"/>
+      <w:pPr>
+        <w:ind w:left="5550" w:hanging="360"/>
+      </w:pPr>
+    </w:lvl>
+    <w:lvl w:ilvl="8" w:tplc="0807001B" w:tentative="1">
+      <w:start w:val="1"/>
+      <w:numFmt w:val="lowerRoman"/>
+      <w:lvlText w:val="%9."/>
+      <w:lvlJc w:val="right"/>
+      <w:pPr>
+        <w:ind w:left="6270" w:hanging="180"/>
+      </w:pPr>
+    </w:lvl>
+  </w:abstractNum>
+  <w:abstractNum w:abstractNumId="1" w15:restartNumberingAfterBreak="0">
     <w:nsid w:val="07434F01"/>
     <w:multiLevelType w:val="hybridMultilevel"/>
     <w:tmpl w:val="5D6425B4"/>
@@ -1389,7 +2417,7 @@
       </w:rPr>
     </w:lvl>
   </w:abstractNum>
-  <w:abstractNum w:abstractNumId="1" w15:restartNumberingAfterBreak="0">
+  <w:abstractNum w:abstractNumId="2" w15:restartNumberingAfterBreak="0">
     <w:nsid w:val="21E86A4F"/>
     <w:multiLevelType w:val="multilevel"/>
     <w:tmpl w:val="591C13CA"/>
@@ -1510,11 +2538,1449 @@
       </w:rPr>
     </w:lvl>
   </w:abstractNum>
+  <w:abstractNum w:abstractNumId="3" w15:restartNumberingAfterBreak="0">
+    <w:nsid w:val="2C3E138E"/>
+    <w:multiLevelType w:val="hybridMultilevel"/>
+    <w:tmpl w:val="6672AC22"/>
+    <w:lvl w:ilvl="0" w:tplc="E05CCC04">
+      <w:start w:val="1"/>
+      <w:numFmt w:val="decimal"/>
+      <w:lvlText w:val="%1."/>
+      <w:lvlJc w:val="left"/>
+      <w:pPr>
+        <w:ind w:left="510" w:hanging="360"/>
+      </w:pPr>
+      <w:rPr>
+        <w:rFonts w:hint="default"/>
+      </w:rPr>
+    </w:lvl>
+    <w:lvl w:ilvl="1" w:tplc="08070019" w:tentative="1">
+      <w:start w:val="1"/>
+      <w:numFmt w:val="lowerLetter"/>
+      <w:lvlText w:val="%2."/>
+      <w:lvlJc w:val="left"/>
+      <w:pPr>
+        <w:ind w:left="1230" w:hanging="360"/>
+      </w:pPr>
+    </w:lvl>
+    <w:lvl w:ilvl="2" w:tplc="0807001B" w:tentative="1">
+      <w:start w:val="1"/>
+      <w:numFmt w:val="lowerRoman"/>
+      <w:lvlText w:val="%3."/>
+      <w:lvlJc w:val="right"/>
+      <w:pPr>
+        <w:ind w:left="1950" w:hanging="180"/>
+      </w:pPr>
+    </w:lvl>
+    <w:lvl w:ilvl="3" w:tplc="0807000F" w:tentative="1">
+      <w:start w:val="1"/>
+      <w:numFmt w:val="decimal"/>
+      <w:lvlText w:val="%4."/>
+      <w:lvlJc w:val="left"/>
+      <w:pPr>
+        <w:ind w:left="2670" w:hanging="360"/>
+      </w:pPr>
+    </w:lvl>
+    <w:lvl w:ilvl="4" w:tplc="08070019" w:tentative="1">
+      <w:start w:val="1"/>
+      <w:numFmt w:val="lowerLetter"/>
+      <w:lvlText w:val="%5."/>
+      <w:lvlJc w:val="left"/>
+      <w:pPr>
+        <w:ind w:left="3390" w:hanging="360"/>
+      </w:pPr>
+    </w:lvl>
+    <w:lvl w:ilvl="5" w:tplc="0807001B" w:tentative="1">
+      <w:start w:val="1"/>
+      <w:numFmt w:val="lowerRoman"/>
+      <w:lvlText w:val="%6."/>
+      <w:lvlJc w:val="right"/>
+      <w:pPr>
+        <w:ind w:left="4110" w:hanging="180"/>
+      </w:pPr>
+    </w:lvl>
+    <w:lvl w:ilvl="6" w:tplc="0807000F" w:tentative="1">
+      <w:start w:val="1"/>
+      <w:numFmt w:val="decimal"/>
+      <w:lvlText w:val="%7."/>
+      <w:lvlJc w:val="left"/>
+      <w:pPr>
+        <w:ind w:left="4830" w:hanging="360"/>
+      </w:pPr>
+    </w:lvl>
+    <w:lvl w:ilvl="7" w:tplc="08070019" w:tentative="1">
+      <w:start w:val="1"/>
+      <w:numFmt w:val="lowerLetter"/>
+      <w:lvlText w:val="%8."/>
+      <w:lvlJc w:val="left"/>
+      <w:pPr>
+        <w:ind w:left="5550" w:hanging="360"/>
+      </w:pPr>
+    </w:lvl>
+    <w:lvl w:ilvl="8" w:tplc="0807001B" w:tentative="1">
+      <w:start w:val="1"/>
+      <w:numFmt w:val="lowerRoman"/>
+      <w:lvlText w:val="%9."/>
+      <w:lvlJc w:val="right"/>
+      <w:pPr>
+        <w:ind w:left="6270" w:hanging="180"/>
+      </w:pPr>
+    </w:lvl>
+  </w:abstractNum>
+  <w:abstractNum w:abstractNumId="4" w15:restartNumberingAfterBreak="0">
+    <w:nsid w:val="33AF0EE2"/>
+    <w:multiLevelType w:val="hybridMultilevel"/>
+    <w:tmpl w:val="3F669B80"/>
+    <w:lvl w:ilvl="0" w:tplc="C98A5304">
+      <w:start w:val="1"/>
+      <w:numFmt w:val="decimal"/>
+      <w:lvlText w:val="%1."/>
+      <w:lvlJc w:val="left"/>
+      <w:pPr>
+        <w:ind w:left="510" w:hanging="360"/>
+      </w:pPr>
+      <w:rPr>
+        <w:rFonts w:hint="default"/>
+      </w:rPr>
+    </w:lvl>
+    <w:lvl w:ilvl="1" w:tplc="08070019" w:tentative="1">
+      <w:start w:val="1"/>
+      <w:numFmt w:val="lowerLetter"/>
+      <w:lvlText w:val="%2."/>
+      <w:lvlJc w:val="left"/>
+      <w:pPr>
+        <w:ind w:left="1230" w:hanging="360"/>
+      </w:pPr>
+    </w:lvl>
+    <w:lvl w:ilvl="2" w:tplc="0807001B" w:tentative="1">
+      <w:start w:val="1"/>
+      <w:numFmt w:val="lowerRoman"/>
+      <w:lvlText w:val="%3."/>
+      <w:lvlJc w:val="right"/>
+      <w:pPr>
+        <w:ind w:left="1950" w:hanging="180"/>
+      </w:pPr>
+    </w:lvl>
+    <w:lvl w:ilvl="3" w:tplc="0807000F" w:tentative="1">
+      <w:start w:val="1"/>
+      <w:numFmt w:val="decimal"/>
+      <w:lvlText w:val="%4."/>
+      <w:lvlJc w:val="left"/>
+      <w:pPr>
+        <w:ind w:left="2670" w:hanging="360"/>
+      </w:pPr>
+    </w:lvl>
+    <w:lvl w:ilvl="4" w:tplc="08070019" w:tentative="1">
+      <w:start w:val="1"/>
+      <w:numFmt w:val="lowerLetter"/>
+      <w:lvlText w:val="%5."/>
+      <w:lvlJc w:val="left"/>
+      <w:pPr>
+        <w:ind w:left="3390" w:hanging="360"/>
+      </w:pPr>
+    </w:lvl>
+    <w:lvl w:ilvl="5" w:tplc="0807001B" w:tentative="1">
+      <w:start w:val="1"/>
+      <w:numFmt w:val="lowerRoman"/>
+      <w:lvlText w:val="%6."/>
+      <w:lvlJc w:val="right"/>
+      <w:pPr>
+        <w:ind w:left="4110" w:hanging="180"/>
+      </w:pPr>
+    </w:lvl>
+    <w:lvl w:ilvl="6" w:tplc="0807000F" w:tentative="1">
+      <w:start w:val="1"/>
+      <w:numFmt w:val="decimal"/>
+      <w:lvlText w:val="%7."/>
+      <w:lvlJc w:val="left"/>
+      <w:pPr>
+        <w:ind w:left="4830" w:hanging="360"/>
+      </w:pPr>
+    </w:lvl>
+    <w:lvl w:ilvl="7" w:tplc="08070019" w:tentative="1">
+      <w:start w:val="1"/>
+      <w:numFmt w:val="lowerLetter"/>
+      <w:lvlText w:val="%8."/>
+      <w:lvlJc w:val="left"/>
+      <w:pPr>
+        <w:ind w:left="5550" w:hanging="360"/>
+      </w:pPr>
+    </w:lvl>
+    <w:lvl w:ilvl="8" w:tplc="0807001B" w:tentative="1">
+      <w:start w:val="1"/>
+      <w:numFmt w:val="lowerRoman"/>
+      <w:lvlText w:val="%9."/>
+      <w:lvlJc w:val="right"/>
+      <w:pPr>
+        <w:ind w:left="6270" w:hanging="180"/>
+      </w:pPr>
+    </w:lvl>
+  </w:abstractNum>
+  <w:abstractNum w:abstractNumId="5" w15:restartNumberingAfterBreak="0">
+    <w:nsid w:val="36970B2E"/>
+    <w:multiLevelType w:val="hybridMultilevel"/>
+    <w:tmpl w:val="73224C5C"/>
+    <w:lvl w:ilvl="0" w:tplc="92707CDC">
+      <w:start w:val="1"/>
+      <w:numFmt w:val="decimal"/>
+      <w:lvlText w:val="%1."/>
+      <w:lvlJc w:val="left"/>
+      <w:pPr>
+        <w:ind w:left="510" w:hanging="360"/>
+      </w:pPr>
+      <w:rPr>
+        <w:rFonts w:hint="default"/>
+      </w:rPr>
+    </w:lvl>
+    <w:lvl w:ilvl="1" w:tplc="08070019" w:tentative="1">
+      <w:start w:val="1"/>
+      <w:numFmt w:val="lowerLetter"/>
+      <w:lvlText w:val="%2."/>
+      <w:lvlJc w:val="left"/>
+      <w:pPr>
+        <w:ind w:left="1230" w:hanging="360"/>
+      </w:pPr>
+    </w:lvl>
+    <w:lvl w:ilvl="2" w:tplc="0807001B" w:tentative="1">
+      <w:start w:val="1"/>
+      <w:numFmt w:val="lowerRoman"/>
+      <w:lvlText w:val="%3."/>
+      <w:lvlJc w:val="right"/>
+      <w:pPr>
+        <w:ind w:left="1950" w:hanging="180"/>
+      </w:pPr>
+    </w:lvl>
+    <w:lvl w:ilvl="3" w:tplc="0807000F" w:tentative="1">
+      <w:start w:val="1"/>
+      <w:numFmt w:val="decimal"/>
+      <w:lvlText w:val="%4."/>
+      <w:lvlJc w:val="left"/>
+      <w:pPr>
+        <w:ind w:left="2670" w:hanging="360"/>
+      </w:pPr>
+    </w:lvl>
+    <w:lvl w:ilvl="4" w:tplc="08070019" w:tentative="1">
+      <w:start w:val="1"/>
+      <w:numFmt w:val="lowerLetter"/>
+      <w:lvlText w:val="%5."/>
+      <w:lvlJc w:val="left"/>
+      <w:pPr>
+        <w:ind w:left="3390" w:hanging="360"/>
+      </w:pPr>
+    </w:lvl>
+    <w:lvl w:ilvl="5" w:tplc="0807001B" w:tentative="1">
+      <w:start w:val="1"/>
+      <w:numFmt w:val="lowerRoman"/>
+      <w:lvlText w:val="%6."/>
+      <w:lvlJc w:val="right"/>
+      <w:pPr>
+        <w:ind w:left="4110" w:hanging="180"/>
+      </w:pPr>
+    </w:lvl>
+    <w:lvl w:ilvl="6" w:tplc="0807000F" w:tentative="1">
+      <w:start w:val="1"/>
+      <w:numFmt w:val="decimal"/>
+      <w:lvlText w:val="%7."/>
+      <w:lvlJc w:val="left"/>
+      <w:pPr>
+        <w:ind w:left="4830" w:hanging="360"/>
+      </w:pPr>
+    </w:lvl>
+    <w:lvl w:ilvl="7" w:tplc="08070019" w:tentative="1">
+      <w:start w:val="1"/>
+      <w:numFmt w:val="lowerLetter"/>
+      <w:lvlText w:val="%8."/>
+      <w:lvlJc w:val="left"/>
+      <w:pPr>
+        <w:ind w:left="5550" w:hanging="360"/>
+      </w:pPr>
+    </w:lvl>
+    <w:lvl w:ilvl="8" w:tplc="0807001B" w:tentative="1">
+      <w:start w:val="1"/>
+      <w:numFmt w:val="lowerRoman"/>
+      <w:lvlText w:val="%9."/>
+      <w:lvlJc w:val="right"/>
+      <w:pPr>
+        <w:ind w:left="6270" w:hanging="180"/>
+      </w:pPr>
+    </w:lvl>
+  </w:abstractNum>
+  <w:abstractNum w:abstractNumId="6" w15:restartNumberingAfterBreak="0">
+    <w:nsid w:val="3B3C1DD0"/>
+    <w:multiLevelType w:val="hybridMultilevel"/>
+    <w:tmpl w:val="D47640B4"/>
+    <w:lvl w:ilvl="0" w:tplc="08070001">
+      <w:start w:val="1"/>
+      <w:numFmt w:val="bullet"/>
+      <w:lvlText w:val=""/>
+      <w:lvlJc w:val="left"/>
+      <w:pPr>
+        <w:ind w:left="720" w:hanging="360"/>
+      </w:pPr>
+      <w:rPr>
+        <w:rFonts w:ascii="Symbol" w:hAnsi="Symbol" w:hint="default"/>
+      </w:rPr>
+    </w:lvl>
+    <w:lvl w:ilvl="1" w:tplc="08070003" w:tentative="1">
+      <w:start w:val="1"/>
+      <w:numFmt w:val="bullet"/>
+      <w:lvlText w:val="o"/>
+      <w:lvlJc w:val="left"/>
+      <w:pPr>
+        <w:ind w:left="1440" w:hanging="360"/>
+      </w:pPr>
+      <w:rPr>
+        <w:rFonts w:ascii="Courier New" w:hAnsi="Courier New" w:cs="Courier New" w:hint="default"/>
+      </w:rPr>
+    </w:lvl>
+    <w:lvl w:ilvl="2" w:tplc="08070005" w:tentative="1">
+      <w:start w:val="1"/>
+      <w:numFmt w:val="bullet"/>
+      <w:lvlText w:val=""/>
+      <w:lvlJc w:val="left"/>
+      <w:pPr>
+        <w:ind w:left="2160" w:hanging="360"/>
+      </w:pPr>
+      <w:rPr>
+        <w:rFonts w:ascii="Wingdings" w:hAnsi="Wingdings" w:hint="default"/>
+      </w:rPr>
+    </w:lvl>
+    <w:lvl w:ilvl="3" w:tplc="08070001" w:tentative="1">
+      <w:start w:val="1"/>
+      <w:numFmt w:val="bullet"/>
+      <w:lvlText w:val=""/>
+      <w:lvlJc w:val="left"/>
+      <w:pPr>
+        <w:ind w:left="2880" w:hanging="360"/>
+      </w:pPr>
+      <w:rPr>
+        <w:rFonts w:ascii="Symbol" w:hAnsi="Symbol" w:hint="default"/>
+      </w:rPr>
+    </w:lvl>
+    <w:lvl w:ilvl="4" w:tplc="08070003" w:tentative="1">
+      <w:start w:val="1"/>
+      <w:numFmt w:val="bullet"/>
+      <w:lvlText w:val="o"/>
+      <w:lvlJc w:val="left"/>
+      <w:pPr>
+        <w:ind w:left="3600" w:hanging="360"/>
+      </w:pPr>
+      <w:rPr>
+        <w:rFonts w:ascii="Courier New" w:hAnsi="Courier New" w:cs="Courier New" w:hint="default"/>
+      </w:rPr>
+    </w:lvl>
+    <w:lvl w:ilvl="5" w:tplc="08070005" w:tentative="1">
+      <w:start w:val="1"/>
+      <w:numFmt w:val="bullet"/>
+      <w:lvlText w:val=""/>
+      <w:lvlJc w:val="left"/>
+      <w:pPr>
+        <w:ind w:left="4320" w:hanging="360"/>
+      </w:pPr>
+      <w:rPr>
+        <w:rFonts w:ascii="Wingdings" w:hAnsi="Wingdings" w:hint="default"/>
+      </w:rPr>
+    </w:lvl>
+    <w:lvl w:ilvl="6" w:tplc="08070001" w:tentative="1">
+      <w:start w:val="1"/>
+      <w:numFmt w:val="bullet"/>
+      <w:lvlText w:val=""/>
+      <w:lvlJc w:val="left"/>
+      <w:pPr>
+        <w:ind w:left="5040" w:hanging="360"/>
+      </w:pPr>
+      <w:rPr>
+        <w:rFonts w:ascii="Symbol" w:hAnsi="Symbol" w:hint="default"/>
+      </w:rPr>
+    </w:lvl>
+    <w:lvl w:ilvl="7" w:tplc="08070003" w:tentative="1">
+      <w:start w:val="1"/>
+      <w:numFmt w:val="bullet"/>
+      <w:lvlText w:val="o"/>
+      <w:lvlJc w:val="left"/>
+      <w:pPr>
+        <w:ind w:left="5760" w:hanging="360"/>
+      </w:pPr>
+      <w:rPr>
+        <w:rFonts w:ascii="Courier New" w:hAnsi="Courier New" w:cs="Courier New" w:hint="default"/>
+      </w:rPr>
+    </w:lvl>
+    <w:lvl w:ilvl="8" w:tplc="08070005" w:tentative="1">
+      <w:start w:val="1"/>
+      <w:numFmt w:val="bullet"/>
+      <w:lvlText w:val=""/>
+      <w:lvlJc w:val="left"/>
+      <w:pPr>
+        <w:ind w:left="6480" w:hanging="360"/>
+      </w:pPr>
+      <w:rPr>
+        <w:rFonts w:ascii="Wingdings" w:hAnsi="Wingdings" w:hint="default"/>
+      </w:rPr>
+    </w:lvl>
+  </w:abstractNum>
+  <w:abstractNum w:abstractNumId="7" w15:restartNumberingAfterBreak="0">
+    <w:nsid w:val="50A8745D"/>
+    <w:multiLevelType w:val="hybridMultilevel"/>
+    <w:tmpl w:val="8B724002"/>
+    <w:lvl w:ilvl="0" w:tplc="7340FD2E">
+      <w:start w:val="1"/>
+      <w:numFmt w:val="decimal"/>
+      <w:lvlText w:val="%1."/>
+      <w:lvlJc w:val="left"/>
+      <w:pPr>
+        <w:ind w:left="510" w:hanging="360"/>
+      </w:pPr>
+      <w:rPr>
+        <w:rFonts w:hint="default"/>
+      </w:rPr>
+    </w:lvl>
+    <w:lvl w:ilvl="1" w:tplc="08070019" w:tentative="1">
+      <w:start w:val="1"/>
+      <w:numFmt w:val="lowerLetter"/>
+      <w:lvlText w:val="%2."/>
+      <w:lvlJc w:val="left"/>
+      <w:pPr>
+        <w:ind w:left="1230" w:hanging="360"/>
+      </w:pPr>
+    </w:lvl>
+    <w:lvl w:ilvl="2" w:tplc="0807001B" w:tentative="1">
+      <w:start w:val="1"/>
+      <w:numFmt w:val="lowerRoman"/>
+      <w:lvlText w:val="%3."/>
+      <w:lvlJc w:val="right"/>
+      <w:pPr>
+        <w:ind w:left="1950" w:hanging="180"/>
+      </w:pPr>
+    </w:lvl>
+    <w:lvl w:ilvl="3" w:tplc="0807000F" w:tentative="1">
+      <w:start w:val="1"/>
+      <w:numFmt w:val="decimal"/>
+      <w:lvlText w:val="%4."/>
+      <w:lvlJc w:val="left"/>
+      <w:pPr>
+        <w:ind w:left="2670" w:hanging="360"/>
+      </w:pPr>
+    </w:lvl>
+    <w:lvl w:ilvl="4" w:tplc="08070019" w:tentative="1">
+      <w:start w:val="1"/>
+      <w:numFmt w:val="lowerLetter"/>
+      <w:lvlText w:val="%5."/>
+      <w:lvlJc w:val="left"/>
+      <w:pPr>
+        <w:ind w:left="3390" w:hanging="360"/>
+      </w:pPr>
+    </w:lvl>
+    <w:lvl w:ilvl="5" w:tplc="0807001B" w:tentative="1">
+      <w:start w:val="1"/>
+      <w:numFmt w:val="lowerRoman"/>
+      <w:lvlText w:val="%6."/>
+      <w:lvlJc w:val="right"/>
+      <w:pPr>
+        <w:ind w:left="4110" w:hanging="180"/>
+      </w:pPr>
+    </w:lvl>
+    <w:lvl w:ilvl="6" w:tplc="0807000F" w:tentative="1">
+      <w:start w:val="1"/>
+      <w:numFmt w:val="decimal"/>
+      <w:lvlText w:val="%7."/>
+      <w:lvlJc w:val="left"/>
+      <w:pPr>
+        <w:ind w:left="4830" w:hanging="360"/>
+      </w:pPr>
+    </w:lvl>
+    <w:lvl w:ilvl="7" w:tplc="08070019" w:tentative="1">
+      <w:start w:val="1"/>
+      <w:numFmt w:val="lowerLetter"/>
+      <w:lvlText w:val="%8."/>
+      <w:lvlJc w:val="left"/>
+      <w:pPr>
+        <w:ind w:left="5550" w:hanging="360"/>
+      </w:pPr>
+    </w:lvl>
+    <w:lvl w:ilvl="8" w:tplc="0807001B" w:tentative="1">
+      <w:start w:val="1"/>
+      <w:numFmt w:val="lowerRoman"/>
+      <w:lvlText w:val="%9."/>
+      <w:lvlJc w:val="right"/>
+      <w:pPr>
+        <w:ind w:left="6270" w:hanging="180"/>
+      </w:pPr>
+    </w:lvl>
+  </w:abstractNum>
+  <w:abstractNum w:abstractNumId="8" w15:restartNumberingAfterBreak="0">
+    <w:nsid w:val="5A995794"/>
+    <w:multiLevelType w:val="hybridMultilevel"/>
+    <w:tmpl w:val="DBEEE18E"/>
+    <w:lvl w:ilvl="0" w:tplc="898EA978">
+      <w:start w:val="1"/>
+      <w:numFmt w:val="decimal"/>
+      <w:lvlText w:val="%1."/>
+      <w:lvlJc w:val="left"/>
+      <w:pPr>
+        <w:ind w:left="510" w:hanging="360"/>
+      </w:pPr>
+      <w:rPr>
+        <w:rFonts w:hint="default"/>
+      </w:rPr>
+    </w:lvl>
+    <w:lvl w:ilvl="1" w:tplc="08070019" w:tentative="1">
+      <w:start w:val="1"/>
+      <w:numFmt w:val="lowerLetter"/>
+      <w:lvlText w:val="%2."/>
+      <w:lvlJc w:val="left"/>
+      <w:pPr>
+        <w:ind w:left="1230" w:hanging="360"/>
+      </w:pPr>
+    </w:lvl>
+    <w:lvl w:ilvl="2" w:tplc="0807001B" w:tentative="1">
+      <w:start w:val="1"/>
+      <w:numFmt w:val="lowerRoman"/>
+      <w:lvlText w:val="%3."/>
+      <w:lvlJc w:val="right"/>
+      <w:pPr>
+        <w:ind w:left="1950" w:hanging="180"/>
+      </w:pPr>
+    </w:lvl>
+    <w:lvl w:ilvl="3" w:tplc="0807000F" w:tentative="1">
+      <w:start w:val="1"/>
+      <w:numFmt w:val="decimal"/>
+      <w:lvlText w:val="%4."/>
+      <w:lvlJc w:val="left"/>
+      <w:pPr>
+        <w:ind w:left="2670" w:hanging="360"/>
+      </w:pPr>
+    </w:lvl>
+    <w:lvl w:ilvl="4" w:tplc="08070019" w:tentative="1">
+      <w:start w:val="1"/>
+      <w:numFmt w:val="lowerLetter"/>
+      <w:lvlText w:val="%5."/>
+      <w:lvlJc w:val="left"/>
+      <w:pPr>
+        <w:ind w:left="3390" w:hanging="360"/>
+      </w:pPr>
+    </w:lvl>
+    <w:lvl w:ilvl="5" w:tplc="0807001B" w:tentative="1">
+      <w:start w:val="1"/>
+      <w:numFmt w:val="lowerRoman"/>
+      <w:lvlText w:val="%6."/>
+      <w:lvlJc w:val="right"/>
+      <w:pPr>
+        <w:ind w:left="4110" w:hanging="180"/>
+      </w:pPr>
+    </w:lvl>
+    <w:lvl w:ilvl="6" w:tplc="0807000F" w:tentative="1">
+      <w:start w:val="1"/>
+      <w:numFmt w:val="decimal"/>
+      <w:lvlText w:val="%7."/>
+      <w:lvlJc w:val="left"/>
+      <w:pPr>
+        <w:ind w:left="4830" w:hanging="360"/>
+      </w:pPr>
+    </w:lvl>
+    <w:lvl w:ilvl="7" w:tplc="08070019" w:tentative="1">
+      <w:start w:val="1"/>
+      <w:numFmt w:val="lowerLetter"/>
+      <w:lvlText w:val="%8."/>
+      <w:lvlJc w:val="left"/>
+      <w:pPr>
+        <w:ind w:left="5550" w:hanging="360"/>
+      </w:pPr>
+    </w:lvl>
+    <w:lvl w:ilvl="8" w:tplc="0807001B" w:tentative="1">
+      <w:start w:val="1"/>
+      <w:numFmt w:val="lowerRoman"/>
+      <w:lvlText w:val="%9."/>
+      <w:lvlJc w:val="right"/>
+      <w:pPr>
+        <w:ind w:left="6270" w:hanging="180"/>
+      </w:pPr>
+    </w:lvl>
+  </w:abstractNum>
+  <w:abstractNum w:abstractNumId="9" w15:restartNumberingAfterBreak="0">
+    <w:nsid w:val="60D4611C"/>
+    <w:multiLevelType w:val="hybridMultilevel"/>
+    <w:tmpl w:val="89E0BE7A"/>
+    <w:lvl w:ilvl="0" w:tplc="08070001">
+      <w:start w:val="1"/>
+      <w:numFmt w:val="bullet"/>
+      <w:lvlText w:val=""/>
+      <w:lvlJc w:val="left"/>
+      <w:pPr>
+        <w:ind w:left="720" w:hanging="360"/>
+      </w:pPr>
+      <w:rPr>
+        <w:rFonts w:ascii="Symbol" w:hAnsi="Symbol" w:hint="default"/>
+      </w:rPr>
+    </w:lvl>
+    <w:lvl w:ilvl="1" w:tplc="08070003" w:tentative="1">
+      <w:start w:val="1"/>
+      <w:numFmt w:val="bullet"/>
+      <w:lvlText w:val="o"/>
+      <w:lvlJc w:val="left"/>
+      <w:pPr>
+        <w:ind w:left="1440" w:hanging="360"/>
+      </w:pPr>
+      <w:rPr>
+        <w:rFonts w:ascii="Courier New" w:hAnsi="Courier New" w:cs="Courier New" w:hint="default"/>
+      </w:rPr>
+    </w:lvl>
+    <w:lvl w:ilvl="2" w:tplc="08070005" w:tentative="1">
+      <w:start w:val="1"/>
+      <w:numFmt w:val="bullet"/>
+      <w:lvlText w:val=""/>
+      <w:lvlJc w:val="left"/>
+      <w:pPr>
+        <w:ind w:left="2160" w:hanging="360"/>
+      </w:pPr>
+      <w:rPr>
+        <w:rFonts w:ascii="Wingdings" w:hAnsi="Wingdings" w:hint="default"/>
+      </w:rPr>
+    </w:lvl>
+    <w:lvl w:ilvl="3" w:tplc="08070001" w:tentative="1">
+      <w:start w:val="1"/>
+      <w:numFmt w:val="bullet"/>
+      <w:lvlText w:val=""/>
+      <w:lvlJc w:val="left"/>
+      <w:pPr>
+        <w:ind w:left="2880" w:hanging="360"/>
+      </w:pPr>
+      <w:rPr>
+        <w:rFonts w:ascii="Symbol" w:hAnsi="Symbol" w:hint="default"/>
+      </w:rPr>
+    </w:lvl>
+    <w:lvl w:ilvl="4" w:tplc="08070003" w:tentative="1">
+      <w:start w:val="1"/>
+      <w:numFmt w:val="bullet"/>
+      <w:lvlText w:val="o"/>
+      <w:lvlJc w:val="left"/>
+      <w:pPr>
+        <w:ind w:left="3600" w:hanging="360"/>
+      </w:pPr>
+      <w:rPr>
+        <w:rFonts w:ascii="Courier New" w:hAnsi="Courier New" w:cs="Courier New" w:hint="default"/>
+      </w:rPr>
+    </w:lvl>
+    <w:lvl w:ilvl="5" w:tplc="08070005" w:tentative="1">
+      <w:start w:val="1"/>
+      <w:numFmt w:val="bullet"/>
+      <w:lvlText w:val=""/>
+      <w:lvlJc w:val="left"/>
+      <w:pPr>
+        <w:ind w:left="4320" w:hanging="360"/>
+      </w:pPr>
+      <w:rPr>
+        <w:rFonts w:ascii="Wingdings" w:hAnsi="Wingdings" w:hint="default"/>
+      </w:rPr>
+    </w:lvl>
+    <w:lvl w:ilvl="6" w:tplc="08070001" w:tentative="1">
+      <w:start w:val="1"/>
+      <w:numFmt w:val="bullet"/>
+      <w:lvlText w:val=""/>
+      <w:lvlJc w:val="left"/>
+      <w:pPr>
+        <w:ind w:left="5040" w:hanging="360"/>
+      </w:pPr>
+      <w:rPr>
+        <w:rFonts w:ascii="Symbol" w:hAnsi="Symbol" w:hint="default"/>
+      </w:rPr>
+    </w:lvl>
+    <w:lvl w:ilvl="7" w:tplc="08070003" w:tentative="1">
+      <w:start w:val="1"/>
+      <w:numFmt w:val="bullet"/>
+      <w:lvlText w:val="o"/>
+      <w:lvlJc w:val="left"/>
+      <w:pPr>
+        <w:ind w:left="5760" w:hanging="360"/>
+      </w:pPr>
+      <w:rPr>
+        <w:rFonts w:ascii="Courier New" w:hAnsi="Courier New" w:cs="Courier New" w:hint="default"/>
+      </w:rPr>
+    </w:lvl>
+    <w:lvl w:ilvl="8" w:tplc="08070005" w:tentative="1">
+      <w:start w:val="1"/>
+      <w:numFmt w:val="bullet"/>
+      <w:lvlText w:val=""/>
+      <w:lvlJc w:val="left"/>
+      <w:pPr>
+        <w:ind w:left="6480" w:hanging="360"/>
+      </w:pPr>
+      <w:rPr>
+        <w:rFonts w:ascii="Wingdings" w:hAnsi="Wingdings" w:hint="default"/>
+      </w:rPr>
+    </w:lvl>
+  </w:abstractNum>
+  <w:abstractNum w:abstractNumId="10" w15:restartNumberingAfterBreak="0">
+    <w:nsid w:val="69122BD8"/>
+    <w:multiLevelType w:val="hybridMultilevel"/>
+    <w:tmpl w:val="2AA09F56"/>
+    <w:lvl w:ilvl="0" w:tplc="82045EA4">
+      <w:start w:val="1"/>
+      <w:numFmt w:val="bullet"/>
+      <w:lvlText w:val=""/>
+      <w:lvlJc w:val="left"/>
+      <w:pPr>
+        <w:ind w:left="720" w:hanging="360"/>
+      </w:pPr>
+      <w:rPr>
+        <w:rFonts w:ascii="Wingdings" w:hAnsi="Wingdings" w:hint="default"/>
+        <w:sz w:val="22"/>
+        <w:szCs w:val="22"/>
+      </w:rPr>
+    </w:lvl>
+    <w:lvl w:ilvl="1" w:tplc="08070003">
+      <w:start w:val="1"/>
+      <w:numFmt w:val="bullet"/>
+      <w:lvlText w:val="o"/>
+      <w:lvlJc w:val="left"/>
+      <w:pPr>
+        <w:ind w:left="1440" w:hanging="360"/>
+      </w:pPr>
+      <w:rPr>
+        <w:rFonts w:ascii="Courier New" w:hAnsi="Courier New" w:cs="Courier New" w:hint="default"/>
+      </w:rPr>
+    </w:lvl>
+    <w:lvl w:ilvl="2" w:tplc="08070005" w:tentative="1">
+      <w:start w:val="1"/>
+      <w:numFmt w:val="bullet"/>
+      <w:lvlText w:val=""/>
+      <w:lvlJc w:val="left"/>
+      <w:pPr>
+        <w:ind w:left="2160" w:hanging="360"/>
+      </w:pPr>
+      <w:rPr>
+        <w:rFonts w:ascii="Wingdings" w:hAnsi="Wingdings" w:hint="default"/>
+      </w:rPr>
+    </w:lvl>
+    <w:lvl w:ilvl="3" w:tplc="08070001" w:tentative="1">
+      <w:start w:val="1"/>
+      <w:numFmt w:val="bullet"/>
+      <w:lvlText w:val=""/>
+      <w:lvlJc w:val="left"/>
+      <w:pPr>
+        <w:ind w:left="2880" w:hanging="360"/>
+      </w:pPr>
+      <w:rPr>
+        <w:rFonts w:ascii="Symbol" w:hAnsi="Symbol" w:hint="default"/>
+      </w:rPr>
+    </w:lvl>
+    <w:lvl w:ilvl="4" w:tplc="08070003" w:tentative="1">
+      <w:start w:val="1"/>
+      <w:numFmt w:val="bullet"/>
+      <w:lvlText w:val="o"/>
+      <w:lvlJc w:val="left"/>
+      <w:pPr>
+        <w:ind w:left="3600" w:hanging="360"/>
+      </w:pPr>
+      <w:rPr>
+        <w:rFonts w:ascii="Courier New" w:hAnsi="Courier New" w:cs="Courier New" w:hint="default"/>
+      </w:rPr>
+    </w:lvl>
+    <w:lvl w:ilvl="5" w:tplc="08070005" w:tentative="1">
+      <w:start w:val="1"/>
+      <w:numFmt w:val="bullet"/>
+      <w:lvlText w:val=""/>
+      <w:lvlJc w:val="left"/>
+      <w:pPr>
+        <w:ind w:left="4320" w:hanging="360"/>
+      </w:pPr>
+      <w:rPr>
+        <w:rFonts w:ascii="Wingdings" w:hAnsi="Wingdings" w:hint="default"/>
+      </w:rPr>
+    </w:lvl>
+    <w:lvl w:ilvl="6" w:tplc="08070001" w:tentative="1">
+      <w:start w:val="1"/>
+      <w:numFmt w:val="bullet"/>
+      <w:lvlText w:val=""/>
+      <w:lvlJc w:val="left"/>
+      <w:pPr>
+        <w:ind w:left="5040" w:hanging="360"/>
+      </w:pPr>
+      <w:rPr>
+        <w:rFonts w:ascii="Symbol" w:hAnsi="Symbol" w:hint="default"/>
+      </w:rPr>
+    </w:lvl>
+    <w:lvl w:ilvl="7" w:tplc="08070003" w:tentative="1">
+      <w:start w:val="1"/>
+      <w:numFmt w:val="bullet"/>
+      <w:lvlText w:val="o"/>
+      <w:lvlJc w:val="left"/>
+      <w:pPr>
+        <w:ind w:left="5760" w:hanging="360"/>
+      </w:pPr>
+      <w:rPr>
+        <w:rFonts w:ascii="Courier New" w:hAnsi="Courier New" w:cs="Courier New" w:hint="default"/>
+      </w:rPr>
+    </w:lvl>
+    <w:lvl w:ilvl="8" w:tplc="08070005" w:tentative="1">
+      <w:start w:val="1"/>
+      <w:numFmt w:val="bullet"/>
+      <w:lvlText w:val=""/>
+      <w:lvlJc w:val="left"/>
+      <w:pPr>
+        <w:ind w:left="6480" w:hanging="360"/>
+      </w:pPr>
+      <w:rPr>
+        <w:rFonts w:ascii="Wingdings" w:hAnsi="Wingdings" w:hint="default"/>
+      </w:rPr>
+    </w:lvl>
+  </w:abstractNum>
+  <w:abstractNum w:abstractNumId="11" w15:restartNumberingAfterBreak="0">
+    <w:nsid w:val="6B6B2468"/>
+    <w:multiLevelType w:val="hybridMultilevel"/>
+    <w:tmpl w:val="7436D0AC"/>
+    <w:lvl w:ilvl="0" w:tplc="0807000F">
+      <w:start w:val="1"/>
+      <w:numFmt w:val="decimal"/>
+      <w:lvlText w:val="%1."/>
+      <w:lvlJc w:val="left"/>
+      <w:pPr>
+        <w:ind w:left="720" w:hanging="360"/>
+      </w:pPr>
+      <w:rPr>
+        <w:rFonts w:hint="default"/>
+      </w:rPr>
+    </w:lvl>
+    <w:lvl w:ilvl="1" w:tplc="08070019" w:tentative="1">
+      <w:start w:val="1"/>
+      <w:numFmt w:val="lowerLetter"/>
+      <w:lvlText w:val="%2."/>
+      <w:lvlJc w:val="left"/>
+      <w:pPr>
+        <w:ind w:left="1440" w:hanging="360"/>
+      </w:pPr>
+    </w:lvl>
+    <w:lvl w:ilvl="2" w:tplc="0807001B" w:tentative="1">
+      <w:start w:val="1"/>
+      <w:numFmt w:val="lowerRoman"/>
+      <w:lvlText w:val="%3."/>
+      <w:lvlJc w:val="right"/>
+      <w:pPr>
+        <w:ind w:left="2160" w:hanging="180"/>
+      </w:pPr>
+    </w:lvl>
+    <w:lvl w:ilvl="3" w:tplc="0807000F" w:tentative="1">
+      <w:start w:val="1"/>
+      <w:numFmt w:val="decimal"/>
+      <w:lvlText w:val="%4."/>
+      <w:lvlJc w:val="left"/>
+      <w:pPr>
+        <w:ind w:left="2880" w:hanging="360"/>
+      </w:pPr>
+    </w:lvl>
+    <w:lvl w:ilvl="4" w:tplc="08070019" w:tentative="1">
+      <w:start w:val="1"/>
+      <w:numFmt w:val="lowerLetter"/>
+      <w:lvlText w:val="%5."/>
+      <w:lvlJc w:val="left"/>
+      <w:pPr>
+        <w:ind w:left="3600" w:hanging="360"/>
+      </w:pPr>
+    </w:lvl>
+    <w:lvl w:ilvl="5" w:tplc="0807001B" w:tentative="1">
+      <w:start w:val="1"/>
+      <w:numFmt w:val="lowerRoman"/>
+      <w:lvlText w:val="%6."/>
+      <w:lvlJc w:val="right"/>
+      <w:pPr>
+        <w:ind w:left="4320" w:hanging="180"/>
+      </w:pPr>
+    </w:lvl>
+    <w:lvl w:ilvl="6" w:tplc="0807000F" w:tentative="1">
+      <w:start w:val="1"/>
+      <w:numFmt w:val="decimal"/>
+      <w:lvlText w:val="%7."/>
+      <w:lvlJc w:val="left"/>
+      <w:pPr>
+        <w:ind w:left="5040" w:hanging="360"/>
+      </w:pPr>
+    </w:lvl>
+    <w:lvl w:ilvl="7" w:tplc="08070019" w:tentative="1">
+      <w:start w:val="1"/>
+      <w:numFmt w:val="lowerLetter"/>
+      <w:lvlText w:val="%8."/>
+      <w:lvlJc w:val="left"/>
+      <w:pPr>
+        <w:ind w:left="5760" w:hanging="360"/>
+      </w:pPr>
+    </w:lvl>
+    <w:lvl w:ilvl="8" w:tplc="0807001B" w:tentative="1">
+      <w:start w:val="1"/>
+      <w:numFmt w:val="lowerRoman"/>
+      <w:lvlText w:val="%9."/>
+      <w:lvlJc w:val="right"/>
+      <w:pPr>
+        <w:ind w:left="6480" w:hanging="180"/>
+      </w:pPr>
+    </w:lvl>
+  </w:abstractNum>
+  <w:abstractNum w:abstractNumId="12" w15:restartNumberingAfterBreak="0">
+    <w:nsid w:val="6D290583"/>
+    <w:multiLevelType w:val="hybridMultilevel"/>
+    <w:tmpl w:val="1BA61688"/>
+    <w:lvl w:ilvl="0" w:tplc="53DA4B2A">
+      <w:start w:val="1"/>
+      <w:numFmt w:val="decimal"/>
+      <w:lvlText w:val="%1."/>
+      <w:lvlJc w:val="left"/>
+      <w:pPr>
+        <w:ind w:left="510" w:hanging="360"/>
+      </w:pPr>
+      <w:rPr>
+        <w:rFonts w:hint="default"/>
+      </w:rPr>
+    </w:lvl>
+    <w:lvl w:ilvl="1" w:tplc="08070019" w:tentative="1">
+      <w:start w:val="1"/>
+      <w:numFmt w:val="lowerLetter"/>
+      <w:lvlText w:val="%2."/>
+      <w:lvlJc w:val="left"/>
+      <w:pPr>
+        <w:ind w:left="1230" w:hanging="360"/>
+      </w:pPr>
+    </w:lvl>
+    <w:lvl w:ilvl="2" w:tplc="0807001B" w:tentative="1">
+      <w:start w:val="1"/>
+      <w:numFmt w:val="lowerRoman"/>
+      <w:lvlText w:val="%3."/>
+      <w:lvlJc w:val="right"/>
+      <w:pPr>
+        <w:ind w:left="1950" w:hanging="180"/>
+      </w:pPr>
+    </w:lvl>
+    <w:lvl w:ilvl="3" w:tplc="0807000F" w:tentative="1">
+      <w:start w:val="1"/>
+      <w:numFmt w:val="decimal"/>
+      <w:lvlText w:val="%4."/>
+      <w:lvlJc w:val="left"/>
+      <w:pPr>
+        <w:ind w:left="2670" w:hanging="360"/>
+      </w:pPr>
+    </w:lvl>
+    <w:lvl w:ilvl="4" w:tplc="08070019" w:tentative="1">
+      <w:start w:val="1"/>
+      <w:numFmt w:val="lowerLetter"/>
+      <w:lvlText w:val="%5."/>
+      <w:lvlJc w:val="left"/>
+      <w:pPr>
+        <w:ind w:left="3390" w:hanging="360"/>
+      </w:pPr>
+    </w:lvl>
+    <w:lvl w:ilvl="5" w:tplc="0807001B" w:tentative="1">
+      <w:start w:val="1"/>
+      <w:numFmt w:val="lowerRoman"/>
+      <w:lvlText w:val="%6."/>
+      <w:lvlJc w:val="right"/>
+      <w:pPr>
+        <w:ind w:left="4110" w:hanging="180"/>
+      </w:pPr>
+    </w:lvl>
+    <w:lvl w:ilvl="6" w:tplc="0807000F" w:tentative="1">
+      <w:start w:val="1"/>
+      <w:numFmt w:val="decimal"/>
+      <w:lvlText w:val="%7."/>
+      <w:lvlJc w:val="left"/>
+      <w:pPr>
+        <w:ind w:left="4830" w:hanging="360"/>
+      </w:pPr>
+    </w:lvl>
+    <w:lvl w:ilvl="7" w:tplc="08070019" w:tentative="1">
+      <w:start w:val="1"/>
+      <w:numFmt w:val="lowerLetter"/>
+      <w:lvlText w:val="%8."/>
+      <w:lvlJc w:val="left"/>
+      <w:pPr>
+        <w:ind w:left="5550" w:hanging="360"/>
+      </w:pPr>
+    </w:lvl>
+    <w:lvl w:ilvl="8" w:tplc="0807001B" w:tentative="1">
+      <w:start w:val="1"/>
+      <w:numFmt w:val="lowerRoman"/>
+      <w:lvlText w:val="%9."/>
+      <w:lvlJc w:val="right"/>
+      <w:pPr>
+        <w:ind w:left="6270" w:hanging="180"/>
+      </w:pPr>
+    </w:lvl>
+  </w:abstractNum>
+  <w:abstractNum w:abstractNumId="13" w15:restartNumberingAfterBreak="0">
+    <w:nsid w:val="70B81145"/>
+    <w:multiLevelType w:val="hybridMultilevel"/>
+    <w:tmpl w:val="6068DFFE"/>
+    <w:lvl w:ilvl="0" w:tplc="82045EA4">
+      <w:start w:val="1"/>
+      <w:numFmt w:val="bullet"/>
+      <w:lvlText w:val=""/>
+      <w:lvlJc w:val="left"/>
+      <w:pPr>
+        <w:ind w:left="720" w:hanging="360"/>
+      </w:pPr>
+      <w:rPr>
+        <w:rFonts w:ascii="Wingdings" w:hAnsi="Wingdings" w:hint="default"/>
+        <w:sz w:val="22"/>
+        <w:szCs w:val="22"/>
+      </w:rPr>
+    </w:lvl>
+    <w:lvl w:ilvl="1" w:tplc="08070003" w:tentative="1">
+      <w:start w:val="1"/>
+      <w:numFmt w:val="bullet"/>
+      <w:lvlText w:val="o"/>
+      <w:lvlJc w:val="left"/>
+      <w:pPr>
+        <w:ind w:left="1440" w:hanging="360"/>
+      </w:pPr>
+      <w:rPr>
+        <w:rFonts w:ascii="Courier New" w:hAnsi="Courier New" w:cs="Courier New" w:hint="default"/>
+      </w:rPr>
+    </w:lvl>
+    <w:lvl w:ilvl="2" w:tplc="08070005" w:tentative="1">
+      <w:start w:val="1"/>
+      <w:numFmt w:val="bullet"/>
+      <w:lvlText w:val=""/>
+      <w:lvlJc w:val="left"/>
+      <w:pPr>
+        <w:ind w:left="2160" w:hanging="360"/>
+      </w:pPr>
+      <w:rPr>
+        <w:rFonts w:ascii="Wingdings" w:hAnsi="Wingdings" w:hint="default"/>
+      </w:rPr>
+    </w:lvl>
+    <w:lvl w:ilvl="3" w:tplc="08070001" w:tentative="1">
+      <w:start w:val="1"/>
+      <w:numFmt w:val="bullet"/>
+      <w:lvlText w:val=""/>
+      <w:lvlJc w:val="left"/>
+      <w:pPr>
+        <w:ind w:left="2880" w:hanging="360"/>
+      </w:pPr>
+      <w:rPr>
+        <w:rFonts w:ascii="Symbol" w:hAnsi="Symbol" w:hint="default"/>
+      </w:rPr>
+    </w:lvl>
+    <w:lvl w:ilvl="4" w:tplc="08070003" w:tentative="1">
+      <w:start w:val="1"/>
+      <w:numFmt w:val="bullet"/>
+      <w:lvlText w:val="o"/>
+      <w:lvlJc w:val="left"/>
+      <w:pPr>
+        <w:ind w:left="3600" w:hanging="360"/>
+      </w:pPr>
+      <w:rPr>
+        <w:rFonts w:ascii="Courier New" w:hAnsi="Courier New" w:cs="Courier New" w:hint="default"/>
+      </w:rPr>
+    </w:lvl>
+    <w:lvl w:ilvl="5" w:tplc="08070005" w:tentative="1">
+      <w:start w:val="1"/>
+      <w:numFmt w:val="bullet"/>
+      <w:lvlText w:val=""/>
+      <w:lvlJc w:val="left"/>
+      <w:pPr>
+        <w:ind w:left="4320" w:hanging="360"/>
+      </w:pPr>
+      <w:rPr>
+        <w:rFonts w:ascii="Wingdings" w:hAnsi="Wingdings" w:hint="default"/>
+      </w:rPr>
+    </w:lvl>
+    <w:lvl w:ilvl="6" w:tplc="08070001" w:tentative="1">
+      <w:start w:val="1"/>
+      <w:numFmt w:val="bullet"/>
+      <w:lvlText w:val=""/>
+      <w:lvlJc w:val="left"/>
+      <w:pPr>
+        <w:ind w:left="5040" w:hanging="360"/>
+      </w:pPr>
+      <w:rPr>
+        <w:rFonts w:ascii="Symbol" w:hAnsi="Symbol" w:hint="default"/>
+      </w:rPr>
+    </w:lvl>
+    <w:lvl w:ilvl="7" w:tplc="08070003" w:tentative="1">
+      <w:start w:val="1"/>
+      <w:numFmt w:val="bullet"/>
+      <w:lvlText w:val="o"/>
+      <w:lvlJc w:val="left"/>
+      <w:pPr>
+        <w:ind w:left="5760" w:hanging="360"/>
+      </w:pPr>
+      <w:rPr>
+        <w:rFonts w:ascii="Courier New" w:hAnsi="Courier New" w:cs="Courier New" w:hint="default"/>
+      </w:rPr>
+    </w:lvl>
+    <w:lvl w:ilvl="8" w:tplc="08070005" w:tentative="1">
+      <w:start w:val="1"/>
+      <w:numFmt w:val="bullet"/>
+      <w:lvlText w:val=""/>
+      <w:lvlJc w:val="left"/>
+      <w:pPr>
+        <w:ind w:left="6480" w:hanging="360"/>
+      </w:pPr>
+      <w:rPr>
+        <w:rFonts w:ascii="Wingdings" w:hAnsi="Wingdings" w:hint="default"/>
+      </w:rPr>
+    </w:lvl>
+  </w:abstractNum>
+  <w:abstractNum w:abstractNumId="14" w15:restartNumberingAfterBreak="0">
+    <w:nsid w:val="7183000F"/>
+    <w:multiLevelType w:val="hybridMultilevel"/>
+    <w:tmpl w:val="6C100862"/>
+    <w:lvl w:ilvl="0" w:tplc="1B2A9400">
+      <w:numFmt w:val="bullet"/>
+      <w:lvlText w:val="-"/>
+      <w:lvlJc w:val="left"/>
+      <w:pPr>
+        <w:ind w:left="720" w:hanging="360"/>
+      </w:pPr>
+      <w:rPr>
+        <w:rFonts w:ascii="Calibri" w:eastAsia="Times New Roman" w:hAnsi="Calibri" w:cs="Calibri" w:hint="default"/>
+      </w:rPr>
+    </w:lvl>
+    <w:lvl w:ilvl="1" w:tplc="08070003" w:tentative="1">
+      <w:start w:val="1"/>
+      <w:numFmt w:val="bullet"/>
+      <w:lvlText w:val="o"/>
+      <w:lvlJc w:val="left"/>
+      <w:pPr>
+        <w:ind w:left="1440" w:hanging="360"/>
+      </w:pPr>
+      <w:rPr>
+        <w:rFonts w:ascii="Courier New" w:hAnsi="Courier New" w:cs="Courier New" w:hint="default"/>
+      </w:rPr>
+    </w:lvl>
+    <w:lvl w:ilvl="2" w:tplc="08070005" w:tentative="1">
+      <w:start w:val="1"/>
+      <w:numFmt w:val="bullet"/>
+      <w:lvlText w:val=""/>
+      <w:lvlJc w:val="left"/>
+      <w:pPr>
+        <w:ind w:left="2160" w:hanging="360"/>
+      </w:pPr>
+      <w:rPr>
+        <w:rFonts w:ascii="Wingdings" w:hAnsi="Wingdings" w:hint="default"/>
+      </w:rPr>
+    </w:lvl>
+    <w:lvl w:ilvl="3" w:tplc="08070001" w:tentative="1">
+      <w:start w:val="1"/>
+      <w:numFmt w:val="bullet"/>
+      <w:lvlText w:val=""/>
+      <w:lvlJc w:val="left"/>
+      <w:pPr>
+        <w:ind w:left="2880" w:hanging="360"/>
+      </w:pPr>
+      <w:rPr>
+        <w:rFonts w:ascii="Symbol" w:hAnsi="Symbol" w:hint="default"/>
+      </w:rPr>
+    </w:lvl>
+    <w:lvl w:ilvl="4" w:tplc="08070003" w:tentative="1">
+      <w:start w:val="1"/>
+      <w:numFmt w:val="bullet"/>
+      <w:lvlText w:val="o"/>
+      <w:lvlJc w:val="left"/>
+      <w:pPr>
+        <w:ind w:left="3600" w:hanging="360"/>
+      </w:pPr>
+      <w:rPr>
+        <w:rFonts w:ascii="Courier New" w:hAnsi="Courier New" w:cs="Courier New" w:hint="default"/>
+      </w:rPr>
+    </w:lvl>
+    <w:lvl w:ilvl="5" w:tplc="08070005" w:tentative="1">
+      <w:start w:val="1"/>
+      <w:numFmt w:val="bullet"/>
+      <w:lvlText w:val=""/>
+      <w:lvlJc w:val="left"/>
+      <w:pPr>
+        <w:ind w:left="4320" w:hanging="360"/>
+      </w:pPr>
+      <w:rPr>
+        <w:rFonts w:ascii="Wingdings" w:hAnsi="Wingdings" w:hint="default"/>
+      </w:rPr>
+    </w:lvl>
+    <w:lvl w:ilvl="6" w:tplc="08070001" w:tentative="1">
+      <w:start w:val="1"/>
+      <w:numFmt w:val="bullet"/>
+      <w:lvlText w:val=""/>
+      <w:lvlJc w:val="left"/>
+      <w:pPr>
+        <w:ind w:left="5040" w:hanging="360"/>
+      </w:pPr>
+      <w:rPr>
+        <w:rFonts w:ascii="Symbol" w:hAnsi="Symbol" w:hint="default"/>
+      </w:rPr>
+    </w:lvl>
+    <w:lvl w:ilvl="7" w:tplc="08070003" w:tentative="1">
+      <w:start w:val="1"/>
+      <w:numFmt w:val="bullet"/>
+      <w:lvlText w:val="o"/>
+      <w:lvlJc w:val="left"/>
+      <w:pPr>
+        <w:ind w:left="5760" w:hanging="360"/>
+      </w:pPr>
+      <w:rPr>
+        <w:rFonts w:ascii="Courier New" w:hAnsi="Courier New" w:cs="Courier New" w:hint="default"/>
+      </w:rPr>
+    </w:lvl>
+    <w:lvl w:ilvl="8" w:tplc="08070005" w:tentative="1">
+      <w:start w:val="1"/>
+      <w:numFmt w:val="bullet"/>
+      <w:lvlText w:val=""/>
+      <w:lvlJc w:val="left"/>
+      <w:pPr>
+        <w:ind w:left="6480" w:hanging="360"/>
+      </w:pPr>
+      <w:rPr>
+        <w:rFonts w:ascii="Wingdings" w:hAnsi="Wingdings" w:hint="default"/>
+      </w:rPr>
+    </w:lvl>
+  </w:abstractNum>
+  <w:abstractNum w:abstractNumId="15" w15:restartNumberingAfterBreak="0">
+    <w:nsid w:val="718970FC"/>
+    <w:multiLevelType w:val="hybridMultilevel"/>
+    <w:tmpl w:val="9D4616E8"/>
+    <w:lvl w:ilvl="0" w:tplc="08070001">
+      <w:start w:val="1"/>
+      <w:numFmt w:val="bullet"/>
+      <w:lvlText w:val=""/>
+      <w:lvlJc w:val="left"/>
+      <w:pPr>
+        <w:ind w:left="720" w:hanging="360"/>
+      </w:pPr>
+      <w:rPr>
+        <w:rFonts w:ascii="Symbol" w:hAnsi="Symbol" w:hint="default"/>
+      </w:rPr>
+    </w:lvl>
+    <w:lvl w:ilvl="1" w:tplc="08070003" w:tentative="1">
+      <w:start w:val="1"/>
+      <w:numFmt w:val="bullet"/>
+      <w:lvlText w:val="o"/>
+      <w:lvlJc w:val="left"/>
+      <w:pPr>
+        <w:ind w:left="1440" w:hanging="360"/>
+      </w:pPr>
+      <w:rPr>
+        <w:rFonts w:ascii="Courier New" w:hAnsi="Courier New" w:cs="Courier New" w:hint="default"/>
+      </w:rPr>
+    </w:lvl>
+    <w:lvl w:ilvl="2" w:tplc="08070005" w:tentative="1">
+      <w:start w:val="1"/>
+      <w:numFmt w:val="bullet"/>
+      <w:lvlText w:val=""/>
+      <w:lvlJc w:val="left"/>
+      <w:pPr>
+        <w:ind w:left="2160" w:hanging="360"/>
+      </w:pPr>
+      <w:rPr>
+        <w:rFonts w:ascii="Wingdings" w:hAnsi="Wingdings" w:hint="default"/>
+      </w:rPr>
+    </w:lvl>
+    <w:lvl w:ilvl="3" w:tplc="08070001" w:tentative="1">
+      <w:start w:val="1"/>
+      <w:numFmt w:val="bullet"/>
+      <w:lvlText w:val=""/>
+      <w:lvlJc w:val="left"/>
+      <w:pPr>
+        <w:ind w:left="2880" w:hanging="360"/>
+      </w:pPr>
+      <w:rPr>
+        <w:rFonts w:ascii="Symbol" w:hAnsi="Symbol" w:hint="default"/>
+      </w:rPr>
+    </w:lvl>
+    <w:lvl w:ilvl="4" w:tplc="08070003" w:tentative="1">
+      <w:start w:val="1"/>
+      <w:numFmt w:val="bullet"/>
+      <w:lvlText w:val="o"/>
+      <w:lvlJc w:val="left"/>
+      <w:pPr>
+        <w:ind w:left="3600" w:hanging="360"/>
+      </w:pPr>
+      <w:rPr>
+        <w:rFonts w:ascii="Courier New" w:hAnsi="Courier New" w:cs="Courier New" w:hint="default"/>
+      </w:rPr>
+    </w:lvl>
+    <w:lvl w:ilvl="5" w:tplc="08070005" w:tentative="1">
+      <w:start w:val="1"/>
+      <w:numFmt w:val="bullet"/>
+      <w:lvlText w:val=""/>
+      <w:lvlJc w:val="left"/>
+      <w:pPr>
+        <w:ind w:left="4320" w:hanging="360"/>
+      </w:pPr>
+      <w:rPr>
+        <w:rFonts w:ascii="Wingdings" w:hAnsi="Wingdings" w:hint="default"/>
+      </w:rPr>
+    </w:lvl>
+    <w:lvl w:ilvl="6" w:tplc="08070001" w:tentative="1">
+      <w:start w:val="1"/>
+      <w:numFmt w:val="bullet"/>
+      <w:lvlText w:val=""/>
+      <w:lvlJc w:val="left"/>
+      <w:pPr>
+        <w:ind w:left="5040" w:hanging="360"/>
+      </w:pPr>
+      <w:rPr>
+        <w:rFonts w:ascii="Symbol" w:hAnsi="Symbol" w:hint="default"/>
+      </w:rPr>
+    </w:lvl>
+    <w:lvl w:ilvl="7" w:tplc="08070003" w:tentative="1">
+      <w:start w:val="1"/>
+      <w:numFmt w:val="bullet"/>
+      <w:lvlText w:val="o"/>
+      <w:lvlJc w:val="left"/>
+      <w:pPr>
+        <w:ind w:left="5760" w:hanging="360"/>
+      </w:pPr>
+      <w:rPr>
+        <w:rFonts w:ascii="Courier New" w:hAnsi="Courier New" w:cs="Courier New" w:hint="default"/>
+      </w:rPr>
+    </w:lvl>
+    <w:lvl w:ilvl="8" w:tplc="08070005" w:tentative="1">
+      <w:start w:val="1"/>
+      <w:numFmt w:val="bullet"/>
+      <w:lvlText w:val=""/>
+      <w:lvlJc w:val="left"/>
+      <w:pPr>
+        <w:ind w:left="6480" w:hanging="360"/>
+      </w:pPr>
+      <w:rPr>
+        <w:rFonts w:ascii="Wingdings" w:hAnsi="Wingdings" w:hint="default"/>
+      </w:rPr>
+    </w:lvl>
+  </w:abstractNum>
+  <w:abstractNum w:abstractNumId="16" w15:restartNumberingAfterBreak="0">
+    <w:nsid w:val="7DE05150"/>
+    <w:multiLevelType w:val="hybridMultilevel"/>
+    <w:tmpl w:val="EC9A7568"/>
+    <w:lvl w:ilvl="0" w:tplc="6D3CF992">
+      <w:start w:val="1"/>
+      <w:numFmt w:val="decimal"/>
+      <w:lvlText w:val="%1."/>
+      <w:lvlJc w:val="left"/>
+      <w:pPr>
+        <w:ind w:left="555" w:hanging="360"/>
+      </w:pPr>
+      <w:rPr>
+        <w:rFonts w:hint="default"/>
+      </w:rPr>
+    </w:lvl>
+    <w:lvl w:ilvl="1" w:tplc="08070019" w:tentative="1">
+      <w:start w:val="1"/>
+      <w:numFmt w:val="lowerLetter"/>
+      <w:lvlText w:val="%2."/>
+      <w:lvlJc w:val="left"/>
+      <w:pPr>
+        <w:ind w:left="1275" w:hanging="360"/>
+      </w:pPr>
+    </w:lvl>
+    <w:lvl w:ilvl="2" w:tplc="0807001B" w:tentative="1">
+      <w:start w:val="1"/>
+      <w:numFmt w:val="lowerRoman"/>
+      <w:lvlText w:val="%3."/>
+      <w:lvlJc w:val="right"/>
+      <w:pPr>
+        <w:ind w:left="1995" w:hanging="180"/>
+      </w:pPr>
+    </w:lvl>
+    <w:lvl w:ilvl="3" w:tplc="0807000F" w:tentative="1">
+      <w:start w:val="1"/>
+      <w:numFmt w:val="decimal"/>
+      <w:lvlText w:val="%4."/>
+      <w:lvlJc w:val="left"/>
+      <w:pPr>
+        <w:ind w:left="2715" w:hanging="360"/>
+      </w:pPr>
+    </w:lvl>
+    <w:lvl w:ilvl="4" w:tplc="08070019" w:tentative="1">
+      <w:start w:val="1"/>
+      <w:numFmt w:val="lowerLetter"/>
+      <w:lvlText w:val="%5."/>
+      <w:lvlJc w:val="left"/>
+      <w:pPr>
+        <w:ind w:left="3435" w:hanging="360"/>
+      </w:pPr>
+    </w:lvl>
+    <w:lvl w:ilvl="5" w:tplc="0807001B" w:tentative="1">
+      <w:start w:val="1"/>
+      <w:numFmt w:val="lowerRoman"/>
+      <w:lvlText w:val="%6."/>
+      <w:lvlJc w:val="right"/>
+      <w:pPr>
+        <w:ind w:left="4155" w:hanging="180"/>
+      </w:pPr>
+    </w:lvl>
+    <w:lvl w:ilvl="6" w:tplc="0807000F" w:tentative="1">
+      <w:start w:val="1"/>
+      <w:numFmt w:val="decimal"/>
+      <w:lvlText w:val="%7."/>
+      <w:lvlJc w:val="left"/>
+      <w:pPr>
+        <w:ind w:left="4875" w:hanging="360"/>
+      </w:pPr>
+    </w:lvl>
+    <w:lvl w:ilvl="7" w:tplc="08070019" w:tentative="1">
+      <w:start w:val="1"/>
+      <w:numFmt w:val="lowerLetter"/>
+      <w:lvlText w:val="%8."/>
+      <w:lvlJc w:val="left"/>
+      <w:pPr>
+        <w:ind w:left="5595" w:hanging="360"/>
+      </w:pPr>
+    </w:lvl>
+    <w:lvl w:ilvl="8" w:tplc="0807001B" w:tentative="1">
+      <w:start w:val="1"/>
+      <w:numFmt w:val="lowerRoman"/>
+      <w:lvlText w:val="%9."/>
+      <w:lvlJc w:val="right"/>
+      <w:pPr>
+        <w:ind w:left="6315" w:hanging="180"/>
+      </w:pPr>
+    </w:lvl>
+  </w:abstractNum>
   <w:num w:numId="1">
+    <w:abstractNumId w:val="1"/>
+  </w:num>
+  <w:num w:numId="2">
+    <w:abstractNumId w:val="2"/>
+  </w:num>
+  <w:num w:numId="3">
+    <w:abstractNumId w:val="15"/>
+  </w:num>
+  <w:num w:numId="4">
+    <w:abstractNumId w:val="14"/>
+  </w:num>
+  <w:num w:numId="5">
+    <w:abstractNumId w:val="10"/>
+  </w:num>
+  <w:num w:numId="6">
+    <w:abstractNumId w:val="11"/>
+  </w:num>
+  <w:num w:numId="7">
+    <w:abstractNumId w:val="5"/>
+  </w:num>
+  <w:num w:numId="8">
+    <w:abstractNumId w:val="4"/>
+  </w:num>
+  <w:num w:numId="9">
+    <w:abstractNumId w:val="3"/>
+  </w:num>
+  <w:num w:numId="10">
+    <w:abstractNumId w:val="8"/>
+  </w:num>
+  <w:num w:numId="11">
+    <w:abstractNumId w:val="9"/>
+  </w:num>
+  <w:num w:numId="12">
+    <w:abstractNumId w:val="6"/>
+  </w:num>
+  <w:num w:numId="13">
+    <w:abstractNumId w:val="12"/>
+  </w:num>
+  <w:num w:numId="14">
+    <w:abstractNumId w:val="7"/>
+  </w:num>
+  <w:num w:numId="15">
     <w:abstractNumId w:val="0"/>
   </w:num>
-  <w:num w:numId="2">
-    <w:abstractNumId w:val="1"/>
+  <w:num w:numId="16">
+    <w:abstractNumId w:val="16"/>
+  </w:num>
+  <w:num w:numId="17">
+    <w:abstractNumId w:val="13"/>
   </w:num>
 </w:numbering>
 </file>
@@ -2457,7 +4923,7 @@
 </file>
 
 <file path=customXml/itemProps1.xml><?xml version="1.0" encoding="utf-8"?>
-<ds:datastoreItem xmlns:ds="http://schemas.openxmlformats.org/officeDocument/2006/customXml" ds:itemID="{4EBA5F2F-56BA-48F3-89F0-709D76991F67}">
+<ds:datastoreItem xmlns:ds="http://schemas.openxmlformats.org/officeDocument/2006/customXml" ds:itemID="{D15FA0DA-1907-4B76-AF81-4D69380C5F44}">
   <ds:schemaRefs>
     <ds:schemaRef ds:uri="http://schemas.openxmlformats.org/officeDocument/2006/bibliography"/>
   </ds:schemaRefs>

</xml_diff>

<commit_message>
-Text verbesser -Bedeinungskonzept erstellt -TODO Mario: Nochmals wegen scheiss deutsch von mir lesen
</commit_message>
<xml_diff>
--- a/docs/gui-documentation.docx
+++ b/docs/gui-documentation.docx
@@ -190,24 +190,32 @@
         </w:rPr>
         <w:t xml:space="preserve">, Adrian Cerdeira und </w:t>
       </w:r>
-      <w:proofErr w:type="spellStart"/>
       <w:r>
         <w:rPr>
           <w:sz w:val="36"/>
           <w:szCs w:val="36"/>
           <w:lang w:val="en-GB"/>
         </w:rPr>
-        <w:t>Visco</w:t>
-      </w:r>
-      <w:proofErr w:type="spellEnd"/>
+        <w:t>Raffaele</w:t>
+      </w:r>
       <w:r>
         <w:rPr>
           <w:sz w:val="36"/>
           <w:szCs w:val="36"/>
           <w:lang w:val="en-GB"/>
         </w:rPr>
-        <w:t xml:space="preserve"> Raffaele</w:t>
-      </w:r>
+        <w:t xml:space="preserve"> </w:t>
+      </w:r>
+      <w:proofErr w:type="spellStart"/>
+      <w:r>
+        <w:rPr>
+          <w:sz w:val="36"/>
+          <w:szCs w:val="36"/>
+          <w:lang w:val="en-GB"/>
+        </w:rPr>
+        <w:t>Visco</w:t>
+      </w:r>
+      <w:proofErr w:type="spellEnd"/>
     </w:p>
     <w:p>
       <w:pPr>
@@ -278,7 +286,7 @@
           <w:r>
             <w:fldChar w:fldCharType="separate"/>
           </w:r>
-          <w:hyperlink w:anchor="_Toc10903389" w:history="1">
+          <w:hyperlink w:anchor="_Toc11094437" w:history="1">
             <w:r>
               <w:rPr>
                 <w:rStyle w:val="Hyperlink"/>
@@ -324,7 +332,7 @@
                 <w:noProof/>
                 <w:webHidden/>
               </w:rPr>
-              <w:instrText xml:space="preserve"> PAGEREF _Toc10903389 \h </w:instrText>
+              <w:instrText xml:space="preserve"> PAGEREF _Toc11094437 \h </w:instrText>
             </w:r>
             <w:r>
               <w:rPr>
@@ -368,7 +376,7 @@
               <w:lang w:eastAsia="de-CH"/>
             </w:rPr>
           </w:pPr>
-          <w:hyperlink w:anchor="_Toc10903390" w:history="1">
+          <w:hyperlink w:anchor="_Toc11094438" w:history="1">
             <w:r>
               <w:rPr>
                 <w:rStyle w:val="Hyperlink"/>
@@ -410,7 +418,7 @@
                 <w:noProof/>
                 <w:webHidden/>
               </w:rPr>
-              <w:instrText xml:space="preserve"> PAGEREF _Toc10903390 \h </w:instrText>
+              <w:instrText xml:space="preserve"> PAGEREF _Toc11094438 \h </w:instrText>
             </w:r>
             <w:r>
               <w:rPr>
@@ -454,7 +462,7 @@
               <w:lang w:eastAsia="de-CH"/>
             </w:rPr>
           </w:pPr>
-          <w:hyperlink w:anchor="_Toc10903391" w:history="1">
+          <w:hyperlink w:anchor="_Toc11094439" w:history="1">
             <w:r>
               <w:rPr>
                 <w:rStyle w:val="Hyperlink"/>
@@ -500,7 +508,7 @@
                 <w:noProof/>
                 <w:webHidden/>
               </w:rPr>
-              <w:instrText xml:space="preserve"> PAGEREF _Toc10903391 \h </w:instrText>
+              <w:instrText xml:space="preserve"> PAGEREF _Toc11094439 \h </w:instrText>
             </w:r>
             <w:r>
               <w:rPr>
@@ -544,7 +552,7 @@
               <w:lang w:eastAsia="de-CH"/>
             </w:rPr>
           </w:pPr>
-          <w:hyperlink w:anchor="_Toc10903392" w:history="1">
+          <w:hyperlink w:anchor="_Toc11094440" w:history="1">
             <w:r>
               <w:rPr>
                 <w:rStyle w:val="Hyperlink"/>
@@ -590,7 +598,7 @@
                 <w:noProof/>
                 <w:webHidden/>
               </w:rPr>
-              <w:instrText xml:space="preserve"> PAGEREF _Toc10903392 \h </w:instrText>
+              <w:instrText xml:space="preserve"> PAGEREF _Toc11094440 \h </w:instrText>
             </w:r>
             <w:r>
               <w:rPr>
@@ -634,7 +642,7 @@
               <w:lang w:eastAsia="de-CH"/>
             </w:rPr>
           </w:pPr>
-          <w:hyperlink w:anchor="_Toc10903393" w:history="1">
+          <w:hyperlink w:anchor="_Toc11094441" w:history="1">
             <w:r>
               <w:rPr>
                 <w:rStyle w:val="Hyperlink"/>
@@ -680,7 +688,7 @@
                 <w:noProof/>
                 <w:webHidden/>
               </w:rPr>
-              <w:instrText xml:space="preserve"> PAGEREF _Toc10903393 \h </w:instrText>
+              <w:instrText xml:space="preserve"> PAGEREF _Toc11094441 \h </w:instrText>
             </w:r>
             <w:r>
               <w:rPr>
@@ -724,7 +732,7 @@
               <w:lang w:eastAsia="de-CH"/>
             </w:rPr>
           </w:pPr>
-          <w:hyperlink w:anchor="_Toc10903394" w:history="1">
+          <w:hyperlink w:anchor="_Toc11094442" w:history="1">
             <w:r>
               <w:rPr>
                 <w:rStyle w:val="Hyperlink"/>
@@ -770,7 +778,7 @@
                 <w:noProof/>
                 <w:webHidden/>
               </w:rPr>
-              <w:instrText xml:space="preserve"> PAGEREF _Toc10903394 \h </w:instrText>
+              <w:instrText xml:space="preserve"> PAGEREF _Toc11094442 \h </w:instrText>
             </w:r>
             <w:r>
               <w:rPr>
@@ -814,7 +822,7 @@
               <w:lang w:eastAsia="de-CH"/>
             </w:rPr>
           </w:pPr>
-          <w:hyperlink w:anchor="_Toc10903395" w:history="1">
+          <w:hyperlink w:anchor="_Toc11094443" w:history="1">
             <w:r>
               <w:rPr>
                 <w:rStyle w:val="Hyperlink"/>
@@ -856,7 +864,7 @@
                 <w:noProof/>
                 <w:webHidden/>
               </w:rPr>
-              <w:instrText xml:space="preserve"> PAGEREF _Toc10903395 \h </w:instrText>
+              <w:instrText xml:space="preserve"> PAGEREF _Toc11094443 \h </w:instrText>
             </w:r>
             <w:r>
               <w:rPr>
@@ -900,7 +908,7 @@
               <w:lang w:eastAsia="de-CH"/>
             </w:rPr>
           </w:pPr>
-          <w:hyperlink w:anchor="_Toc10903396" w:history="1">
+          <w:hyperlink w:anchor="_Toc11094444" w:history="1">
             <w:r>
               <w:rPr>
                 <w:rStyle w:val="Hyperlink"/>
@@ -942,7 +950,7 @@
                 <w:noProof/>
                 <w:webHidden/>
               </w:rPr>
-              <w:instrText xml:space="preserve"> PAGEREF _Toc10903396 \h </w:instrText>
+              <w:instrText xml:space="preserve"> PAGEREF _Toc11094444 \h </w:instrText>
             </w:r>
             <w:r>
               <w:rPr>
@@ -962,7 +970,7 @@
                 <w:noProof/>
                 <w:webHidden/>
               </w:rPr>
-              <w:t>4</w:t>
+              <w:t>3</w:t>
             </w:r>
             <w:r>
               <w:rPr>
@@ -986,7 +994,7 @@
               <w:lang w:eastAsia="de-CH"/>
             </w:rPr>
           </w:pPr>
-          <w:hyperlink w:anchor="_Toc10903397" w:history="1">
+          <w:hyperlink w:anchor="_Toc11094445" w:history="1">
             <w:r>
               <w:rPr>
                 <w:rStyle w:val="Hyperlink"/>
@@ -1032,7 +1040,7 @@
                 <w:noProof/>
                 <w:webHidden/>
               </w:rPr>
-              <w:instrText xml:space="preserve"> PAGEREF _Toc10903397 \h </w:instrText>
+              <w:instrText xml:space="preserve"> PAGEREF _Toc11094445 \h </w:instrText>
             </w:r>
             <w:r>
               <w:rPr>
@@ -1076,7 +1084,7 @@
               <w:lang w:eastAsia="de-CH"/>
             </w:rPr>
           </w:pPr>
-          <w:hyperlink w:anchor="_Toc10903398" w:history="1">
+          <w:hyperlink w:anchor="_Toc11094446" w:history="1">
             <w:r>
               <w:rPr>
                 <w:rStyle w:val="Hyperlink"/>
@@ -1118,7 +1126,7 @@
                 <w:noProof/>
                 <w:webHidden/>
               </w:rPr>
-              <w:instrText xml:space="preserve"> PAGEREF _Toc10903398 \h </w:instrText>
+              <w:instrText xml:space="preserve"> PAGEREF _Toc11094446 \h </w:instrText>
             </w:r>
             <w:r>
               <w:rPr>
@@ -1162,7 +1170,7 @@
               <w:lang w:eastAsia="de-CH"/>
             </w:rPr>
           </w:pPr>
-          <w:hyperlink w:anchor="_Toc10903399" w:history="1">
+          <w:hyperlink w:anchor="_Toc11094448" w:history="1">
             <w:r>
               <w:rPr>
                 <w:rStyle w:val="Hyperlink"/>
@@ -1204,7 +1212,7 @@
                 <w:noProof/>
                 <w:webHidden/>
               </w:rPr>
-              <w:instrText xml:space="preserve"> PAGEREF _Toc10903399 \h </w:instrText>
+              <w:instrText xml:space="preserve"> PAGEREF _Toc11094448 \h </w:instrText>
             </w:r>
             <w:r>
               <w:rPr>
@@ -1225,6 +1233,264 @@
                 <w:webHidden/>
               </w:rPr>
               <w:t>4</w:t>
+            </w:r>
+            <w:r>
+              <w:rPr>
+                <w:noProof/>
+                <w:webHidden/>
+              </w:rPr>
+              <w:fldChar w:fldCharType="end"/>
+            </w:r>
+          </w:hyperlink>
+        </w:p>
+        <w:p>
+          <w:pPr>
+            <w:pStyle w:val="Verzeichnis3"/>
+            <w:tabs>
+              <w:tab w:val="left" w:pos="1320"/>
+              <w:tab w:val="right" w:leader="dot" w:pos="9062"/>
+            </w:tabs>
+            <w:rPr>
+              <w:rFonts w:eastAsiaTheme="minorEastAsia"/>
+              <w:noProof/>
+              <w:lang w:eastAsia="de-CH"/>
+            </w:rPr>
+          </w:pPr>
+          <w:hyperlink w:anchor="_Toc11094449" w:history="1">
+            <w:r>
+              <w:rPr>
+                <w:rStyle w:val="Hyperlink"/>
+                <w:noProof/>
+              </w:rPr>
+              <w:t>4.2.1</w:t>
+            </w:r>
+            <w:r>
+              <w:rPr>
+                <w:rFonts w:eastAsiaTheme="minorEastAsia"/>
+                <w:noProof/>
+                <w:lang w:eastAsia="de-CH"/>
+              </w:rPr>
+              <w:tab/>
+            </w:r>
+            <w:r>
+              <w:rPr>
+                <w:rStyle w:val="Hyperlink"/>
+                <w:noProof/>
+              </w:rPr>
+              <w:t>Neuer Task erstellen</w:t>
+            </w:r>
+            <w:r>
+              <w:rPr>
+                <w:noProof/>
+                <w:webHidden/>
+              </w:rPr>
+              <w:tab/>
+            </w:r>
+            <w:r>
+              <w:rPr>
+                <w:noProof/>
+                <w:webHidden/>
+              </w:rPr>
+              <w:fldChar w:fldCharType="begin"/>
+            </w:r>
+            <w:r>
+              <w:rPr>
+                <w:noProof/>
+                <w:webHidden/>
+              </w:rPr>
+              <w:instrText xml:space="preserve"> PAGEREF _Toc11094449 \h </w:instrText>
+            </w:r>
+            <w:r>
+              <w:rPr>
+                <w:noProof/>
+                <w:webHidden/>
+              </w:rPr>
+            </w:r>
+            <w:r>
+              <w:rPr>
+                <w:noProof/>
+                <w:webHidden/>
+              </w:rPr>
+              <w:fldChar w:fldCharType="separate"/>
+            </w:r>
+            <w:r>
+              <w:rPr>
+                <w:noProof/>
+                <w:webHidden/>
+              </w:rPr>
+              <w:t>4</w:t>
+            </w:r>
+            <w:r>
+              <w:rPr>
+                <w:noProof/>
+                <w:webHidden/>
+              </w:rPr>
+              <w:fldChar w:fldCharType="end"/>
+            </w:r>
+          </w:hyperlink>
+        </w:p>
+        <w:p>
+          <w:pPr>
+            <w:pStyle w:val="Verzeichnis3"/>
+            <w:tabs>
+              <w:tab w:val="left" w:pos="1320"/>
+              <w:tab w:val="right" w:leader="dot" w:pos="9062"/>
+            </w:tabs>
+            <w:rPr>
+              <w:rFonts w:eastAsiaTheme="minorEastAsia"/>
+              <w:noProof/>
+              <w:lang w:eastAsia="de-CH"/>
+            </w:rPr>
+          </w:pPr>
+          <w:hyperlink w:anchor="_Toc11094450" w:history="1">
+            <w:r>
+              <w:rPr>
+                <w:rStyle w:val="Hyperlink"/>
+                <w:noProof/>
+              </w:rPr>
+              <w:t>4.2.2</w:t>
+            </w:r>
+            <w:r>
+              <w:rPr>
+                <w:rFonts w:eastAsiaTheme="minorEastAsia"/>
+                <w:noProof/>
+                <w:lang w:eastAsia="de-CH"/>
+              </w:rPr>
+              <w:tab/>
+            </w:r>
+            <w:r>
+              <w:rPr>
+                <w:rStyle w:val="Hyperlink"/>
+                <w:noProof/>
+              </w:rPr>
+              <w:t>Task bearbeiten</w:t>
+            </w:r>
+            <w:r>
+              <w:rPr>
+                <w:noProof/>
+                <w:webHidden/>
+              </w:rPr>
+              <w:tab/>
+            </w:r>
+            <w:r>
+              <w:rPr>
+                <w:noProof/>
+                <w:webHidden/>
+              </w:rPr>
+              <w:fldChar w:fldCharType="begin"/>
+            </w:r>
+            <w:r>
+              <w:rPr>
+                <w:noProof/>
+                <w:webHidden/>
+              </w:rPr>
+              <w:instrText xml:space="preserve"> PAGEREF _Toc11094450 \h </w:instrText>
+            </w:r>
+            <w:r>
+              <w:rPr>
+                <w:noProof/>
+                <w:webHidden/>
+              </w:rPr>
+            </w:r>
+            <w:r>
+              <w:rPr>
+                <w:noProof/>
+                <w:webHidden/>
+              </w:rPr>
+              <w:fldChar w:fldCharType="separate"/>
+            </w:r>
+            <w:r>
+              <w:rPr>
+                <w:noProof/>
+                <w:webHidden/>
+              </w:rPr>
+              <w:t>4</w:t>
+            </w:r>
+            <w:r>
+              <w:rPr>
+                <w:noProof/>
+                <w:webHidden/>
+              </w:rPr>
+              <w:fldChar w:fldCharType="end"/>
+            </w:r>
+          </w:hyperlink>
+        </w:p>
+        <w:p>
+          <w:pPr>
+            <w:pStyle w:val="Verzeichnis3"/>
+            <w:tabs>
+              <w:tab w:val="left" w:pos="1320"/>
+              <w:tab w:val="right" w:leader="dot" w:pos="9062"/>
+            </w:tabs>
+            <w:rPr>
+              <w:rFonts w:eastAsiaTheme="minorEastAsia"/>
+              <w:noProof/>
+              <w:lang w:eastAsia="de-CH"/>
+            </w:rPr>
+          </w:pPr>
+          <w:hyperlink w:anchor="_Toc11094451" w:history="1">
+            <w:r>
+              <w:rPr>
+                <w:rStyle w:val="Hyperlink"/>
+                <w:noProof/>
+              </w:rPr>
+              <w:t>4.2.3</w:t>
+            </w:r>
+            <w:r>
+              <w:rPr>
+                <w:rFonts w:eastAsiaTheme="minorEastAsia"/>
+                <w:noProof/>
+                <w:lang w:eastAsia="de-CH"/>
+              </w:rPr>
+              <w:tab/>
+            </w:r>
+            <w:r>
+              <w:rPr>
+                <w:rStyle w:val="Hyperlink"/>
+                <w:noProof/>
+              </w:rPr>
+              <w:t>Task löschen</w:t>
+            </w:r>
+            <w:r>
+              <w:rPr>
+                <w:noProof/>
+                <w:webHidden/>
+              </w:rPr>
+              <w:tab/>
+            </w:r>
+            <w:r>
+              <w:rPr>
+                <w:noProof/>
+                <w:webHidden/>
+              </w:rPr>
+              <w:fldChar w:fldCharType="begin"/>
+            </w:r>
+            <w:r>
+              <w:rPr>
+                <w:noProof/>
+                <w:webHidden/>
+              </w:rPr>
+              <w:instrText xml:space="preserve"> PAGEREF _Toc11094451 \h </w:instrText>
+            </w:r>
+            <w:r>
+              <w:rPr>
+                <w:noProof/>
+                <w:webHidden/>
+              </w:rPr>
+            </w:r>
+            <w:r>
+              <w:rPr>
+                <w:noProof/>
+                <w:webHidden/>
+              </w:rPr>
+              <w:fldChar w:fldCharType="separate"/>
+            </w:r>
+            <w:r>
+              <w:rPr>
+                <w:noProof/>
+                <w:webHidden/>
+              </w:rPr>
+              <w:t>5</w:t>
             </w:r>
             <w:r>
               <w:rPr>
@@ -1265,6 +1531,8 @@
         </w:rPr>
         <w:br w:type="page"/>
       </w:r>
+      <w:bookmarkStart w:id="0" w:name="_GoBack"/>
+      <w:bookmarkEnd w:id="0"/>
     </w:p>
     <w:p>
       <w:pPr>
@@ -1281,7 +1549,7 @@
           <w:bCs/>
         </w:rPr>
       </w:pPr>
-      <w:bookmarkStart w:id="0" w:name="_Toc10903389"/>
+      <w:bookmarkStart w:id="1" w:name="_Toc11094437"/>
       <w:r>
         <w:rPr>
           <w:b/>
@@ -1290,7 +1558,7 @@
         <w:lastRenderedPageBreak/>
         <w:t>Einleitung</w:t>
       </w:r>
-      <w:bookmarkEnd w:id="0"/>
+      <w:bookmarkEnd w:id="1"/>
     </w:p>
     <w:p>
       <w:pPr>
@@ -1300,11 +1568,11 @@
           <w:numId w:val="2"/>
         </w:numPr>
       </w:pPr>
-      <w:bookmarkStart w:id="1" w:name="_Toc10903390"/>
+      <w:bookmarkStart w:id="2" w:name="_Toc11094438"/>
       <w:r>
         <w:t>Projektbeschrieb</w:t>
       </w:r>
-      <w:bookmarkEnd w:id="1"/>
+      <w:bookmarkEnd w:id="2"/>
     </w:p>
     <w:p>
       <w:r>
@@ -1316,13 +1584,56 @@
       </w:r>
       <w:proofErr w:type="spellEnd"/>
       <w:r>
-        <w:t xml:space="preserve"> kann man einzelnen Aufgaben und Unteraufgaben erstellen. Diese können je nach Status (TO DO, IN PROCESS, DONE) zu der jeweiligen Auflistung verschoben. Die Tasks können logischerweise auch gelöscht</w:t>
+        <w:t xml:space="preserve"> kann man </w:t>
+      </w:r>
+      <w:r>
+        <w:t>Aufgaben zur alltäglichen, schulischen und beruflichen</w:t>
+      </w:r>
+      <w:r>
+        <w:t xml:space="preserve"> erstellen. </w:t>
+      </w:r>
+      <w:r>
+        <w:t>Mit Erinnerungen können die jeweiligen Aufgaben terminiert werden. Dabei wird keine Aufgabe vernachlässigt.</w:t>
+      </w:r>
+    </w:p>
+    <w:p>
+      <w:r>
+        <w:t>Mit Kategorien</w:t>
+      </w:r>
+      <w:r>
+        <w:t xml:space="preserve"> (TO DO, IN PROCESS, DONE) </w:t>
+      </w:r>
+      <w:r>
+        <w:t>kann der Status der Aufgabe gesetzt werden</w:t>
+      </w:r>
+      <w:r>
+        <w:t>.</w:t>
+      </w:r>
+      <w:r>
+        <w:t xml:space="preserve"> Somit werden die Aufgabenkorrekt priorisiert und dem User einfacher veranschaulicht.</w:t>
+      </w:r>
+      <w:r>
+        <w:t xml:space="preserve"> Die Tasks können logischerweise auch </w:t>
+      </w:r>
+      <w:r>
+        <w:t>bei Erledigung gelöscht</w:t>
       </w:r>
       <w:r>
         <w:t xml:space="preserve"> und wiederhergestellt</w:t>
       </w:r>
       <w:r>
-        <w:t xml:space="preserve"> werden. Per Push-Mitteilung aufs Mobile-Gerät wird eine Erinnerung für die Erledigung der Aufgabe </w:t>
+        <w:t xml:space="preserve"> werden. </w:t>
+      </w:r>
+    </w:p>
+    <w:p>
+      <w:r>
+        <w:t xml:space="preserve">Per Push-Mitteilung aufs </w:t>
+      </w:r>
+      <w:r>
+        <w:t>elektronische Mobile-Endgerät</w:t>
+      </w:r>
+      <w:r>
+        <w:t xml:space="preserve"> wird eine Erinnerung für die Erledigung der Aufgabe </w:t>
       </w:r>
       <w:r>
         <w:t>gesendet</w:t>
@@ -1331,7 +1642,6 @@
         <w:t>.</w:t>
       </w:r>
     </w:p>
-    <w:p/>
     <w:p/>
     <w:p>
       <w:pPr>
@@ -1348,7 +1658,7 @@
           <w:bCs/>
         </w:rPr>
       </w:pPr>
-      <w:bookmarkStart w:id="2" w:name="_Toc10903391"/>
+      <w:bookmarkStart w:id="3" w:name="_Toc11094439"/>
       <w:r>
         <w:rPr>
           <w:b/>
@@ -1356,7 +1666,7 @@
         </w:rPr>
         <w:t>User Stories</w:t>
       </w:r>
-      <w:bookmarkEnd w:id="2"/>
+      <w:bookmarkEnd w:id="3"/>
     </w:p>
     <w:p>
       <w:pPr>
@@ -1370,7 +1680,7 @@
           <w:lang w:eastAsia="de-CH"/>
         </w:rPr>
       </w:pPr>
-      <w:bookmarkStart w:id="3" w:name="_Toc10903392"/>
+      <w:bookmarkStart w:id="4" w:name="_Toc11094440"/>
       <w:r>
         <w:rPr>
           <w:rFonts w:eastAsia="Times New Roman"/>
@@ -1378,7 +1688,7 @@
         </w:rPr>
         <w:t>User</w:t>
       </w:r>
-      <w:bookmarkEnd w:id="3"/>
+      <w:bookmarkEnd w:id="4"/>
     </w:p>
     <w:p>
       <w:pPr>
@@ -1515,7 +1825,7 @@
           <w:lang w:eastAsia="de-CH"/>
         </w:rPr>
       </w:pPr>
-      <w:bookmarkStart w:id="4" w:name="_Toc10903393"/>
+      <w:bookmarkStart w:id="5" w:name="_Toc11094441"/>
       <w:r>
         <w:rPr>
           <w:rFonts w:eastAsia="Times New Roman"/>
@@ -1523,7 +1833,7 @@
         </w:rPr>
         <w:t>Programm</w:t>
       </w:r>
-      <w:bookmarkEnd w:id="4"/>
+      <w:bookmarkEnd w:id="5"/>
     </w:p>
     <w:p>
       <w:pPr>
@@ -1545,24 +1855,25 @@
           <w:rFonts w:eastAsia="Times New Roman" w:cstheme="minorHAnsi"/>
           <w:lang w:eastAsia="de-CH"/>
         </w:rPr>
-        <w:t>Als Programm will ich eine Erinnerung als Push-Mitteilung aufs Mobile-Gerät senden, falls ein Task zu erledigen ist, damit der User informiert ist.</w:t>
-      </w:r>
-    </w:p>
-    <w:p>
-      <w:pPr>
-        <w:ind w:left="360"/>
-        <w:rPr>
-          <w:rFonts w:eastAsiaTheme="majorEastAsia" w:cstheme="minorHAnsi"/>
-          <w:b/>
-          <w:bCs/>
-          <w:sz w:val="32"/>
-          <w:szCs w:val="32"/>
-        </w:rPr>
-      </w:pPr>
-    </w:p>
-    <w:p>
-      <w:pPr>
-        <w:ind w:left="360"/>
+        <w:t>Als Programm will ich eine Erinnerung als Push-Mitteilung aufs Mobile-</w:t>
+      </w:r>
+      <w:r>
+        <w:rPr>
+          <w:rFonts w:eastAsia="Times New Roman" w:cstheme="minorHAnsi"/>
+          <w:lang w:eastAsia="de-CH"/>
+        </w:rPr>
+        <w:t>Endg</w:t>
+      </w:r>
+      <w:r>
+        <w:rPr>
+          <w:rFonts w:eastAsia="Times New Roman" w:cstheme="minorHAnsi"/>
+          <w:lang w:eastAsia="de-CH"/>
+        </w:rPr>
+        <w:t>erät senden, falls ein Task zu erledigen ist, damit der User informiert ist.</w:t>
+      </w:r>
+    </w:p>
+    <w:p>
+      <w:pPr>
         <w:rPr>
           <w:rFonts w:eastAsiaTheme="majorEastAsia" w:cstheme="minorHAnsi"/>
           <w:b/>
@@ -1587,7 +1898,7 @@
           <w:bCs/>
         </w:rPr>
       </w:pPr>
-      <w:bookmarkStart w:id="5" w:name="_Toc10903394"/>
+      <w:bookmarkStart w:id="6" w:name="_Toc11094442"/>
       <w:r>
         <w:rPr>
           <w:b/>
@@ -1595,62 +1906,50 @@
         </w:rPr>
         <w:t>Arbeitspakete</w:t>
       </w:r>
-      <w:bookmarkEnd w:id="5"/>
-    </w:p>
-    <w:p>
-      <w:r>
-        <w:t>Die Aufgaben wurden zusammen besprochen und vergeben. Je nach Zeit können Aufgaben rechtzeitig erledigt werden. Sonst werden diese verschoben oder der Zeitaufwand kann sich verändern.</w:t>
-      </w:r>
-    </w:p>
-    <w:p>
-      <w:pPr>
-        <w:rPr>
-          <w:b/>
-          <w:bCs/>
-        </w:rPr>
-      </w:pPr>
-      <w:r>
-        <w:rPr>
-          <w:b/>
-          <w:bCs/>
-        </w:rPr>
-        <w:t xml:space="preserve">Legende: </w:t>
-      </w:r>
-    </w:p>
-    <w:p>
-      <w:pPr>
-        <w:pStyle w:val="Listenabsatz"/>
-        <w:numPr>
-          <w:ilvl w:val="0"/>
-          <w:numId w:val="11"/>
-        </w:numPr>
-      </w:pPr>
-      <w:r>
-        <w:t>AC: Adrian Cerdeira</w:t>
-      </w:r>
-    </w:p>
-    <w:p>
-      <w:pPr>
-        <w:pStyle w:val="Listenabsatz"/>
-        <w:numPr>
-          <w:ilvl w:val="0"/>
-          <w:numId w:val="11"/>
-        </w:numPr>
-      </w:pPr>
-      <w:r>
-        <w:t>MF: Mario Forrer</w:t>
-      </w:r>
-    </w:p>
-    <w:p>
-      <w:pPr>
-        <w:pStyle w:val="Listenabsatz"/>
-        <w:numPr>
-          <w:ilvl w:val="0"/>
-          <w:numId w:val="11"/>
-        </w:numPr>
-      </w:pPr>
-      <w:r>
-        <w:t xml:space="preserve">RF: </w:t>
+      <w:bookmarkEnd w:id="6"/>
+    </w:p>
+    <w:p>
+      <w:r>
+        <w:t xml:space="preserve">Die </w:t>
+      </w:r>
+      <w:r>
+        <w:t>Arbeitspakete</w:t>
+      </w:r>
+      <w:r>
+        <w:t xml:space="preserve"> wurden zusammen besprochen und vergeben. Je nach Zeit können </w:t>
+      </w:r>
+      <w:r>
+        <w:t>Arbeiten</w:t>
+      </w:r>
+      <w:r>
+        <w:t xml:space="preserve"> rechtzeitig erledigt werden</w:t>
+      </w:r>
+      <w:r>
+        <w:t xml:space="preserve"> oder nach Zeitplan </w:t>
+      </w:r>
+      <w:r>
+        <w:t>verschoben</w:t>
+      </w:r>
+      <w:r>
+        <w:t xml:space="preserve"> werden</w:t>
+      </w:r>
+      <w:r>
+        <w:t xml:space="preserve">. </w:t>
+      </w:r>
+      <w:r>
+        <w:t xml:space="preserve">Dabei </w:t>
+      </w:r>
+      <w:r>
+        <w:t>bedeuten die Abkürzungen</w:t>
+      </w:r>
+      <w:r>
+        <w:t xml:space="preserve"> </w:t>
+      </w:r>
+      <w:r>
+        <w:t xml:space="preserve">folgendermassen: </w:t>
+      </w:r>
+      <w:r>
+        <w:t xml:space="preserve">MF für Mario Forrer, AC für Adrian Cerdeira und RV für </w:t>
       </w:r>
       <w:r>
         <w:t>Raffaele</w:t>
@@ -1663,16 +1962,9 @@
         <w:t>Visco</w:t>
       </w:r>
       <w:proofErr w:type="spellEnd"/>
-    </w:p>
-    <w:p>
-      <w:pPr>
-        <w:pStyle w:val="Listenabsatz"/>
-      </w:pPr>
-    </w:p>
-    <w:p>
-      <w:pPr>
-        <w:pStyle w:val="Listenabsatz"/>
-      </w:pPr>
+      <w:r>
+        <w:t>.</w:t>
+      </w:r>
     </w:p>
     <w:p>
       <w:pPr>
@@ -1682,14 +1974,14 @@
           <w:numId w:val="2"/>
         </w:numPr>
       </w:pPr>
-      <w:bookmarkStart w:id="6" w:name="_Toc10903395"/>
+      <w:bookmarkStart w:id="7" w:name="_Toc11094443"/>
       <w:r>
         <w:t>GUI</w:t>
       </w:r>
       <w:r>
         <w:t xml:space="preserve"> spezifische Pakete</w:t>
       </w:r>
-      <w:bookmarkEnd w:id="6"/>
+      <w:bookmarkEnd w:id="7"/>
     </w:p>
     <w:p>
       <w:pPr>
@@ -1787,9 +2079,9 @@
       </w:r>
     </w:p>
     <w:p>
-      <w:r>
-        <w:br w:type="page"/>
-      </w:r>
+      <w:pPr>
+        <w:pStyle w:val="Listenabsatz"/>
+      </w:pPr>
     </w:p>
     <w:p>
       <w:pPr>
@@ -1799,12 +2091,11 @@
           <w:numId w:val="2"/>
         </w:numPr>
       </w:pPr>
-      <w:bookmarkStart w:id="7" w:name="_Toc10903396"/>
-      <w:r>
-        <w:lastRenderedPageBreak/>
+      <w:bookmarkStart w:id="8" w:name="_Toc11094444"/>
+      <w:r>
         <w:t>Programmspezifische Pakete</w:t>
       </w:r>
-      <w:bookmarkEnd w:id="7"/>
+      <w:bookmarkEnd w:id="8"/>
     </w:p>
     <w:p>
       <w:pPr>
@@ -1970,8 +2261,6 @@
         <w:t>– Alle – Zeit: 1 Tag</w:t>
       </w:r>
     </w:p>
-    <w:p/>
-    <w:p/>
     <w:p>
       <w:pPr>
         <w:pStyle w:val="berschrift1"/>
@@ -1987,17 +2276,17 @@
           <w:bCs/>
         </w:rPr>
       </w:pPr>
-      <w:bookmarkStart w:id="8" w:name="_Toc10903397"/>
+      <w:bookmarkStart w:id="9" w:name="_Toc11094445"/>
       <w:r>
         <w:rPr>
           <w:b/>
           <w:bCs/>
         </w:rPr>
+        <w:lastRenderedPageBreak/>
         <w:t>GUI</w:t>
       </w:r>
-      <w:bookmarkEnd w:id="8"/>
-    </w:p>
-    <w:p/>
+      <w:bookmarkEnd w:id="9"/>
+    </w:p>
     <w:p>
       <w:pPr>
         <w:pStyle w:val="berschrift2"/>
@@ -2006,11 +2295,11 @@
           <w:numId w:val="2"/>
         </w:numPr>
       </w:pPr>
-      <w:bookmarkStart w:id="9" w:name="_Toc10903398"/>
+      <w:bookmarkStart w:id="10" w:name="_Toc11094446"/>
       <w:r>
         <w:t>Mockups</w:t>
       </w:r>
-      <w:bookmarkEnd w:id="9"/>
+      <w:bookmarkEnd w:id="10"/>
     </w:p>
     <w:p>
       <w:r>
@@ -2018,7 +2307,67 @@
           <w:noProof/>
         </w:rPr>
         <w:drawing>
-          <wp:anchor distT="0" distB="0" distL="114300" distR="114300" simplePos="0" relativeHeight="251664384" behindDoc="0" locked="0" layoutInCell="1" allowOverlap="1" wp14:anchorId="72666786" wp14:editId="16EAFFF7">
+          <wp:anchor distT="0" distB="0" distL="114300" distR="114300" simplePos="0" relativeHeight="251666432" behindDoc="0" locked="0" layoutInCell="1" allowOverlap="1" wp14:anchorId="6A75A155" wp14:editId="2013C51C">
+            <wp:simplePos x="0" y="0"/>
+            <wp:positionH relativeFrom="margin">
+              <wp:posOffset>2226310</wp:posOffset>
+            </wp:positionH>
+            <wp:positionV relativeFrom="paragraph">
+              <wp:posOffset>53340</wp:posOffset>
+            </wp:positionV>
+            <wp:extent cx="2663825" cy="2011680"/>
+            <wp:effectExtent l="0" t="0" r="3175" b="7620"/>
+            <wp:wrapSquare wrapText="bothSides"/>
+            <wp:docPr id="3" name="Grafik 3" descr="Ein Bild, das Screenshot enthält.&#10;&#10;Automatisch generierte Beschreibung"/>
+            <wp:cNvGraphicFramePr>
+              <a:graphicFrameLocks xmlns:a="http://schemas.openxmlformats.org/drawingml/2006/main" noChangeAspect="1"/>
+            </wp:cNvGraphicFramePr>
+            <a:graphic xmlns:a="http://schemas.openxmlformats.org/drawingml/2006/main">
+              <a:graphicData uri="http://schemas.openxmlformats.org/drawingml/2006/picture">
+                <pic:pic xmlns:pic="http://schemas.openxmlformats.org/drawingml/2006/picture">
+                  <pic:nvPicPr>
+                    <pic:cNvPr id="3" name="Mockup_2.PNG"/>
+                    <pic:cNvPicPr/>
+                  </pic:nvPicPr>
+                  <pic:blipFill>
+                    <a:blip r:embed="rId9" cstate="print">
+                      <a:extLst>
+                        <a:ext uri="{28A0092B-C50C-407E-A947-70E740481C1C}">
+                          <a14:useLocalDpi xmlns:a14="http://schemas.microsoft.com/office/drawing/2010/main" val="0"/>
+                        </a:ext>
+                      </a:extLst>
+                    </a:blip>
+                    <a:stretch>
+                      <a:fillRect/>
+                    </a:stretch>
+                  </pic:blipFill>
+                  <pic:spPr>
+                    <a:xfrm>
+                      <a:off x="0" y="0"/>
+                      <a:ext cx="2663825" cy="2011680"/>
+                    </a:xfrm>
+                    <a:prstGeom prst="rect">
+                      <a:avLst/>
+                    </a:prstGeom>
+                  </pic:spPr>
+                </pic:pic>
+              </a:graphicData>
+            </a:graphic>
+            <wp14:sizeRelH relativeFrom="margin">
+              <wp14:pctWidth>0</wp14:pctWidth>
+            </wp14:sizeRelH>
+            <wp14:sizeRelV relativeFrom="margin">
+              <wp14:pctHeight>0</wp14:pctHeight>
+            </wp14:sizeRelV>
+          </wp:anchor>
+        </w:drawing>
+      </w:r>
+      <w:r>
+        <w:rPr>
+          <w:noProof/>
+        </w:rPr>
+        <w:drawing>
+          <wp:anchor distT="0" distB="0" distL="114300" distR="114300" simplePos="0" relativeHeight="251664384" behindDoc="0" locked="0" layoutInCell="1" allowOverlap="1" wp14:anchorId="72666786" wp14:editId="7866F4E8">
             <wp:simplePos x="0" y="0"/>
             <wp:positionH relativeFrom="margin">
               <wp:posOffset>158750</wp:posOffset>
@@ -2073,367 +2422,69 @@
           </wp:anchor>
         </w:drawing>
       </w:r>
+    </w:p>
+    <w:p>
+      <w:pPr>
+        <w:pStyle w:val="berschrift2"/>
+        <w:ind w:left="674"/>
+      </w:pPr>
+    </w:p>
+    <w:p>
+      <w:pPr>
+        <w:pStyle w:val="berschrift2"/>
+        <w:ind w:left="674"/>
+      </w:pPr>
+    </w:p>
+    <w:p>
+      <w:pPr>
+        <w:pStyle w:val="berschrift2"/>
+        <w:ind w:left="674"/>
+      </w:pPr>
+    </w:p>
+    <w:p>
+      <w:pPr>
+        <w:pStyle w:val="berschrift2"/>
+        <w:ind w:left="674"/>
+      </w:pPr>
+    </w:p>
+    <w:p>
+      <w:pPr>
+        <w:pStyle w:val="berschrift2"/>
+        <w:ind w:left="674"/>
+      </w:pPr>
+    </w:p>
+    <w:p>
+      <w:pPr>
+        <w:pStyle w:val="berschrift2"/>
+        <w:ind w:left="674"/>
+      </w:pPr>
+    </w:p>
+    <w:p>
+      <w:pPr>
+        <w:pStyle w:val="berschrift2"/>
+        <w:ind w:left="674"/>
+      </w:pPr>
+    </w:p>
+    <w:p>
+      <w:pPr>
+        <w:pStyle w:val="berschrift2"/>
+      </w:pPr>
+      <w:bookmarkStart w:id="11" w:name="_Toc11094447"/>
       <w:r>
         <w:rPr>
           <w:noProof/>
         </w:rPr>
-        <mc:AlternateContent>
-          <mc:Choice Requires="wps">
-            <w:drawing>
-              <wp:anchor distT="0" distB="0" distL="114300" distR="114300" simplePos="0" relativeHeight="251671552" behindDoc="0" locked="0" layoutInCell="1" allowOverlap="1" wp14:anchorId="0D3D1A42" wp14:editId="1F2EEE39">
-                <wp:simplePos x="0" y="0"/>
-                <wp:positionH relativeFrom="column">
-                  <wp:posOffset>2748915</wp:posOffset>
-                </wp:positionH>
-                <wp:positionV relativeFrom="paragraph">
-                  <wp:posOffset>2356485</wp:posOffset>
-                </wp:positionV>
-                <wp:extent cx="3011805" cy="635"/>
-                <wp:effectExtent l="0" t="0" r="0" b="0"/>
-                <wp:wrapSquare wrapText="bothSides"/>
-                <wp:docPr id="6" name="Textfeld 6"/>
-                <wp:cNvGraphicFramePr/>
-                <a:graphic xmlns:a="http://schemas.openxmlformats.org/drawingml/2006/main">
-                  <a:graphicData uri="http://schemas.microsoft.com/office/word/2010/wordprocessingShape">
-                    <wps:wsp>
-                      <wps:cNvSpPr txBox="1"/>
-                      <wps:spPr>
-                        <a:xfrm>
-                          <a:off x="0" y="0"/>
-                          <a:ext cx="3011805" cy="635"/>
-                        </a:xfrm>
-                        <a:prstGeom prst="rect">
-                          <a:avLst/>
-                        </a:prstGeom>
-                        <a:solidFill>
-                          <a:prstClr val="white"/>
-                        </a:solidFill>
-                        <a:ln>
-                          <a:noFill/>
-                        </a:ln>
-                      </wps:spPr>
-                      <wps:txbx>
-                        <w:txbxContent>
-                          <w:p>
-                            <w:pPr>
-                              <w:pStyle w:val="Beschriftung"/>
-                              <w:jc w:val="center"/>
-                              <w:rPr>
-                                <w:noProof/>
-                              </w:rPr>
-                            </w:pPr>
-                            <w:r>
-                              <w:t xml:space="preserve">Abbildung </w:t>
-                            </w:r>
-                            <w:fldSimple w:instr=" SEQ Abbildung \* ARABIC ">
-                              <w:r>
-                                <w:rPr>
-                                  <w:noProof/>
-                                </w:rPr>
-                                <w:t>1</w:t>
-                              </w:r>
-                            </w:fldSimple>
-                            <w:r>
-                              <w:t>: Task bearbeiten</w:t>
-                            </w:r>
-                          </w:p>
-                        </w:txbxContent>
-                      </wps:txbx>
-                      <wps:bodyPr rot="0" spcFirstLastPara="0" vertOverflow="overflow" horzOverflow="overflow" vert="horz" wrap="square" lIns="0" tIns="0" rIns="0" bIns="0" numCol="1" spcCol="0" rtlCol="0" fromWordArt="0" anchor="t" anchorCtr="0" forceAA="0" compatLnSpc="1">
-                        <a:prstTxWarp prst="textNoShape">
-                          <a:avLst/>
-                        </a:prstTxWarp>
-                        <a:spAutoFit/>
-                      </wps:bodyPr>
-                    </wps:wsp>
-                  </a:graphicData>
-                </a:graphic>
-              </wp:anchor>
-            </w:drawing>
-          </mc:Choice>
-          <mc:Fallback>
-            <w:pict>
-              <v:shapetype w14:anchorId="0D3D1A42" id="_x0000_t202" coordsize="21600,21600" o:spt="202" path="m,l,21600r21600,l21600,xe">
-                <v:stroke joinstyle="miter"/>
-                <v:path gradientshapeok="t" o:connecttype="rect"/>
-              </v:shapetype>
-              <v:shape id="Textfeld 6" o:spid="_x0000_s1026" type="#_x0000_t202" style="position:absolute;margin-left:216.45pt;margin-top:185.55pt;width:237.15pt;height:.05pt;z-index:251671552;visibility:visible;mso-wrap-style:square;mso-wrap-distance-left:9pt;mso-wrap-distance-top:0;mso-wrap-distance-right:9pt;mso-wrap-distance-bottom:0;mso-position-horizontal:absolute;mso-position-horizontal-relative:text;mso-position-vertical:absolute;mso-position-vertical-relative:text;v-text-anchor:top" o:gfxdata="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" stroked="f">
-                <v:textbox style="mso-fit-shape-to-text:t" inset="0,0,0,0">
-                  <w:txbxContent>
-                    <w:p>
-                      <w:pPr>
-                        <w:pStyle w:val="Beschriftung"/>
-                        <w:jc w:val="center"/>
-                        <w:rPr>
-                          <w:noProof/>
-                        </w:rPr>
-                      </w:pPr>
-                      <w:r>
-                        <w:t xml:space="preserve">Abbildung </w:t>
-                      </w:r>
-                      <w:fldSimple w:instr=" SEQ Abbildung \* ARABIC ">
-                        <w:r>
-                          <w:rPr>
-                            <w:noProof/>
-                          </w:rPr>
-                          <w:t>1</w:t>
-                        </w:r>
-                      </w:fldSimple>
-                      <w:r>
-                        <w:t>: Task bearbeiten</w:t>
-                      </w:r>
-                    </w:p>
-                  </w:txbxContent>
-                </v:textbox>
-                <w10:wrap type="square"/>
-              </v:shape>
-            </w:pict>
-          </mc:Fallback>
-        </mc:AlternateContent>
-      </w:r>
-      <w:r>
-        <w:rPr>
-          <w:noProof/>
-        </w:rPr>
         <w:drawing>
-          <wp:anchor distT="0" distB="0" distL="114300" distR="114300" simplePos="0" relativeHeight="251666432" behindDoc="0" locked="0" layoutInCell="1" allowOverlap="1" wp14:anchorId="6A75A155" wp14:editId="358ABBCF">
+          <wp:anchor distT="0" distB="0" distL="114300" distR="114300" simplePos="0" relativeHeight="251667456" behindDoc="0" locked="0" layoutInCell="1" allowOverlap="1" wp14:anchorId="664CF1AE" wp14:editId="1B4EA50D">
             <wp:simplePos x="0" y="0"/>
-            <wp:positionH relativeFrom="margin">
-              <wp:align>right</wp:align>
+            <wp:positionH relativeFrom="column">
+              <wp:posOffset>2251710</wp:posOffset>
             </wp:positionH>
             <wp:positionV relativeFrom="paragraph">
-              <wp:posOffset>25400</wp:posOffset>
+              <wp:posOffset>115570</wp:posOffset>
             </wp:positionV>
-            <wp:extent cx="3011805" cy="2273935"/>
-            <wp:effectExtent l="0" t="0" r="0" b="0"/>
-            <wp:wrapSquare wrapText="bothSides"/>
-            <wp:docPr id="3" name="Grafik 3" descr="Ein Bild, das Screenshot enthält.&#10;&#10;Automatisch generierte Beschreibung"/>
-            <wp:cNvGraphicFramePr>
-              <a:graphicFrameLocks xmlns:a="http://schemas.openxmlformats.org/drawingml/2006/main" noChangeAspect="1"/>
-            </wp:cNvGraphicFramePr>
-            <a:graphic xmlns:a="http://schemas.openxmlformats.org/drawingml/2006/main">
-              <a:graphicData uri="http://schemas.openxmlformats.org/drawingml/2006/picture">
-                <pic:pic xmlns:pic="http://schemas.openxmlformats.org/drawingml/2006/picture">
-                  <pic:nvPicPr>
-                    <pic:cNvPr id="3" name="Mockup_2.PNG"/>
-                    <pic:cNvPicPr/>
-                  </pic:nvPicPr>
-                  <pic:blipFill>
-                    <a:blip r:embed="rId9" cstate="print">
-                      <a:extLst>
-                        <a:ext uri="{28A0092B-C50C-407E-A947-70E740481C1C}">
-                          <a14:useLocalDpi xmlns:a14="http://schemas.microsoft.com/office/drawing/2010/main" val="0"/>
-                        </a:ext>
-                      </a:extLst>
-                    </a:blip>
-                    <a:stretch>
-                      <a:fillRect/>
-                    </a:stretch>
-                  </pic:blipFill>
-                  <pic:spPr>
-                    <a:xfrm>
-                      <a:off x="0" y="0"/>
-                      <a:ext cx="3011805" cy="2273935"/>
-                    </a:xfrm>
-                    <a:prstGeom prst="rect">
-                      <a:avLst/>
-                    </a:prstGeom>
-                  </pic:spPr>
-                </pic:pic>
-              </a:graphicData>
-            </a:graphic>
-            <wp14:sizeRelH relativeFrom="margin">
-              <wp14:pctWidth>0</wp14:pctWidth>
-            </wp14:sizeRelH>
-            <wp14:sizeRelV relativeFrom="margin">
-              <wp14:pctHeight>0</wp14:pctHeight>
-            </wp14:sizeRelV>
-          </wp:anchor>
-        </w:drawing>
-      </w:r>
-    </w:p>
-    <w:p>
-      <w:pPr>
-        <w:pStyle w:val="berschrift2"/>
-        <w:ind w:left="674"/>
-      </w:pPr>
-    </w:p>
-    <w:p>
-      <w:pPr>
-        <w:pStyle w:val="berschrift2"/>
-        <w:ind w:left="674"/>
-      </w:pPr>
-    </w:p>
-    <w:p>
-      <w:pPr>
-        <w:pStyle w:val="berschrift2"/>
-        <w:ind w:left="674"/>
-      </w:pPr>
-    </w:p>
-    <w:p>
-      <w:pPr>
-        <w:pStyle w:val="berschrift2"/>
-        <w:ind w:left="674"/>
-      </w:pPr>
-    </w:p>
-    <w:p>
-      <w:pPr>
-        <w:pStyle w:val="berschrift2"/>
-        <w:ind w:left="674"/>
-      </w:pPr>
-    </w:p>
-    <w:p>
-      <w:pPr>
-        <w:pStyle w:val="berschrift2"/>
-        <w:ind w:left="674"/>
-      </w:pPr>
-    </w:p>
-    <w:p>
-      <w:pPr>
-        <w:pStyle w:val="berschrift2"/>
-        <w:ind w:left="674"/>
-      </w:pPr>
-    </w:p>
-    <w:p>
-      <w:pPr>
-        <w:pStyle w:val="berschrift2"/>
-      </w:pPr>
-    </w:p>
-    <w:p/>
-    <w:p>
-      <w:pPr>
-        <w:pStyle w:val="berschrift2"/>
-        <w:ind w:left="674"/>
-      </w:pPr>
-      <w:r>
-        <w:rPr>
-          <w:noProof/>
-        </w:rPr>
-        <mc:AlternateContent>
-          <mc:Choice Requires="wps">
-            <w:drawing>
-              <wp:anchor distT="0" distB="0" distL="114300" distR="114300" simplePos="0" relativeHeight="251673600" behindDoc="0" locked="0" layoutInCell="1" allowOverlap="1" wp14:anchorId="0A4DD171" wp14:editId="2BF6B1D4">
-                <wp:simplePos x="0" y="0"/>
-                <wp:positionH relativeFrom="column">
-                  <wp:posOffset>2788920</wp:posOffset>
-                </wp:positionH>
-                <wp:positionV relativeFrom="paragraph">
-                  <wp:posOffset>2316480</wp:posOffset>
-                </wp:positionV>
-                <wp:extent cx="2917825" cy="635"/>
-                <wp:effectExtent l="0" t="0" r="0" b="0"/>
-                <wp:wrapSquare wrapText="bothSides"/>
-                <wp:docPr id="7" name="Textfeld 7"/>
-                <wp:cNvGraphicFramePr/>
-                <a:graphic xmlns:a="http://schemas.openxmlformats.org/drawingml/2006/main">
-                  <a:graphicData uri="http://schemas.microsoft.com/office/word/2010/wordprocessingShape">
-                    <wps:wsp>
-                      <wps:cNvSpPr txBox="1"/>
-                      <wps:spPr>
-                        <a:xfrm>
-                          <a:off x="0" y="0"/>
-                          <a:ext cx="2917825" cy="635"/>
-                        </a:xfrm>
-                        <a:prstGeom prst="rect">
-                          <a:avLst/>
-                        </a:prstGeom>
-                        <a:solidFill>
-                          <a:prstClr val="white"/>
-                        </a:solidFill>
-                        <a:ln>
-                          <a:noFill/>
-                        </a:ln>
-                      </wps:spPr>
-                      <wps:txbx>
-                        <w:txbxContent>
-                          <w:p>
-                            <w:pPr>
-                              <w:pStyle w:val="Beschriftung"/>
-                              <w:jc w:val="center"/>
-                              <w:rPr>
-                                <w:noProof/>
-                              </w:rPr>
-                            </w:pPr>
-                            <w:r>
-                              <w:t xml:space="preserve">Abbildung </w:t>
-                            </w:r>
-                            <w:fldSimple w:instr=" SEQ Abbildung \* ARABIC ">
-                              <w:r>
-                                <w:rPr>
-                                  <w:noProof/>
-                                </w:rPr>
-                                <w:t>2</w:t>
-                              </w:r>
-                            </w:fldSimple>
-                            <w:r>
-                              <w:t>: Desktop - Task Übersicht</w:t>
-                            </w:r>
-                          </w:p>
-                        </w:txbxContent>
-                      </wps:txbx>
-                      <wps:bodyPr rot="0" spcFirstLastPara="0" vertOverflow="overflow" horzOverflow="overflow" vert="horz" wrap="square" lIns="0" tIns="0" rIns="0" bIns="0" numCol="1" spcCol="0" rtlCol="0" fromWordArt="0" anchor="t" anchorCtr="0" forceAA="0" compatLnSpc="1">
-                        <a:prstTxWarp prst="textNoShape">
-                          <a:avLst/>
-                        </a:prstTxWarp>
-                        <a:spAutoFit/>
-                      </wps:bodyPr>
-                    </wps:wsp>
-                  </a:graphicData>
-                </a:graphic>
-              </wp:anchor>
-            </w:drawing>
-          </mc:Choice>
-          <mc:Fallback>
-            <w:pict>
-              <v:shape w14:anchorId="0A4DD171" id="Textfeld 7" o:spid="_x0000_s1027" type="#_x0000_t202" style="position:absolute;left:0;text-align:left;margin-left:219.6pt;margin-top:182.4pt;width:229.75pt;height:.05pt;z-index:251673600;visibility:visible;mso-wrap-style:square;mso-wrap-distance-left:9pt;mso-wrap-distance-top:0;mso-wrap-distance-right:9pt;mso-wrap-distance-bottom:0;mso-position-horizontal:absolute;mso-position-horizontal-relative:text;mso-position-vertical:absolute;mso-position-vertical-relative:text;v-text-anchor:top" o:gfxdata="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" stroked="f">
-                <v:textbox style="mso-fit-shape-to-text:t" inset="0,0,0,0">
-                  <w:txbxContent>
-                    <w:p>
-                      <w:pPr>
-                        <w:pStyle w:val="Beschriftung"/>
-                        <w:jc w:val="center"/>
-                        <w:rPr>
-                          <w:noProof/>
-                        </w:rPr>
-                      </w:pPr>
-                      <w:r>
-                        <w:t xml:space="preserve">Abbildung </w:t>
-                      </w:r>
-                      <w:fldSimple w:instr=" SEQ Abbildung \* ARABIC ">
-                        <w:r>
-                          <w:rPr>
-                            <w:noProof/>
-                          </w:rPr>
-                          <w:t>2</w:t>
-                        </w:r>
-                      </w:fldSimple>
-                      <w:r>
-                        <w:t>: Desktop - Task Übersicht</w:t>
-                      </w:r>
-                    </w:p>
-                  </w:txbxContent>
-                </v:textbox>
-                <w10:wrap type="square"/>
-              </v:shape>
-            </w:pict>
-          </mc:Fallback>
-        </mc:AlternateContent>
-      </w:r>
-      <w:r>
-        <w:rPr>
-          <w:noProof/>
-        </w:rPr>
-        <w:drawing>
-          <wp:anchor distT="0" distB="0" distL="114300" distR="114300" simplePos="0" relativeHeight="251667456" behindDoc="0" locked="0" layoutInCell="1" allowOverlap="1" wp14:anchorId="664CF1AE" wp14:editId="0EB5A17D">
-            <wp:simplePos x="0" y="0"/>
-            <wp:positionH relativeFrom="column">
-              <wp:posOffset>2789141</wp:posOffset>
-            </wp:positionH>
-            <wp:positionV relativeFrom="paragraph">
-              <wp:posOffset>28134</wp:posOffset>
-            </wp:positionV>
-            <wp:extent cx="2917825" cy="2231390"/>
-            <wp:effectExtent l="0" t="0" r="0" b="0"/>
+            <wp:extent cx="2606675" cy="1993265"/>
+            <wp:effectExtent l="0" t="0" r="3175" b="6985"/>
             <wp:wrapSquare wrapText="bothSides"/>
             <wp:docPr id="4" name="Grafik 4" descr="Ein Bild, das Screenshot enthält.&#10;&#10;Automatisch generierte Beschreibung"/>
             <wp:cNvGraphicFramePr>
@@ -2461,7 +2512,7 @@
                   <pic:spPr>
                     <a:xfrm>
                       <a:off x="0" y="0"/>
-                      <a:ext cx="2917825" cy="2231390"/>
+                      <a:ext cx="2606675" cy="1993265"/>
                     </a:xfrm>
                     <a:prstGeom prst="rect">
                       <a:avLst/>
@@ -2470,142 +2521,30 @@
                 </pic:pic>
               </a:graphicData>
             </a:graphic>
+            <wp14:sizeRelH relativeFrom="margin">
+              <wp14:pctWidth>0</wp14:pctWidth>
+            </wp14:sizeRelH>
+            <wp14:sizeRelV relativeFrom="margin">
+              <wp14:pctHeight>0</wp14:pctHeight>
+            </wp14:sizeRelV>
           </wp:anchor>
         </w:drawing>
       </w:r>
-    </w:p>
-    <w:p>
-      <w:r>
-        <w:rPr>
-          <w:noProof/>
-        </w:rPr>
-        <mc:AlternateContent>
-          <mc:Choice Requires="wps">
-            <w:drawing>
-              <wp:anchor distT="0" distB="0" distL="114300" distR="114300" simplePos="0" relativeHeight="251669504" behindDoc="0" locked="0" layoutInCell="1" allowOverlap="1" wp14:anchorId="0620F51D" wp14:editId="33440F06">
-                <wp:simplePos x="0" y="0"/>
-                <wp:positionH relativeFrom="column">
-                  <wp:posOffset>157480</wp:posOffset>
-                </wp:positionH>
-                <wp:positionV relativeFrom="paragraph">
-                  <wp:posOffset>98425</wp:posOffset>
-                </wp:positionV>
-                <wp:extent cx="1971675" cy="635"/>
-                <wp:effectExtent l="0" t="0" r="9525" b="0"/>
-                <wp:wrapSquare wrapText="bothSides"/>
-                <wp:docPr id="5" name="Textfeld 5"/>
-                <wp:cNvGraphicFramePr/>
-                <a:graphic xmlns:a="http://schemas.openxmlformats.org/drawingml/2006/main">
-                  <a:graphicData uri="http://schemas.microsoft.com/office/word/2010/wordprocessingShape">
-                    <wps:wsp>
-                      <wps:cNvSpPr txBox="1"/>
-                      <wps:spPr>
-                        <a:xfrm>
-                          <a:off x="0" y="0"/>
-                          <a:ext cx="1971675" cy="635"/>
-                        </a:xfrm>
-                        <a:prstGeom prst="rect">
-                          <a:avLst/>
-                        </a:prstGeom>
-                        <a:solidFill>
-                          <a:prstClr val="white"/>
-                        </a:solidFill>
-                        <a:ln>
-                          <a:noFill/>
-                        </a:ln>
-                      </wps:spPr>
-                      <wps:txbx>
-                        <w:txbxContent>
-                          <w:p>
-                            <w:pPr>
-                              <w:pStyle w:val="Beschriftung"/>
-                              <w:rPr>
-                                <w:noProof/>
-                              </w:rPr>
-                            </w:pPr>
-                            <w:r>
-                              <w:t xml:space="preserve">Abbildung </w:t>
-                            </w:r>
-                            <w:fldSimple w:instr=" SEQ Abbildung \* ARABIC ">
-                              <w:r>
-                                <w:rPr>
-                                  <w:noProof/>
-                                </w:rPr>
-                                <w:t>3</w:t>
-                              </w:r>
-                            </w:fldSimple>
-                            <w:r>
-                              <w:t>: Mobile - Task Übersicht</w:t>
-                            </w:r>
-                          </w:p>
-                        </w:txbxContent>
-                      </wps:txbx>
-                      <wps:bodyPr rot="0" spcFirstLastPara="0" vertOverflow="overflow" horzOverflow="overflow" vert="horz" wrap="square" lIns="0" tIns="0" rIns="0" bIns="0" numCol="1" spcCol="0" rtlCol="0" fromWordArt="0" anchor="t" anchorCtr="0" forceAA="0" compatLnSpc="1">
-                        <a:prstTxWarp prst="textNoShape">
-                          <a:avLst/>
-                        </a:prstTxWarp>
-                        <a:spAutoFit/>
-                      </wps:bodyPr>
-                    </wps:wsp>
-                  </a:graphicData>
-                </a:graphic>
-                <wp14:sizeRelH relativeFrom="margin">
-                  <wp14:pctWidth>0</wp14:pctWidth>
-                </wp14:sizeRelH>
-              </wp:anchor>
-            </w:drawing>
-          </mc:Choice>
-          <mc:Fallback>
-            <w:pict>
-              <v:shape w14:anchorId="0620F51D" id="Textfeld 5" o:spid="_x0000_s1028" type="#_x0000_t202" style="position:absolute;margin-left:12.4pt;margin-top:7.75pt;width:155.25pt;height:.05pt;z-index:251669504;visibility:visible;mso-wrap-style:square;mso-width-percent:0;mso-wrap-distance-left:9pt;mso-wrap-distance-top:0;mso-wrap-distance-right:9pt;mso-wrap-distance-bottom:0;mso-position-horizontal:absolute;mso-position-horizontal-relative:text;mso-position-vertical:absolute;mso-position-vertical-relative:text;mso-width-percent:0;mso-width-relative:margin;v-text-anchor:top" o:gfxdata="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" stroked="f">
-                <v:textbox style="mso-fit-shape-to-text:t" inset="0,0,0,0">
-                  <w:txbxContent>
-                    <w:p>
-                      <w:pPr>
-                        <w:pStyle w:val="Beschriftung"/>
-                        <w:rPr>
-                          <w:noProof/>
-                        </w:rPr>
-                      </w:pPr>
-                      <w:r>
-                        <w:t xml:space="preserve">Abbildung </w:t>
-                      </w:r>
-                      <w:fldSimple w:instr=" SEQ Abbildung \* ARABIC ">
-                        <w:r>
-                          <w:rPr>
-                            <w:noProof/>
-                          </w:rPr>
-                          <w:t>3</w:t>
-                        </w:r>
-                      </w:fldSimple>
-                      <w:r>
-                        <w:t>: Mobile - Task Übersicht</w:t>
-                      </w:r>
-                    </w:p>
-                  </w:txbxContent>
-                </v:textbox>
-                <w10:wrap type="square"/>
-              </v:shape>
-            </w:pict>
-          </mc:Fallback>
-        </mc:AlternateContent>
-      </w:r>
+      <w:bookmarkEnd w:id="11"/>
+    </w:p>
+    <w:p/>
+    <w:p>
+      <w:pPr>
+        <w:pStyle w:val="berschrift2"/>
+        <w:ind w:left="674"/>
+      </w:pPr>
     </w:p>
     <w:p/>
     <w:p/>
     <w:p/>
     <w:p/>
     <w:p/>
-    <w:p>
-      <w:bookmarkStart w:id="10" w:name="_GoBack"/>
-      <w:bookmarkEnd w:id="10"/>
-    </w:p>
-    <w:p>
-      <w:pPr>
-        <w:pStyle w:val="berschrift2"/>
-        <w:ind w:left="674"/>
-      </w:pPr>
-    </w:p>
+    <w:p/>
     <w:p>
       <w:pPr>
         <w:pStyle w:val="berschrift2"/>
@@ -2614,7 +2553,7 @@
           <w:numId w:val="2"/>
         </w:numPr>
       </w:pPr>
-      <w:bookmarkStart w:id="11" w:name="_Toc10903399"/>
+      <w:bookmarkStart w:id="12" w:name="_Toc11094448"/>
       <w:r>
         <w:t>Bedien</w:t>
       </w:r>
@@ -2624,11 +2563,508 @@
       <w:r>
         <w:t>skonzept</w:t>
       </w:r>
-      <w:bookmarkEnd w:id="11"/>
-    </w:p>
+      <w:bookmarkEnd w:id="12"/>
+    </w:p>
+    <w:p>
+      <w:r>
+        <w:rPr>
+          <w:noProof/>
+        </w:rPr>
+        <w:drawing>
+          <wp:anchor distT="0" distB="0" distL="114300" distR="114300" simplePos="0" relativeHeight="251675648" behindDoc="0" locked="0" layoutInCell="1" allowOverlap="1" wp14:anchorId="1BE978A2" wp14:editId="45F2BE64">
+            <wp:simplePos x="0" y="0"/>
+            <wp:positionH relativeFrom="margin">
+              <wp:posOffset>3091981</wp:posOffset>
+            </wp:positionH>
+            <wp:positionV relativeFrom="paragraph">
+              <wp:posOffset>2540</wp:posOffset>
+            </wp:positionV>
+            <wp:extent cx="2162810" cy="1653540"/>
+            <wp:effectExtent l="0" t="0" r="8890" b="3810"/>
+            <wp:wrapSquare wrapText="bothSides"/>
+            <wp:docPr id="8" name="Grafik 8" descr="Ein Bild, das Screenshot enthält.&#10;&#10;Automatisch generierte Beschreibung"/>
+            <wp:cNvGraphicFramePr>
+              <a:graphicFrameLocks xmlns:a="http://schemas.openxmlformats.org/drawingml/2006/main" noChangeAspect="1"/>
+            </wp:cNvGraphicFramePr>
+            <a:graphic xmlns:a="http://schemas.openxmlformats.org/drawingml/2006/main">
+              <a:graphicData uri="http://schemas.openxmlformats.org/drawingml/2006/picture">
+                <pic:pic xmlns:pic="http://schemas.openxmlformats.org/drawingml/2006/picture">
+                  <pic:nvPicPr>
+                    <pic:cNvPr id="4" name="Mockup_1.2.PNG"/>
+                    <pic:cNvPicPr/>
+                  </pic:nvPicPr>
+                  <pic:blipFill>
+                    <a:blip r:embed="rId11" cstate="print">
+                      <a:extLst>
+                        <a:ext uri="{28A0092B-C50C-407E-A947-70E740481C1C}">
+                          <a14:useLocalDpi xmlns:a14="http://schemas.microsoft.com/office/drawing/2010/main" val="0"/>
+                        </a:ext>
+                      </a:extLst>
+                    </a:blip>
+                    <a:stretch>
+                      <a:fillRect/>
+                    </a:stretch>
+                  </pic:blipFill>
+                  <pic:spPr>
+                    <a:xfrm>
+                      <a:off x="0" y="0"/>
+                      <a:ext cx="2162810" cy="1653540"/>
+                    </a:xfrm>
+                    <a:prstGeom prst="rect">
+                      <a:avLst/>
+                    </a:prstGeom>
+                  </pic:spPr>
+                </pic:pic>
+              </a:graphicData>
+            </a:graphic>
+            <wp14:sizeRelH relativeFrom="margin">
+              <wp14:pctWidth>0</wp14:pctWidth>
+            </wp14:sizeRelH>
+            <wp14:sizeRelV relativeFrom="margin">
+              <wp14:pctHeight>0</wp14:pctHeight>
+            </wp14:sizeRelV>
+          </wp:anchor>
+        </w:drawing>
+      </w:r>
+    </w:p>
+    <w:p>
+      <w:pPr>
+        <w:pStyle w:val="berschrift3"/>
+        <w:numPr>
+          <w:ilvl w:val="2"/>
+          <w:numId w:val="2"/>
+        </w:numPr>
+      </w:pPr>
+      <w:bookmarkStart w:id="13" w:name="_Toc11094449"/>
+      <w:r>
+        <w:t>Neuer Task erstellen</w:t>
+      </w:r>
+      <w:bookmarkEnd w:id="13"/>
+    </w:p>
+    <w:p>
+      <w:pPr>
+        <w:pStyle w:val="Listenabsatz"/>
+        <w:numPr>
+          <w:ilvl w:val="0"/>
+          <w:numId w:val="18"/>
+        </w:numPr>
+      </w:pPr>
+      <w:r>
+        <w:t>Bei Taskplan-Home auf  «Neu» klicken</w:t>
+      </w:r>
+    </w:p>
+    <w:p>
+      <w:pPr>
+        <w:pStyle w:val="Listenabsatz"/>
+        <w:numPr>
+          <w:ilvl w:val="0"/>
+          <w:numId w:val="18"/>
+        </w:numPr>
+      </w:pPr>
+      <w:r>
+        <w:t>Daten des Tasks eingeben</w:t>
+      </w:r>
+    </w:p>
+    <w:p>
+      <w:pPr>
+        <w:pStyle w:val="Listenabsatz"/>
+        <w:numPr>
+          <w:ilvl w:val="0"/>
+          <w:numId w:val="18"/>
+        </w:numPr>
+      </w:pPr>
+      <w:r>
+        <w:t xml:space="preserve">Bei </w:t>
+      </w:r>
+      <w:proofErr w:type="spellStart"/>
+      <w:r>
+        <w:t>Taskplan</w:t>
+      </w:r>
+      <w:proofErr w:type="spellEnd"/>
+      <w:r>
+        <w:t xml:space="preserve"> – Neu auf «Speichern</w:t>
+      </w:r>
+      <w:r>
+        <w:t>»</w:t>
+      </w:r>
+      <w:r>
+        <w:t xml:space="preserve"> klicken</w:t>
+      </w:r>
+    </w:p>
+    <w:p>
+      <w:pPr>
+        <w:pStyle w:val="Listenabsatz"/>
+        <w:numPr>
+          <w:ilvl w:val="0"/>
+          <w:numId w:val="18"/>
+        </w:numPr>
+      </w:pPr>
+      <w:r>
+        <w:t>Task erfolgreich hinzugefügt</w:t>
+      </w:r>
+    </w:p>
+    <w:p>
+      <w:pPr>
+        <w:pStyle w:val="Listenabsatz"/>
+        <w:numPr>
+          <w:ilvl w:val="0"/>
+          <w:numId w:val="18"/>
+        </w:numPr>
+      </w:pPr>
+      <w:r>
+        <w:t xml:space="preserve">Zu </w:t>
+      </w:r>
+      <w:proofErr w:type="spellStart"/>
+      <w:r>
+        <w:t>Taskplan</w:t>
+      </w:r>
+      <w:proofErr w:type="spellEnd"/>
+      <w:r>
+        <w:t xml:space="preserve"> – Home zurücknavigiert</w:t>
+      </w:r>
+    </w:p>
+    <w:p/>
+    <w:p>
+      <w:pPr>
+        <w:pStyle w:val="berschrift3"/>
+        <w:numPr>
+          <w:ilvl w:val="2"/>
+          <w:numId w:val="2"/>
+        </w:numPr>
+      </w:pPr>
+      <w:bookmarkStart w:id="14" w:name="_Toc11094450"/>
+      <w:r>
+        <w:rPr>
+          <w:noProof/>
+        </w:rPr>
+        <w:drawing>
+          <wp:anchor distT="0" distB="0" distL="114300" distR="114300" simplePos="0" relativeHeight="251677696" behindDoc="0" locked="0" layoutInCell="1" allowOverlap="1" wp14:anchorId="40AD0C44" wp14:editId="32BDDB24">
+            <wp:simplePos x="0" y="0"/>
+            <wp:positionH relativeFrom="margin">
+              <wp:posOffset>3079750</wp:posOffset>
+            </wp:positionH>
+            <wp:positionV relativeFrom="paragraph">
+              <wp:posOffset>94615</wp:posOffset>
+            </wp:positionV>
+            <wp:extent cx="2263775" cy="1709420"/>
+            <wp:effectExtent l="0" t="0" r="3175" b="5080"/>
+            <wp:wrapSquare wrapText="bothSides"/>
+            <wp:docPr id="11" name="Grafik 11" descr="Ein Bild, das Screenshot enthält.&#10;&#10;Automatisch generierte Beschreibung"/>
+            <wp:cNvGraphicFramePr>
+              <a:graphicFrameLocks xmlns:a="http://schemas.openxmlformats.org/drawingml/2006/main" noChangeAspect="1"/>
+            </wp:cNvGraphicFramePr>
+            <a:graphic xmlns:a="http://schemas.openxmlformats.org/drawingml/2006/main">
+              <a:graphicData uri="http://schemas.openxmlformats.org/drawingml/2006/picture">
+                <pic:pic xmlns:pic="http://schemas.openxmlformats.org/drawingml/2006/picture">
+                  <pic:nvPicPr>
+                    <pic:cNvPr id="3" name="Mockup_2.PNG"/>
+                    <pic:cNvPicPr/>
+                  </pic:nvPicPr>
+                  <pic:blipFill>
+                    <a:blip r:embed="rId12" cstate="print">
+                      <a:extLst>
+                        <a:ext uri="{28A0092B-C50C-407E-A947-70E740481C1C}">
+                          <a14:useLocalDpi xmlns:a14="http://schemas.microsoft.com/office/drawing/2010/main" val="0"/>
+                        </a:ext>
+                      </a:extLst>
+                    </a:blip>
+                    <a:stretch>
+                      <a:fillRect/>
+                    </a:stretch>
+                  </pic:blipFill>
+                  <pic:spPr>
+                    <a:xfrm>
+                      <a:off x="0" y="0"/>
+                      <a:ext cx="2263775" cy="1709420"/>
+                    </a:xfrm>
+                    <a:prstGeom prst="rect">
+                      <a:avLst/>
+                    </a:prstGeom>
+                  </pic:spPr>
+                </pic:pic>
+              </a:graphicData>
+            </a:graphic>
+            <wp14:sizeRelH relativeFrom="margin">
+              <wp14:pctWidth>0</wp14:pctWidth>
+            </wp14:sizeRelH>
+            <wp14:sizeRelV relativeFrom="margin">
+              <wp14:pctHeight>0</wp14:pctHeight>
+            </wp14:sizeRelV>
+          </wp:anchor>
+        </w:drawing>
+      </w:r>
+      <w:r>
+        <w:t xml:space="preserve">Task </w:t>
+      </w:r>
+      <w:r>
+        <w:t>bearbeiten</w:t>
+      </w:r>
+      <w:bookmarkEnd w:id="14"/>
+    </w:p>
+    <w:p>
+      <w:pPr>
+        <w:pStyle w:val="Listenabsatz"/>
+        <w:numPr>
+          <w:ilvl w:val="0"/>
+          <w:numId w:val="19"/>
+        </w:numPr>
+      </w:pPr>
+      <w:r>
+        <w:t xml:space="preserve">Bei Taskplan-Home </w:t>
+      </w:r>
+      <w:r>
+        <w:t>ein Task</w:t>
+      </w:r>
+      <w:r>
+        <w:t xml:space="preserve"> </w:t>
+      </w:r>
+      <w:r>
+        <w:t>au</w:t>
+      </w:r>
+      <w:r>
+        <w:t>swählen und auf «Bearbeiten klicken»</w:t>
+      </w:r>
+    </w:p>
+    <w:p>
+      <w:pPr>
+        <w:pStyle w:val="Listenabsatz"/>
+        <w:numPr>
+          <w:ilvl w:val="0"/>
+          <w:numId w:val="19"/>
+        </w:numPr>
+      </w:pPr>
+      <w:r>
+        <w:t xml:space="preserve">Daten des Tasks </w:t>
+      </w:r>
+      <w:r>
+        <w:t>verändern z.B. neue Erinnerung etc.</w:t>
+      </w:r>
+    </w:p>
+    <w:p>
+      <w:pPr>
+        <w:pStyle w:val="Listenabsatz"/>
+        <w:numPr>
+          <w:ilvl w:val="0"/>
+          <w:numId w:val="19"/>
+        </w:numPr>
+      </w:pPr>
+      <w:r>
+        <w:t xml:space="preserve">Bei </w:t>
+      </w:r>
+      <w:proofErr w:type="spellStart"/>
+      <w:r>
+        <w:t>Taskplan</w:t>
+      </w:r>
+      <w:proofErr w:type="spellEnd"/>
+      <w:r>
+        <w:t xml:space="preserve"> – </w:t>
+      </w:r>
+      <w:r>
+        <w:t>Bearbeiten</w:t>
+      </w:r>
+      <w:r>
+        <w:t xml:space="preserve"> auf «Speichern</w:t>
+      </w:r>
+      <w:r>
+        <w:t>»</w:t>
+      </w:r>
+      <w:r>
+        <w:t xml:space="preserve"> klicken</w:t>
+      </w:r>
+    </w:p>
+    <w:p>
+      <w:pPr>
+        <w:pStyle w:val="Listenabsatz"/>
+        <w:numPr>
+          <w:ilvl w:val="0"/>
+          <w:numId w:val="19"/>
+        </w:numPr>
+      </w:pPr>
+      <w:r>
+        <w:t xml:space="preserve">Task erfolgreich </w:t>
+      </w:r>
+      <w:r>
+        <w:t>bearbeitet</w:t>
+      </w:r>
+    </w:p>
+    <w:p>
+      <w:pPr>
+        <w:pStyle w:val="Listenabsatz"/>
+        <w:numPr>
+          <w:ilvl w:val="0"/>
+          <w:numId w:val="19"/>
+        </w:numPr>
+      </w:pPr>
+      <w:r>
+        <w:t xml:space="preserve">Zu </w:t>
+      </w:r>
+      <w:proofErr w:type="spellStart"/>
+      <w:r>
+        <w:t>Taskplan</w:t>
+      </w:r>
+      <w:proofErr w:type="spellEnd"/>
+      <w:r>
+        <w:t xml:space="preserve"> – Home zurücknavigiert</w:t>
+      </w:r>
+    </w:p>
+    <w:p>
+      <w:pPr>
+        <w:pStyle w:val="berschrift3"/>
+        <w:numPr>
+          <w:ilvl w:val="2"/>
+          <w:numId w:val="2"/>
+        </w:numPr>
+      </w:pPr>
+      <w:bookmarkStart w:id="15" w:name="_Toc11094451"/>
+      <w:r>
+        <w:rPr>
+          <w:noProof/>
+        </w:rPr>
+        <w:lastRenderedPageBreak/>
+        <w:drawing>
+          <wp:anchor distT="0" distB="0" distL="114300" distR="114300" simplePos="0" relativeHeight="251679744" behindDoc="0" locked="0" layoutInCell="1" allowOverlap="1" wp14:anchorId="2C069418" wp14:editId="136C191D">
+            <wp:simplePos x="0" y="0"/>
+            <wp:positionH relativeFrom="margin">
+              <wp:posOffset>3079750</wp:posOffset>
+            </wp:positionH>
+            <wp:positionV relativeFrom="paragraph">
+              <wp:posOffset>94615</wp:posOffset>
+            </wp:positionV>
+            <wp:extent cx="2263775" cy="1709420"/>
+            <wp:effectExtent l="0" t="0" r="3175" b="5080"/>
+            <wp:wrapSquare wrapText="bothSides"/>
+            <wp:docPr id="12" name="Grafik 12" descr="Ein Bild, das Screenshot enthält.&#10;&#10;Automatisch generierte Beschreibung"/>
+            <wp:cNvGraphicFramePr>
+              <a:graphicFrameLocks xmlns:a="http://schemas.openxmlformats.org/drawingml/2006/main" noChangeAspect="1"/>
+            </wp:cNvGraphicFramePr>
+            <a:graphic xmlns:a="http://schemas.openxmlformats.org/drawingml/2006/main">
+              <a:graphicData uri="http://schemas.openxmlformats.org/drawingml/2006/picture">
+                <pic:pic xmlns:pic="http://schemas.openxmlformats.org/drawingml/2006/picture">
+                  <pic:nvPicPr>
+                    <pic:cNvPr id="3" name="Mockup_2.PNG"/>
+                    <pic:cNvPicPr/>
+                  </pic:nvPicPr>
+                  <pic:blipFill>
+                    <a:blip r:embed="rId12" cstate="print">
+                      <a:extLst>
+                        <a:ext uri="{28A0092B-C50C-407E-A947-70E740481C1C}">
+                          <a14:useLocalDpi xmlns:a14="http://schemas.microsoft.com/office/drawing/2010/main" val="0"/>
+                        </a:ext>
+                      </a:extLst>
+                    </a:blip>
+                    <a:stretch>
+                      <a:fillRect/>
+                    </a:stretch>
+                  </pic:blipFill>
+                  <pic:spPr>
+                    <a:xfrm>
+                      <a:off x="0" y="0"/>
+                      <a:ext cx="2263775" cy="1709420"/>
+                    </a:xfrm>
+                    <a:prstGeom prst="rect">
+                      <a:avLst/>
+                    </a:prstGeom>
+                  </pic:spPr>
+                </pic:pic>
+              </a:graphicData>
+            </a:graphic>
+            <wp14:sizeRelH relativeFrom="margin">
+              <wp14:pctWidth>0</wp14:pctWidth>
+            </wp14:sizeRelH>
+            <wp14:sizeRelV relativeFrom="margin">
+              <wp14:pctHeight>0</wp14:pctHeight>
+            </wp14:sizeRelV>
+          </wp:anchor>
+        </w:drawing>
+      </w:r>
+      <w:r>
+        <w:t xml:space="preserve">Task </w:t>
+      </w:r>
+      <w:r>
+        <w:t>löschen</w:t>
+      </w:r>
+      <w:bookmarkEnd w:id="15"/>
+    </w:p>
+    <w:p>
+      <w:pPr>
+        <w:pStyle w:val="Listenabsatz"/>
+        <w:numPr>
+          <w:ilvl w:val="0"/>
+          <w:numId w:val="20"/>
+        </w:numPr>
+      </w:pPr>
+      <w:r>
+        <w:t>Bei Taskplan-Home ein Task au</w:t>
+      </w:r>
+      <w:r>
+        <w:t>swählen und auf «Bearbeiten klicken»</w:t>
+      </w:r>
+    </w:p>
+    <w:p>
+      <w:pPr>
+        <w:pStyle w:val="Listenabsatz"/>
+        <w:numPr>
+          <w:ilvl w:val="0"/>
+          <w:numId w:val="20"/>
+        </w:numPr>
+      </w:pPr>
+      <w:r>
+        <w:t xml:space="preserve">Bei </w:t>
+      </w:r>
+      <w:proofErr w:type="spellStart"/>
+      <w:r>
+        <w:t>Taskplan</w:t>
+      </w:r>
+      <w:proofErr w:type="spellEnd"/>
+      <w:r>
+        <w:t xml:space="preserve"> – Bearbeiten auf «</w:t>
+      </w:r>
+      <w:r>
+        <w:t>Löschen</w:t>
+      </w:r>
+      <w:r>
+        <w:t>» klicken</w:t>
+      </w:r>
+    </w:p>
+    <w:p>
+      <w:pPr>
+        <w:pStyle w:val="Listenabsatz"/>
+        <w:numPr>
+          <w:ilvl w:val="0"/>
+          <w:numId w:val="20"/>
+        </w:numPr>
+      </w:pPr>
+      <w:r>
+        <w:t xml:space="preserve">Task erfolgreich </w:t>
+      </w:r>
+      <w:r>
+        <w:t>gelöscht</w:t>
+      </w:r>
+    </w:p>
+    <w:p>
+      <w:pPr>
+        <w:pStyle w:val="Listenabsatz"/>
+        <w:numPr>
+          <w:ilvl w:val="0"/>
+          <w:numId w:val="20"/>
+        </w:numPr>
+      </w:pPr>
+      <w:r>
+        <w:t xml:space="preserve">Zu </w:t>
+      </w:r>
+      <w:proofErr w:type="spellStart"/>
+      <w:r>
+        <w:t>Taskplan</w:t>
+      </w:r>
+      <w:proofErr w:type="spellEnd"/>
+      <w:r>
+        <w:t xml:space="preserve"> – Home zurücknavigiert</w:t>
+      </w:r>
+    </w:p>
+    <w:p/>
     <w:p/>
     <w:sectPr>
-      <w:headerReference w:type="default" r:id="rId11"/>
+      <w:headerReference w:type="default" r:id="rId13"/>
       <w:pgSz w:w="11906" w:h="16838"/>
       <w:pgMar w:top="1417" w:right="1417" w:bottom="1134" w:left="1417" w:header="708" w:footer="708" w:gutter="0"/>
       <w:cols w:space="708"/>
@@ -2695,8 +3131,13 @@
       <w:pStyle w:val="Kopfzeile"/>
     </w:pPr>
     <w:r>
-      <w:t>Forrer, Cerdeira, Raffaele</w:t>
+      <w:t xml:space="preserve">Forrer, Cerdeira, </w:t>
     </w:r>
+    <w:proofErr w:type="spellStart"/>
+    <w:r>
+      <w:t>Visco</w:t>
+    </w:r>
+    <w:proofErr w:type="spellEnd"/>
     <w:r>
       <w:tab/>
       <w:t>M120</w:t>
@@ -2948,7 +3389,7 @@
       <w:lvlText w:val="%1.%2.%3"/>
       <w:lvlJc w:val="left"/>
       <w:pPr>
-        <w:ind w:left="720" w:hanging="720"/>
+        <w:ind w:left="1287" w:hanging="720"/>
       </w:pPr>
       <w:rPr>
         <w:rFonts w:hint="default"/>
@@ -3414,6 +3855,95 @@
     </w:lvl>
   </w:abstractNum>
   <w:abstractNum w:abstractNumId="7" w15:restartNumberingAfterBreak="0">
+    <w:nsid w:val="4C3C4CA8"/>
+    <w:multiLevelType w:val="hybridMultilevel"/>
+    <w:tmpl w:val="93605FAC"/>
+    <w:lvl w:ilvl="0" w:tplc="0807000F">
+      <w:start w:val="1"/>
+      <w:numFmt w:val="decimal"/>
+      <w:lvlText w:val="%1."/>
+      <w:lvlJc w:val="left"/>
+      <w:pPr>
+        <w:ind w:left="360" w:hanging="360"/>
+      </w:pPr>
+      <w:rPr>
+        <w:rFonts w:hint="default"/>
+      </w:rPr>
+    </w:lvl>
+    <w:lvl w:ilvl="1" w:tplc="08070019" w:tentative="1">
+      <w:start w:val="1"/>
+      <w:numFmt w:val="lowerLetter"/>
+      <w:lvlText w:val="%2."/>
+      <w:lvlJc w:val="left"/>
+      <w:pPr>
+        <w:ind w:left="1080" w:hanging="360"/>
+      </w:pPr>
+    </w:lvl>
+    <w:lvl w:ilvl="2" w:tplc="0807001B" w:tentative="1">
+      <w:start w:val="1"/>
+      <w:numFmt w:val="lowerRoman"/>
+      <w:lvlText w:val="%3."/>
+      <w:lvlJc w:val="right"/>
+      <w:pPr>
+        <w:ind w:left="1800" w:hanging="180"/>
+      </w:pPr>
+    </w:lvl>
+    <w:lvl w:ilvl="3" w:tplc="0807000F" w:tentative="1">
+      <w:start w:val="1"/>
+      <w:numFmt w:val="decimal"/>
+      <w:lvlText w:val="%4."/>
+      <w:lvlJc w:val="left"/>
+      <w:pPr>
+        <w:ind w:left="2520" w:hanging="360"/>
+      </w:pPr>
+    </w:lvl>
+    <w:lvl w:ilvl="4" w:tplc="08070019" w:tentative="1">
+      <w:start w:val="1"/>
+      <w:numFmt w:val="lowerLetter"/>
+      <w:lvlText w:val="%5."/>
+      <w:lvlJc w:val="left"/>
+      <w:pPr>
+        <w:ind w:left="3240" w:hanging="360"/>
+      </w:pPr>
+    </w:lvl>
+    <w:lvl w:ilvl="5" w:tplc="0807001B" w:tentative="1">
+      <w:start w:val="1"/>
+      <w:numFmt w:val="lowerRoman"/>
+      <w:lvlText w:val="%6."/>
+      <w:lvlJc w:val="right"/>
+      <w:pPr>
+        <w:ind w:left="3960" w:hanging="180"/>
+      </w:pPr>
+    </w:lvl>
+    <w:lvl w:ilvl="6" w:tplc="0807000F" w:tentative="1">
+      <w:start w:val="1"/>
+      <w:numFmt w:val="decimal"/>
+      <w:lvlText w:val="%7."/>
+      <w:lvlJc w:val="left"/>
+      <w:pPr>
+        <w:ind w:left="4680" w:hanging="360"/>
+      </w:pPr>
+    </w:lvl>
+    <w:lvl w:ilvl="7" w:tplc="08070019" w:tentative="1">
+      <w:start w:val="1"/>
+      <w:numFmt w:val="lowerLetter"/>
+      <w:lvlText w:val="%8."/>
+      <w:lvlJc w:val="left"/>
+      <w:pPr>
+        <w:ind w:left="5400" w:hanging="360"/>
+      </w:pPr>
+    </w:lvl>
+    <w:lvl w:ilvl="8" w:tplc="0807001B" w:tentative="1">
+      <w:start w:val="1"/>
+      <w:numFmt w:val="lowerRoman"/>
+      <w:lvlText w:val="%9."/>
+      <w:lvlJc w:val="right"/>
+      <w:pPr>
+        <w:ind w:left="6120" w:hanging="180"/>
+      </w:pPr>
+    </w:lvl>
+  </w:abstractNum>
+  <w:abstractNum w:abstractNumId="8" w15:restartNumberingAfterBreak="0">
     <w:nsid w:val="50A8745D"/>
     <w:multiLevelType w:val="hybridMultilevel"/>
     <w:tmpl w:val="8B724002"/>
@@ -3502,7 +4032,7 @@
       </w:pPr>
     </w:lvl>
   </w:abstractNum>
-  <w:abstractNum w:abstractNumId="8" w15:restartNumberingAfterBreak="0">
+  <w:abstractNum w:abstractNumId="9" w15:restartNumberingAfterBreak="0">
     <w:nsid w:val="5A995794"/>
     <w:multiLevelType w:val="hybridMultilevel"/>
     <w:tmpl w:val="DBEEE18E"/>
@@ -3591,7 +4121,96 @@
       </w:pPr>
     </w:lvl>
   </w:abstractNum>
-  <w:abstractNum w:abstractNumId="9" w15:restartNumberingAfterBreak="0">
+  <w:abstractNum w:abstractNumId="10" w15:restartNumberingAfterBreak="0">
+    <w:nsid w:val="5E3901EA"/>
+    <w:multiLevelType w:val="hybridMultilevel"/>
+    <w:tmpl w:val="93605FAC"/>
+    <w:lvl w:ilvl="0" w:tplc="0807000F">
+      <w:start w:val="1"/>
+      <w:numFmt w:val="decimal"/>
+      <w:lvlText w:val="%1."/>
+      <w:lvlJc w:val="left"/>
+      <w:pPr>
+        <w:ind w:left="360" w:hanging="360"/>
+      </w:pPr>
+      <w:rPr>
+        <w:rFonts w:hint="default"/>
+      </w:rPr>
+    </w:lvl>
+    <w:lvl w:ilvl="1" w:tplc="08070019" w:tentative="1">
+      <w:start w:val="1"/>
+      <w:numFmt w:val="lowerLetter"/>
+      <w:lvlText w:val="%2."/>
+      <w:lvlJc w:val="left"/>
+      <w:pPr>
+        <w:ind w:left="1080" w:hanging="360"/>
+      </w:pPr>
+    </w:lvl>
+    <w:lvl w:ilvl="2" w:tplc="0807001B" w:tentative="1">
+      <w:start w:val="1"/>
+      <w:numFmt w:val="lowerRoman"/>
+      <w:lvlText w:val="%3."/>
+      <w:lvlJc w:val="right"/>
+      <w:pPr>
+        <w:ind w:left="1800" w:hanging="180"/>
+      </w:pPr>
+    </w:lvl>
+    <w:lvl w:ilvl="3" w:tplc="0807000F" w:tentative="1">
+      <w:start w:val="1"/>
+      <w:numFmt w:val="decimal"/>
+      <w:lvlText w:val="%4."/>
+      <w:lvlJc w:val="left"/>
+      <w:pPr>
+        <w:ind w:left="2520" w:hanging="360"/>
+      </w:pPr>
+    </w:lvl>
+    <w:lvl w:ilvl="4" w:tplc="08070019" w:tentative="1">
+      <w:start w:val="1"/>
+      <w:numFmt w:val="lowerLetter"/>
+      <w:lvlText w:val="%5."/>
+      <w:lvlJc w:val="left"/>
+      <w:pPr>
+        <w:ind w:left="3240" w:hanging="360"/>
+      </w:pPr>
+    </w:lvl>
+    <w:lvl w:ilvl="5" w:tplc="0807001B" w:tentative="1">
+      <w:start w:val="1"/>
+      <w:numFmt w:val="lowerRoman"/>
+      <w:lvlText w:val="%6."/>
+      <w:lvlJc w:val="right"/>
+      <w:pPr>
+        <w:ind w:left="3960" w:hanging="180"/>
+      </w:pPr>
+    </w:lvl>
+    <w:lvl w:ilvl="6" w:tplc="0807000F" w:tentative="1">
+      <w:start w:val="1"/>
+      <w:numFmt w:val="decimal"/>
+      <w:lvlText w:val="%7."/>
+      <w:lvlJc w:val="left"/>
+      <w:pPr>
+        <w:ind w:left="4680" w:hanging="360"/>
+      </w:pPr>
+    </w:lvl>
+    <w:lvl w:ilvl="7" w:tplc="08070019" w:tentative="1">
+      <w:start w:val="1"/>
+      <w:numFmt w:val="lowerLetter"/>
+      <w:lvlText w:val="%8."/>
+      <w:lvlJc w:val="left"/>
+      <w:pPr>
+        <w:ind w:left="5400" w:hanging="360"/>
+      </w:pPr>
+    </w:lvl>
+    <w:lvl w:ilvl="8" w:tplc="0807001B" w:tentative="1">
+      <w:start w:val="1"/>
+      <w:numFmt w:val="lowerRoman"/>
+      <w:lvlText w:val="%9."/>
+      <w:lvlJc w:val="right"/>
+      <w:pPr>
+        <w:ind w:left="6120" w:hanging="180"/>
+      </w:pPr>
+    </w:lvl>
+  </w:abstractNum>
+  <w:abstractNum w:abstractNumId="11" w15:restartNumberingAfterBreak="0">
     <w:nsid w:val="60D4611C"/>
     <w:multiLevelType w:val="hybridMultilevel"/>
     <w:tmpl w:val="89E0BE7A"/>
@@ -3704,7 +4323,7 @@
       </w:rPr>
     </w:lvl>
   </w:abstractNum>
-  <w:abstractNum w:abstractNumId="10" w15:restartNumberingAfterBreak="0">
+  <w:abstractNum w:abstractNumId="12" w15:restartNumberingAfterBreak="0">
     <w:nsid w:val="69122BD8"/>
     <w:multiLevelType w:val="hybridMultilevel"/>
     <w:tmpl w:val="2AA09F56"/>
@@ -3819,7 +4438,7 @@
       </w:rPr>
     </w:lvl>
   </w:abstractNum>
-  <w:abstractNum w:abstractNumId="11" w15:restartNumberingAfterBreak="0">
+  <w:abstractNum w:abstractNumId="13" w15:restartNumberingAfterBreak="0">
     <w:nsid w:val="6B6B2468"/>
     <w:multiLevelType w:val="hybridMultilevel"/>
     <w:tmpl w:val="7436D0AC"/>
@@ -3908,7 +4527,7 @@
       </w:pPr>
     </w:lvl>
   </w:abstractNum>
-  <w:abstractNum w:abstractNumId="12" w15:restartNumberingAfterBreak="0">
+  <w:abstractNum w:abstractNumId="14" w15:restartNumberingAfterBreak="0">
     <w:nsid w:val="6D290583"/>
     <w:multiLevelType w:val="hybridMultilevel"/>
     <w:tmpl w:val="1BA61688"/>
@@ -3997,7 +4616,96 @@
       </w:pPr>
     </w:lvl>
   </w:abstractNum>
-  <w:abstractNum w:abstractNumId="13" w15:restartNumberingAfterBreak="0">
+  <w:abstractNum w:abstractNumId="15" w15:restartNumberingAfterBreak="0">
+    <w:nsid w:val="6F782644"/>
+    <w:multiLevelType w:val="hybridMultilevel"/>
+    <w:tmpl w:val="93605FAC"/>
+    <w:lvl w:ilvl="0" w:tplc="0807000F">
+      <w:start w:val="1"/>
+      <w:numFmt w:val="decimal"/>
+      <w:lvlText w:val="%1."/>
+      <w:lvlJc w:val="left"/>
+      <w:pPr>
+        <w:ind w:left="360" w:hanging="360"/>
+      </w:pPr>
+      <w:rPr>
+        <w:rFonts w:hint="default"/>
+      </w:rPr>
+    </w:lvl>
+    <w:lvl w:ilvl="1" w:tplc="08070019" w:tentative="1">
+      <w:start w:val="1"/>
+      <w:numFmt w:val="lowerLetter"/>
+      <w:lvlText w:val="%2."/>
+      <w:lvlJc w:val="left"/>
+      <w:pPr>
+        <w:ind w:left="1080" w:hanging="360"/>
+      </w:pPr>
+    </w:lvl>
+    <w:lvl w:ilvl="2" w:tplc="0807001B" w:tentative="1">
+      <w:start w:val="1"/>
+      <w:numFmt w:val="lowerRoman"/>
+      <w:lvlText w:val="%3."/>
+      <w:lvlJc w:val="right"/>
+      <w:pPr>
+        <w:ind w:left="1800" w:hanging="180"/>
+      </w:pPr>
+    </w:lvl>
+    <w:lvl w:ilvl="3" w:tplc="0807000F" w:tentative="1">
+      <w:start w:val="1"/>
+      <w:numFmt w:val="decimal"/>
+      <w:lvlText w:val="%4."/>
+      <w:lvlJc w:val="left"/>
+      <w:pPr>
+        <w:ind w:left="2520" w:hanging="360"/>
+      </w:pPr>
+    </w:lvl>
+    <w:lvl w:ilvl="4" w:tplc="08070019" w:tentative="1">
+      <w:start w:val="1"/>
+      <w:numFmt w:val="lowerLetter"/>
+      <w:lvlText w:val="%5."/>
+      <w:lvlJc w:val="left"/>
+      <w:pPr>
+        <w:ind w:left="3240" w:hanging="360"/>
+      </w:pPr>
+    </w:lvl>
+    <w:lvl w:ilvl="5" w:tplc="0807001B" w:tentative="1">
+      <w:start w:val="1"/>
+      <w:numFmt w:val="lowerRoman"/>
+      <w:lvlText w:val="%6."/>
+      <w:lvlJc w:val="right"/>
+      <w:pPr>
+        <w:ind w:left="3960" w:hanging="180"/>
+      </w:pPr>
+    </w:lvl>
+    <w:lvl w:ilvl="6" w:tplc="0807000F" w:tentative="1">
+      <w:start w:val="1"/>
+      <w:numFmt w:val="decimal"/>
+      <w:lvlText w:val="%7."/>
+      <w:lvlJc w:val="left"/>
+      <w:pPr>
+        <w:ind w:left="4680" w:hanging="360"/>
+      </w:pPr>
+    </w:lvl>
+    <w:lvl w:ilvl="7" w:tplc="08070019" w:tentative="1">
+      <w:start w:val="1"/>
+      <w:numFmt w:val="lowerLetter"/>
+      <w:lvlText w:val="%8."/>
+      <w:lvlJc w:val="left"/>
+      <w:pPr>
+        <w:ind w:left="5400" w:hanging="360"/>
+      </w:pPr>
+    </w:lvl>
+    <w:lvl w:ilvl="8" w:tplc="0807001B" w:tentative="1">
+      <w:start w:val="1"/>
+      <w:numFmt w:val="lowerRoman"/>
+      <w:lvlText w:val="%9."/>
+      <w:lvlJc w:val="right"/>
+      <w:pPr>
+        <w:ind w:left="6120" w:hanging="180"/>
+      </w:pPr>
+    </w:lvl>
+  </w:abstractNum>
+  <w:abstractNum w:abstractNumId="16" w15:restartNumberingAfterBreak="0">
     <w:nsid w:val="70B81145"/>
     <w:multiLevelType w:val="hybridMultilevel"/>
     <w:tmpl w:val="6068DFFE"/>
@@ -4112,7 +4820,7 @@
       </w:rPr>
     </w:lvl>
   </w:abstractNum>
-  <w:abstractNum w:abstractNumId="14" w15:restartNumberingAfterBreak="0">
+  <w:abstractNum w:abstractNumId="17" w15:restartNumberingAfterBreak="0">
     <w:nsid w:val="7183000F"/>
     <w:multiLevelType w:val="hybridMultilevel"/>
     <w:tmpl w:val="6C100862"/>
@@ -4224,7 +4932,7 @@
       </w:rPr>
     </w:lvl>
   </w:abstractNum>
-  <w:abstractNum w:abstractNumId="15" w15:restartNumberingAfterBreak="0">
+  <w:abstractNum w:abstractNumId="18" w15:restartNumberingAfterBreak="0">
     <w:nsid w:val="718970FC"/>
     <w:multiLevelType w:val="hybridMultilevel"/>
     <w:tmpl w:val="9D4616E8"/>
@@ -4337,7 +5045,7 @@
       </w:rPr>
     </w:lvl>
   </w:abstractNum>
-  <w:abstractNum w:abstractNumId="16" w15:restartNumberingAfterBreak="0">
+  <w:abstractNum w:abstractNumId="19" w15:restartNumberingAfterBreak="0">
     <w:nsid w:val="7DE05150"/>
     <w:multiLevelType w:val="hybridMultilevel"/>
     <w:tmpl w:val="EC9A7568"/>
@@ -4433,16 +5141,16 @@
     <w:abstractNumId w:val="2"/>
   </w:num>
   <w:num w:numId="3">
-    <w:abstractNumId w:val="15"/>
+    <w:abstractNumId w:val="18"/>
   </w:num>
   <w:num w:numId="4">
-    <w:abstractNumId w:val="14"/>
+    <w:abstractNumId w:val="17"/>
   </w:num>
   <w:num w:numId="5">
-    <w:abstractNumId w:val="10"/>
+    <w:abstractNumId w:val="12"/>
   </w:num>
   <w:num w:numId="6">
-    <w:abstractNumId w:val="11"/>
+    <w:abstractNumId w:val="13"/>
   </w:num>
   <w:num w:numId="7">
     <w:abstractNumId w:val="5"/>
@@ -4454,28 +5162,37 @@
     <w:abstractNumId w:val="3"/>
   </w:num>
   <w:num w:numId="10">
-    <w:abstractNumId w:val="8"/>
+    <w:abstractNumId w:val="9"/>
   </w:num>
   <w:num w:numId="11">
-    <w:abstractNumId w:val="9"/>
+    <w:abstractNumId w:val="11"/>
   </w:num>
   <w:num w:numId="12">
     <w:abstractNumId w:val="6"/>
   </w:num>
   <w:num w:numId="13">
-    <w:abstractNumId w:val="12"/>
+    <w:abstractNumId w:val="14"/>
   </w:num>
   <w:num w:numId="14">
-    <w:abstractNumId w:val="7"/>
+    <w:abstractNumId w:val="8"/>
   </w:num>
   <w:num w:numId="15">
     <w:abstractNumId w:val="0"/>
   </w:num>
   <w:num w:numId="16">
+    <w:abstractNumId w:val="19"/>
+  </w:num>
+  <w:num w:numId="17">
     <w:abstractNumId w:val="16"/>
   </w:num>
-  <w:num w:numId="17">
-    <w:abstractNumId w:val="13"/>
+  <w:num w:numId="18">
+    <w:abstractNumId w:val="10"/>
+  </w:num>
+  <w:num w:numId="19">
+    <w:abstractNumId w:val="15"/>
+  </w:num>
+  <w:num w:numId="20">
+    <w:abstractNumId w:val="7"/>
   </w:num>
 </w:numbering>
 </file>
@@ -4922,6 +5639,28 @@
       <w:szCs w:val="26"/>
     </w:rPr>
   </w:style>
+  <w:style w:type="paragraph" w:styleId="berschrift3">
+    <w:name w:val="heading 3"/>
+    <w:basedOn w:val="Standard"/>
+    <w:next w:val="Standard"/>
+    <w:link w:val="berschrift3Zchn"/>
+    <w:uiPriority w:val="9"/>
+    <w:unhideWhenUsed/>
+    <w:qFormat/>
+    <w:rsid w:val="00BF122F"/>
+    <w:pPr>
+      <w:keepNext/>
+      <w:keepLines/>
+      <w:spacing w:before="40" w:after="0"/>
+      <w:outlineLvl w:val="2"/>
+    </w:pPr>
+    <w:rPr>
+      <w:rFonts w:asciiTheme="majorHAnsi" w:eastAsiaTheme="majorEastAsia" w:hAnsiTheme="majorHAnsi" w:cstheme="majorBidi"/>
+      <w:color w:val="1F3763" w:themeColor="accent1" w:themeShade="7F"/>
+      <w:sz w:val="24"/>
+      <w:szCs w:val="24"/>
+    </w:rPr>
+  </w:style>
   <w:style w:type="character" w:default="1" w:styleId="Absatz-Standardschriftart">
     <w:name w:val="Default Paragraph Font"/>
     <w:uiPriority w:val="1"/>
@@ -5152,6 +5891,32 @@
       <w:sz w:val="18"/>
       <w:szCs w:val="18"/>
     </w:rPr>
+  </w:style>
+  <w:style w:type="character" w:customStyle="1" w:styleId="berschrift3Zchn">
+    <w:name w:val="Überschrift 3 Zchn"/>
+    <w:basedOn w:val="Absatz-Standardschriftart"/>
+    <w:link w:val="berschrift3"/>
+    <w:uiPriority w:val="9"/>
+    <w:rsid w:val="00BF122F"/>
+    <w:rPr>
+      <w:rFonts w:asciiTheme="majorHAnsi" w:eastAsiaTheme="majorEastAsia" w:hAnsiTheme="majorHAnsi" w:cstheme="majorBidi"/>
+      <w:color w:val="1F3763" w:themeColor="accent1" w:themeShade="7F"/>
+      <w:sz w:val="24"/>
+      <w:szCs w:val="24"/>
+    </w:rPr>
+  </w:style>
+  <w:style w:type="paragraph" w:styleId="Verzeichnis3">
+    <w:name w:val="toc 3"/>
+    <w:basedOn w:val="Standard"/>
+    <w:next w:val="Standard"/>
+    <w:autoRedefine/>
+    <w:uiPriority w:val="39"/>
+    <w:unhideWhenUsed/>
+    <w:rsid w:val="00BA5461"/>
+    <w:pPr>
+      <w:spacing w:after="100"/>
+      <w:ind w:left="440"/>
+    </w:pPr>
   </w:style>
 </w:styles>
 </file>
@@ -5456,7 +6221,7 @@
 </file>
 
 <file path=customXml/itemProps1.xml><?xml version="1.0" encoding="utf-8"?>
-<ds:datastoreItem xmlns:ds="http://schemas.openxmlformats.org/officeDocument/2006/customXml" ds:itemID="{58718C97-2FC2-4FD5-B2CD-C7EEC6CA5224}">
+<ds:datastoreItem xmlns:ds="http://schemas.openxmlformats.org/officeDocument/2006/customXml" ds:itemID="{561C436D-54DF-4978-AD16-56AF49CF5FA8}">
   <ds:schemaRefs>
     <ds:schemaRef ds:uri="http://schemas.openxmlformats.org/officeDocument/2006/bibliography"/>
   </ds:schemaRefs>

</xml_diff>